<commit_message>
updated writing; do a bit more
</commit_message>
<xml_diff>
--- a/future_directions_chapter/future_directions_v5.docx
+++ b/future_directions_chapter/future_directions_v5.docx
@@ -691,6 +691,7 @@
       <w:pPr>
         <w:spacing w:line="480" w:lineRule="auto"/>
         <w:ind w:firstLine="360"/>
+        <w:jc w:val="both"/>
         <w:rPr>
           <w:rFonts w:ascii="Calibri" w:hAnsi="Calibri" w:cs="Calibri"/>
         </w:rPr>
@@ -705,7 +706,31 @@
         <w:rPr>
           <w:rFonts w:ascii="Calibri" w:hAnsi="Calibri" w:cs="Calibri"/>
         </w:rPr>
-        <w:t xml:space="preserve">tailed the research that the Senes lab has focused on in terms of understanding driving forces in </w:t>
+        <w:t xml:space="preserve">tailed the research </w:t>
+      </w:r>
+      <w:r>
+        <w:rPr>
+          <w:rFonts w:ascii="Calibri" w:hAnsi="Calibri" w:cs="Calibri"/>
+        </w:rPr>
+        <w:t>in</w:t>
+      </w:r>
+      <w:r>
+        <w:rPr>
+          <w:rFonts w:ascii="Calibri" w:hAnsi="Calibri" w:cs="Calibri"/>
+        </w:rPr>
+        <w:t xml:space="preserve"> the Senes lab</w:t>
+      </w:r>
+      <w:r>
+        <w:rPr>
+          <w:rFonts w:ascii="Calibri" w:hAnsi="Calibri" w:cs="Calibri"/>
+        </w:rPr>
+        <w:t xml:space="preserve"> that</w:t>
+      </w:r>
+      <w:r>
+        <w:rPr>
+          <w:rFonts w:ascii="Calibri" w:hAnsi="Calibri" w:cs="Calibri"/>
+        </w:rPr>
+        <w:t xml:space="preserve"> has focused on understanding driving forces in </w:t>
       </w:r>
       <w:r>
         <w:rPr>
@@ -747,7 +772,25 @@
         <w:rPr>
           <w:rFonts w:ascii="Calibri" w:hAnsi="Calibri" w:cs="Calibri"/>
         </w:rPr>
-        <w:t xml:space="preserve">In my research, we studied a subset of van der Waals packing known as sidechain packing. We found that sidechain packing is a weak driving force when it is the sole force involved in </w:t>
+        <w:t>W</w:t>
+      </w:r>
+      <w:r>
+        <w:rPr>
+          <w:rFonts w:ascii="Calibri" w:hAnsi="Calibri" w:cs="Calibri"/>
+        </w:rPr>
+        <w:t>e studied a subset of van der Waals packing known as sidechain packing</w:t>
+      </w:r>
+      <w:r>
+        <w:rPr>
+          <w:rFonts w:ascii="Calibri" w:hAnsi="Calibri" w:cs="Calibri"/>
+        </w:rPr>
+        <w:t xml:space="preserve"> and </w:t>
+      </w:r>
+      <w:r>
+        <w:rPr>
+          <w:rFonts w:ascii="Calibri" w:hAnsi="Calibri" w:cs="Calibri"/>
+        </w:rPr>
+        <w:t xml:space="preserve">found that sidechain packing is a weak driving force when it is the sole force involved in </w:t>
       </w:r>
       <w:r>
         <w:rPr>
@@ -772,15 +815,40 @@
       <w:pPr>
         <w:spacing w:line="480" w:lineRule="auto"/>
         <w:ind w:firstLine="360"/>
-        <w:rPr>
-          <w:rFonts w:ascii="Calibri" w:hAnsi="Calibri" w:cs="Calibri"/>
-        </w:rPr>
-      </w:pPr>
-      <w:r>
-        <w:rPr>
-          <w:rFonts w:ascii="Calibri" w:hAnsi="Calibri" w:cs="Calibri"/>
-        </w:rPr>
-        <w:t xml:space="preserve">In my 2024 … paper (Chapter 2), I studied the effect of sidechain packing on thousands of </w:t>
+        <w:jc w:val="both"/>
+        <w:rPr>
+          <w:rFonts w:ascii="Calibri" w:hAnsi="Calibri" w:cs="Calibri"/>
+        </w:rPr>
+      </w:pPr>
+      <w:r>
+        <w:rPr>
+          <w:rFonts w:ascii="Calibri" w:hAnsi="Calibri" w:cs="Calibri"/>
+        </w:rPr>
+        <w:t xml:space="preserve">In my </w:t>
+      </w:r>
+      <w:r>
+        <w:rPr>
+          <w:rFonts w:ascii="Calibri" w:hAnsi="Calibri" w:cs="Calibri"/>
+        </w:rPr>
+        <w:t xml:space="preserve">recently submitted </w:t>
+      </w:r>
+      <w:r>
+        <w:rPr>
+          <w:rFonts w:ascii="Calibri" w:hAnsi="Calibri" w:cs="Calibri"/>
+        </w:rPr>
+        <w:t>2024</w:t>
+      </w:r>
+      <w:r>
+        <w:rPr>
+          <w:rFonts w:ascii="Calibri" w:hAnsi="Calibri" w:cs="Calibri"/>
+        </w:rPr>
+        <w:t xml:space="preserve"> </w:t>
+      </w:r>
+      <w:r>
+        <w:rPr>
+          <w:rFonts w:ascii="Calibri" w:hAnsi="Calibri" w:cs="Calibri"/>
+        </w:rPr>
+        <w:t xml:space="preserve">paper (Chapter 2), I studied the effect of sidechain packing on thousands of </w:t>
       </w:r>
       <w:r>
         <w:rPr>
@@ -798,7 +866,19 @@
         <w:rPr>
           <w:rFonts w:ascii="Calibri" w:hAnsi="Calibri" w:cs="Calibri"/>
         </w:rPr>
-        <w:t>Through computational design and mutagenesis of key interacting residues, we found that proteins designed to associate with only sidechain packing dimerized less than proteins designed with sidechain packing and hydrogen bonding (</w:t>
+        <w:t xml:space="preserve">Through computational design and mutagenesis of key interacting residues, we found that proteins designed to associate with only sidechain packing dimerized less than proteins designed with </w:t>
+      </w:r>
+      <w:r>
+        <w:rPr>
+          <w:rFonts w:ascii="Calibri" w:hAnsi="Calibri" w:cs="Calibri"/>
+        </w:rPr>
+        <w:t xml:space="preserve">both </w:t>
+      </w:r>
+      <w:r>
+        <w:rPr>
+          <w:rFonts w:ascii="Calibri" w:hAnsi="Calibri" w:cs="Calibri"/>
+        </w:rPr>
+        <w:t>sidechain packing and hydrogen bonding (</w:t>
       </w:r>
       <w:proofErr w:type="spellStart"/>
       <w:r>
@@ -840,7 +920,19 @@
         <w:rPr>
           <w:rFonts w:ascii="Calibri" w:hAnsi="Calibri" w:cs="Calibri"/>
         </w:rPr>
-        <w:t xml:space="preserve"> region, suggesting that our tools are not well tuned to predict the association of weak </w:t>
+        <w:t xml:space="preserve"> region, suggesting that our </w:t>
+      </w:r>
+      <w:r>
+        <w:rPr>
+          <w:rFonts w:ascii="Calibri" w:hAnsi="Calibri" w:cs="Calibri"/>
+        </w:rPr>
+        <w:t>computational model is</w:t>
+      </w:r>
+      <w:r>
+        <w:rPr>
+          <w:rFonts w:ascii="Calibri" w:hAnsi="Calibri" w:cs="Calibri"/>
+        </w:rPr>
+        <w:t xml:space="preserve"> not well tuned to predict the association of weak </w:t>
       </w:r>
       <w:r>
         <w:rPr>
@@ -852,21 +944,7 @@
         <w:rPr>
           <w:rFonts w:ascii="Calibri" w:hAnsi="Calibri" w:cs="Calibri"/>
         </w:rPr>
-        <w:t xml:space="preserve"> dimers. In Chapter 3 I detail </w:t>
-      </w:r>
-      <w:proofErr w:type="gramStart"/>
-      <w:r>
-        <w:rPr>
-          <w:rFonts w:ascii="Calibri" w:hAnsi="Calibri" w:cs="Calibri"/>
-        </w:rPr>
-        <w:t>a majority of</w:t>
-      </w:r>
-      <w:proofErr w:type="gramEnd"/>
-      <w:r>
-        <w:rPr>
-          <w:rFonts w:ascii="Calibri" w:hAnsi="Calibri" w:cs="Calibri"/>
-        </w:rPr>
-        <w:t xml:space="preserve"> the computational methods that I developed to design dimers and the rationale for each decision made during the design procedure. Explaining these methods in detail allows for students in our lab and others to utilize and/or co-opt my methods for future research. </w:t>
+        <w:t xml:space="preserve"> dimers. In Chapter 3 I detail a majority of the computational methods that I developed to design dimers and the rationale for each decision made during the design procedure. Explaining these methods in detail allows for students in our lab and others to utilize and/or co-opt my methods for future research.</w:t>
       </w:r>
       <w:r>
         <w:rPr>
@@ -878,7 +956,43 @@
         <w:rPr>
           <w:rFonts w:ascii="Calibri" w:hAnsi="Calibri" w:cs="Calibri"/>
         </w:rPr>
-        <w:t xml:space="preserve">At the end of Chapter 3, I also detail additional experiments that were not included in my publication, where I studied the effects of mutating leftover hydrogen bonding residues that were used in the design process. These results show that we designed </w:t>
+        <w:t xml:space="preserve">At the end of Chapter 3, I also </w:t>
+      </w:r>
+      <w:r>
+        <w:rPr>
+          <w:rFonts w:ascii="Calibri" w:hAnsi="Calibri" w:cs="Calibri"/>
+        </w:rPr>
+        <w:t>discussed</w:t>
+      </w:r>
+      <w:r>
+        <w:rPr>
+          <w:rFonts w:ascii="Calibri" w:hAnsi="Calibri" w:cs="Calibri"/>
+        </w:rPr>
+        <w:t xml:space="preserve"> additional experiments that were not included in my publication, where I studied the effects of mutating </w:t>
+      </w:r>
+      <w:r>
+        <w:rPr>
+          <w:rFonts w:ascii="Calibri" w:hAnsi="Calibri" w:cs="Calibri"/>
+        </w:rPr>
+        <w:t xml:space="preserve">out all potential </w:t>
+      </w:r>
+      <w:r>
+        <w:rPr>
+          <w:rFonts w:ascii="Calibri" w:hAnsi="Calibri" w:cs="Calibri"/>
+        </w:rPr>
+        <w:t>hydrogen bonding residues used in the design process</w:t>
+      </w:r>
+      <w:r>
+        <w:rPr>
+          <w:rFonts w:ascii="Calibri" w:hAnsi="Calibri" w:cs="Calibri"/>
+        </w:rPr>
+        <w:t xml:space="preserve"> on a subset of designs</w:t>
+      </w:r>
+      <w:r>
+        <w:rPr>
+          <w:rFonts w:ascii="Calibri" w:hAnsi="Calibri" w:cs="Calibri"/>
+        </w:rPr>
+        <w:t xml:space="preserve">. These results show that we designed </w:t>
       </w:r>
       <w:r>
         <w:rPr>
@@ -909,6 +1023,7 @@
       <w:pPr>
         <w:spacing w:line="480" w:lineRule="auto"/>
         <w:ind w:firstLine="360"/>
+        <w:jc w:val="both"/>
         <w:rPr>
           <w:rFonts w:ascii="Calibri" w:hAnsi="Calibri" w:cs="Calibri"/>
         </w:rPr>
@@ -929,7 +1044,7 @@
         <w:rPr>
           <w:rFonts w:ascii="Calibri" w:hAnsi="Calibri" w:cs="Calibri"/>
         </w:rPr>
-        <w:t xml:space="preserve"> folding and association, despite being a weak driving force. In this chapter, I will expand on potential avenues for future research where </w:t>
+        <w:t xml:space="preserve"> folding and association, despite being a weak driving force. In this chapter, I expand on potential avenues for future research where </w:t>
       </w:r>
       <w:r>
         <w:rPr>
@@ -1008,38 +1123,10 @@
       </w:r>
       <w:proofErr w:type="spellEnd"/>
       <w:r>
-        <w:t xml:space="preserve">) with the potential for electrostatic interactions. Tyr, another AA included in our designs, has the potential to facilitate </w:t>
-      </w:r>
-      <w:r>
-        <w:t>both</w:t>
-      </w:r>
-      <w:r>
-        <w:t xml:space="preserve"> interactions.</w:t>
-      </w:r>
-      <w:r>
-        <w:t xml:space="preserve"> Our current dataset has the potential to facilitate interactions outside of solely sidechain packing, but our data suggests that they associate primarily through van der Waals packing.</w:t>
-      </w:r>
-      <w:r>
-        <w:t xml:space="preserve"> </w:t>
-      </w:r>
-      <w:r>
-        <w:t xml:space="preserve">Mutational testing on our sequences suggests that hydrogen bonding is unlikely to play a role in all our sequences, and the structures do not suggest that electrostatics are involved in association. </w:t>
-      </w:r>
-    </w:p>
-    <w:p>
-      <w:pPr>
-        <w:pStyle w:val="TOC3"/>
-      </w:pPr>
-      <w:r>
-        <w:t xml:space="preserve">We included these AAs because of their relative abundance in MP sequences. Ser and </w:t>
-      </w:r>
-      <w:proofErr w:type="spellStart"/>
-      <w:r>
-        <w:t>Thr</w:t>
-      </w:r>
-      <w:proofErr w:type="spellEnd"/>
-      <w:r>
-        <w:t xml:space="preserve"> are typically found to hydrogen bond with the backbone carbonyl oxygens in monomeric helices (</w:t>
+        <w:t>) with the potential for electrostatic interactions</w:t>
+      </w:r>
+      <w:r>
+        <w:t xml:space="preserve"> (</w:t>
       </w:r>
       <w:r>
         <w:rPr>
@@ -1049,208 +1136,19 @@
         <w:t>cite</w:t>
       </w:r>
       <w:r>
-        <w:t>), so we expected the addition of these AAs not to have a large impact on folding through additional hydrogen bonding. Larger AAs (</w:t>
-      </w:r>
-      <w:proofErr w:type="spellStart"/>
-      <w:r>
-        <w:t>Trp</w:t>
-      </w:r>
-      <w:proofErr w:type="spellEnd"/>
-      <w:r>
-        <w:t xml:space="preserve">, </w:t>
-      </w:r>
-      <w:proofErr w:type="spellStart"/>
-      <w:r>
-        <w:t>Phe</w:t>
-      </w:r>
-      <w:proofErr w:type="spellEnd"/>
-      <w:r>
-        <w:t>, and Tyr) have an extensive van der Waals radius, which we did not want to compromise losing in our experiments. Excluding these AAs would restrict our design pool to four AAs (Leu, Ala, Val, and Ile). Because we decided to use a mutagenesis strategy implementing Ala and Ile, our designs would be even more restricted</w:t>
-      </w:r>
-      <w:r>
-        <w:t xml:space="preserve"> with </w:t>
-      </w:r>
-      <w:r>
-        <w:t xml:space="preserve">the number of </w:t>
-      </w:r>
-      <w:r>
-        <w:t xml:space="preserve">potential </w:t>
-      </w:r>
-      <w:r>
-        <w:t>designable sequences</w:t>
-      </w:r>
-      <w:r>
-        <w:t xml:space="preserve"> as well as </w:t>
-      </w:r>
-      <w:r>
-        <w:t>prevent</w:t>
-      </w:r>
-      <w:r>
-        <w:t>ing them from</w:t>
-      </w:r>
-      <w:r>
-        <w:t xml:space="preserve"> being </w:t>
-      </w:r>
-      <w:proofErr w:type="gramStart"/>
-      <w:r>
-        <w:t>similar to</w:t>
-      </w:r>
-      <w:proofErr w:type="gramEnd"/>
-      <w:r>
-        <w:t xml:space="preserve"> MP sequences.</w:t>
-      </w:r>
-      <w:r>
-        <w:t xml:space="preserve"> However, a more purposeful study would be helpful to ascertain the overall impact of packing on folding and association.</w:t>
-      </w:r>
-    </w:p>
-    <w:p>
-      <w:pPr>
-        <w:pStyle w:val="TOC3"/>
-      </w:pPr>
-      <w:r>
-        <w:t>To better study the impact of sidechain packing alongside other forces, we can rerun our design algorithm with a few different constraints. Instead of optimizing the sequences we choose solely by their calculated amount of van der Waals packing, we can instead choose sequences with a considerable amount of hydrogen bonding.</w:t>
-      </w:r>
-      <w:r>
-        <w:t xml:space="preserve"> We can see if an increase in the amount of predicted hydrogen bonding and number of hydrogen bonds results in higher dimerization, </w:t>
-      </w:r>
-      <w:r>
-        <w:t>like</w:t>
-      </w:r>
-      <w:r>
-        <w:t xml:space="preserve"> </w:t>
-      </w:r>
-      <w:proofErr w:type="spellStart"/>
-      <w:r>
-        <w:t>GAS</w:t>
-      </w:r>
-      <w:r>
-        <w:rPr>
-          <w:vertAlign w:val="subscript"/>
-        </w:rPr>
-        <w:t>right</w:t>
-      </w:r>
-      <w:proofErr w:type="spellEnd"/>
-      <w:r>
-        <w:t xml:space="preserve">. </w:t>
-      </w:r>
-      <w:r>
-        <w:t>One</w:t>
-      </w:r>
-      <w:r>
-        <w:t xml:space="preserve"> option is to include electrostatics in our energy calculation to determine if structures more amenable to these interactions are </w:t>
-      </w:r>
-      <w:r>
-        <w:lastRenderedPageBreak/>
-        <w:t>more stable. While the previous two ideas utilize the same AAs as</w:t>
-      </w:r>
-      <w:r>
-        <w:t xml:space="preserve"> the designs run in my paper, designing sequences with an alternative subset of AAs could also be an option. Charged interactions have been found to impact folding in a variety of MP systems. Including the two charged AAs (Arg and Lys) to facilitate association would allow us to determine the impact of packing with different numbers of charged AAs. Alternatively, designing with only a subset of AAs with the potential for hydrogen bonding (Ser and </w:t>
-      </w:r>
-      <w:proofErr w:type="spellStart"/>
-      <w:r>
-        <w:t>Thr</w:t>
-      </w:r>
-      <w:proofErr w:type="spellEnd"/>
-      <w:r>
-        <w:t>) or electrostatic</w:t>
-      </w:r>
-      <w:r>
-        <w:t xml:space="preserve"> interactions </w:t>
-      </w:r>
-      <w:r>
-        <w:t>(</w:t>
-      </w:r>
-      <w:proofErr w:type="spellStart"/>
-      <w:r>
-        <w:t>Phe</w:t>
-      </w:r>
-      <w:proofErr w:type="spellEnd"/>
-      <w:r>
-        <w:t xml:space="preserve"> or </w:t>
-      </w:r>
-      <w:proofErr w:type="spellStart"/>
-      <w:r>
-        <w:t>Trp</w:t>
-      </w:r>
-      <w:proofErr w:type="spellEnd"/>
-      <w:r>
         <w:t>)</w:t>
       </w:r>
       <w:r>
-        <w:t xml:space="preserve"> would allow us to better isolate sidechain packing with these forces. By designing sequences with different numbers of each of these AAs, we can tune the amount of hydrogen bonding and electrostatics even if our energetics are inaccurate. </w:t>
-      </w:r>
-    </w:p>
-    <w:p>
-      <w:pPr>
-        <w:pStyle w:val="TOC3"/>
-      </w:pPr>
-      <w:r>
-        <w:t xml:space="preserve">Another idea is to design sequences for our most accurate energy model: </w:t>
-      </w:r>
-      <w:proofErr w:type="spellStart"/>
-      <w:r>
-        <w:t>GAS</w:t>
-      </w:r>
-      <w:r>
-        <w:rPr>
-          <w:vertAlign w:val="subscript"/>
-        </w:rPr>
-        <w:t>right</w:t>
-      </w:r>
-      <w:proofErr w:type="spellEnd"/>
-      <w:r>
-        <w:t xml:space="preserve">. </w:t>
-      </w:r>
-      <w:proofErr w:type="spellStart"/>
-      <w:r>
-        <w:t>GAS</w:t>
-      </w:r>
-      <w:r>
-        <w:softHyphen/>
-      </w:r>
-      <w:r>
-        <w:rPr>
-          <w:vertAlign w:val="subscript"/>
-        </w:rPr>
-        <w:t>right</w:t>
-      </w:r>
-      <w:proofErr w:type="spellEnd"/>
-      <w:r>
-        <w:t xml:space="preserve"> are involved in a variety of essential interaction including MP signaling cascades and …. We have previously studied </w:t>
-      </w:r>
-      <w:proofErr w:type="spellStart"/>
-      <w:r>
-        <w:t>GAS</w:t>
-      </w:r>
-      <w:r>
-        <w:rPr>
-          <w:vertAlign w:val="subscript"/>
-        </w:rPr>
-        <w:t>right</w:t>
-      </w:r>
-      <w:proofErr w:type="spellEnd"/>
-      <w:r>
-        <w:t xml:space="preserve"> sequences from the human genome, demonstrating that a subset of </w:t>
-      </w:r>
-      <w:proofErr w:type="spellStart"/>
-      <w:r>
-        <w:t>GAS</w:t>
-      </w:r>
-      <w:r>
-        <w:rPr>
-          <w:vertAlign w:val="subscript"/>
-        </w:rPr>
-        <w:t>right</w:t>
-      </w:r>
-      <w:proofErr w:type="spellEnd"/>
-      <w:r>
-        <w:rPr>
-          <w:vertAlign w:val="subscript"/>
-        </w:rPr>
-        <w:t xml:space="preserve"> </w:t>
-      </w:r>
-      <w:r>
-        <w:t>correlate well with our energetics (</w:t>
+        <w:t xml:space="preserve">. Tyr, another AA included in our designs, has the potential to facilitate </w:t>
+      </w:r>
+      <w:r>
+        <w:t>both</w:t>
+      </w:r>
+      <w:r>
+        <w:t xml:space="preserve"> interactions</w:t>
+      </w:r>
+      <w:r>
+        <w:t xml:space="preserve"> (</w:t>
       </w:r>
       <w:r>
         <w:rPr>
@@ -1260,43 +1158,205 @@
         <w:t>cite</w:t>
       </w:r>
       <w:r>
-        <w:t xml:space="preserve">). However, designing </w:t>
-      </w:r>
-      <w:proofErr w:type="spellStart"/>
-      <w:r>
-        <w:t>GAS</w:t>
-      </w:r>
-      <w:r>
-        <w:rPr>
-          <w:vertAlign w:val="subscript"/>
-        </w:rPr>
-        <w:t>right</w:t>
-      </w:r>
-      <w:proofErr w:type="spellEnd"/>
+        <w:t>)</w:t>
+      </w:r>
+      <w:r>
+        <w:t>.</w:t>
+      </w:r>
+      <w:r>
+        <w:t xml:space="preserve"> Our current dataset has the potential to facilitate interactions outside of solely sidechain packing, </w:t>
+      </w:r>
+      <w:r>
+        <w:t xml:space="preserve">however, our energetics suggest </w:t>
+      </w:r>
+      <w:r>
+        <w:t>that they associate primarily through packing.</w:t>
+      </w:r>
       <w:r>
         <w:t xml:space="preserve"> </w:t>
       </w:r>
       <w:r>
-        <w:t>resulted</w:t>
-      </w:r>
-      <w:r>
-        <w:t xml:space="preserve"> in a slightly worse correlation (</w:t>
+        <w:t xml:space="preserve">Mutational testing on our sequences suggests that hydrogen bonding is unlikely to play a role in all our sequences, and </w:t>
+      </w:r>
+      <w:r>
+        <w:t xml:space="preserve">visual inspection of </w:t>
+      </w:r>
+      <w:r>
+        <w:t>structures do</w:t>
+      </w:r>
+      <w:r>
+        <w:t>es</w:t>
+      </w:r>
+      <w:r>
+        <w:t xml:space="preserve"> not suggest that electrostatics </w:t>
+      </w:r>
+      <w:r>
+        <w:t xml:space="preserve">interactions </w:t>
+      </w:r>
+      <w:r>
+        <w:t>are involved in association.</w:t>
+      </w:r>
+    </w:p>
+    <w:p>
+      <w:pPr>
+        <w:pStyle w:val="TOC3"/>
+      </w:pPr>
+      <w:r>
+        <w:t>We included these AAs because of their relative abundance in MP sequences</w:t>
+      </w:r>
+      <w:r>
+        <w:t xml:space="preserve"> (</w:t>
       </w:r>
       <w:r>
         <w:rPr>
           <w:b/>
           <w:bCs/>
         </w:rPr>
-        <w:t>figure? Maybe CATM and my energies against the dimerization</w:t>
-      </w:r>
-      <w:r>
-        <w:t xml:space="preserve">?). </w:t>
-      </w:r>
-      <w:r>
-        <w:t xml:space="preserve">Instead of tuning our AA propensity to just </w:t>
+        <w:t>figure?</w:t>
+      </w:r>
+      <w:r>
+        <w:t>)</w:t>
+      </w:r>
+      <w:r>
+        <w:t xml:space="preserve">. Ser and </w:t>
       </w:r>
       <w:proofErr w:type="spellStart"/>
       <w:r>
+        <w:t>Thr</w:t>
+      </w:r>
+      <w:proofErr w:type="spellEnd"/>
+      <w:r>
+        <w:t xml:space="preserve"> are typically found to hydrogen bond with the backbone carbonyl oxygens in monomeric helices (</w:t>
+      </w:r>
+      <w:r>
+        <w:rPr>
+          <w:b/>
+          <w:bCs/>
+        </w:rPr>
+        <w:t>cite</w:t>
+      </w:r>
+      <w:r>
+        <w:t>), so we expected the addition of these AAs not to have a large impact on folding through additional hydrogen bonding. Larger AAs (</w:t>
+      </w:r>
+      <w:proofErr w:type="spellStart"/>
+      <w:r>
+        <w:t>Trp</w:t>
+      </w:r>
+      <w:proofErr w:type="spellEnd"/>
+      <w:r>
+        <w:t xml:space="preserve">, </w:t>
+      </w:r>
+      <w:proofErr w:type="spellStart"/>
+      <w:r>
+        <w:t>Phe</w:t>
+      </w:r>
+      <w:proofErr w:type="spellEnd"/>
+      <w:r>
+        <w:t>, and Tyr) have an extensive van der Waals radius, which we want</w:t>
+      </w:r>
+      <w:r>
+        <w:t xml:space="preserve">ed to include in </w:t>
+      </w:r>
+      <w:r>
+        <w:t>our experiments. Excluding these</w:t>
+      </w:r>
+      <w:r>
+        <w:t xml:space="preserve"> hydrogen bonding and ring</w:t>
+      </w:r>
+      <w:r>
+        <w:t xml:space="preserve"> AAs would restrict our design pool to four AAs (Leu, Ala, Val, and Ile). Because we decided to use a mutagenesis strategy implementing Ala and Ile, our designs would be even more restricted</w:t>
+      </w:r>
+      <w:r>
+        <w:t xml:space="preserve"> with </w:t>
+      </w:r>
+      <w:r>
+        <w:t xml:space="preserve">the number of </w:t>
+      </w:r>
+      <w:r>
+        <w:t xml:space="preserve">potential </w:t>
+      </w:r>
+      <w:r>
+        <w:t>designable sequences</w:t>
+      </w:r>
+      <w:r>
+        <w:t xml:space="preserve">. Additionally, sequences designed with a small pool of AAs would not be representative of </w:t>
+      </w:r>
+      <w:r>
+        <w:t>MP</w:t>
+      </w:r>
+      <w:r>
+        <w:t>-like</w:t>
+      </w:r>
+      <w:r>
+        <w:t xml:space="preserve"> sequences.</w:t>
+      </w:r>
+      <w:r>
+        <w:t xml:space="preserve"> However, study</w:t>
+      </w:r>
+      <w:r>
+        <w:t xml:space="preserve">ing the impacts of forces alongside packing could be addressed using our current methods. </w:t>
+      </w:r>
+    </w:p>
+    <w:p>
+      <w:pPr>
+        <w:pStyle w:val="TOC3"/>
+      </w:pPr>
+      <w:r>
+        <w:t xml:space="preserve">To study the impact of sidechain packing alongside other forces, we can rerun our design algorithm </w:t>
+      </w:r>
+      <w:r>
+        <w:t>and change how we pick sequences for experiments</w:t>
+      </w:r>
+      <w:r>
+        <w:t>.</w:t>
+      </w:r>
+      <w:r>
+        <w:t xml:space="preserve"> I decided on </w:t>
+      </w:r>
+      <w:r>
+        <w:t>sequences</w:t>
+      </w:r>
+      <w:r>
+        <w:t xml:space="preserve"> </w:t>
+      </w:r>
+      <w:r>
+        <w:t xml:space="preserve">by the calculated </w:t>
+      </w:r>
+      <w:r>
+        <w:t>van der Waals energy</w:t>
+      </w:r>
+      <w:r>
+        <w:t xml:space="preserve">, </w:t>
+      </w:r>
+      <w:r>
+        <w:t xml:space="preserve">but </w:t>
+      </w:r>
+      <w:r>
+        <w:t>another study could</w:t>
+      </w:r>
+      <w:r>
+        <w:t xml:space="preserve"> instead</w:t>
+      </w:r>
+      <w:r>
+        <w:t xml:space="preserve"> choose sequences with a considerable amount of hydrogen bonding.</w:t>
+      </w:r>
+      <w:r>
+        <w:t xml:space="preserve"> We can </w:t>
+      </w:r>
+      <w:r>
+        <w:t xml:space="preserve">then </w:t>
+      </w:r>
+      <w:r>
+        <w:t xml:space="preserve">see if an increase in the amount of predicted hydrogen bonding and number of hydrogen bonds results in higher dimerization, </w:t>
+      </w:r>
+      <w:r>
+        <w:t>like</w:t>
+      </w:r>
+      <w:r>
+        <w:t xml:space="preserve"> </w:t>
+      </w:r>
+      <w:proofErr w:type="spellStart"/>
+      <w:r>
         <w:t>GAS</w:t>
       </w:r>
       <w:r>
@@ -1307,52 +1367,209 @@
       </w:r>
       <w:proofErr w:type="spellEnd"/>
       <w:r>
-        <w:t xml:space="preserve"> sequences, we used the propensity for all TMs found in our TMH extracted dataset. Recalculating the propensity for these previously studied </w:t>
+        <w:t xml:space="preserve">. </w:t>
+      </w:r>
+      <w:r>
+        <w:t>Another</w:t>
+      </w:r>
+      <w:r>
+        <w:t xml:space="preserve"> option is to include electrostatics in </w:t>
+      </w:r>
+      <w:r>
+        <w:lastRenderedPageBreak/>
+        <w:t>our energy calculation</w:t>
+      </w:r>
+      <w:r>
+        <w:t xml:space="preserve">. Including this term may result in </w:t>
+      </w:r>
+      <w:r>
+        <w:t>designing structures</w:t>
+      </w:r>
+      <w:r>
+        <w:t xml:space="preserve"> amenable to electrostatic interactions such as pi-pi stacking (</w:t>
+      </w:r>
+      <w:r>
+        <w:rPr>
+          <w:b/>
+          <w:bCs/>
+        </w:rPr>
+        <w:t>cite</w:t>
+      </w:r>
+      <w:r>
+        <w:t>).</w:t>
+      </w:r>
+      <w:r>
+        <w:t xml:space="preserve"> </w:t>
+      </w:r>
+      <w:r>
+        <w:t>If the energetics are found to match dimerization propensity for structures</w:t>
+      </w:r>
+      <w:r>
+        <w:t xml:space="preserve"> with more hydrogen bonding or electrostatics</w:t>
+      </w:r>
+      <w:r>
+        <w:t xml:space="preserve">, it would suggest that these other forces play a </w:t>
+      </w:r>
+      <w:r>
+        <w:t xml:space="preserve">more prominent </w:t>
+      </w:r>
+      <w:r>
+        <w:t xml:space="preserve">role in helix-helix association than packing. This would support the data found in my initial study suggesting that packing is a weak driving force. By choosing sequences with a range of packing energies for each of these other energetic variables, we may also </w:t>
+      </w:r>
+      <w:r>
+        <w:t>be able to identify a trend between packing and its impact on association alongside other forces.</w:t>
+      </w:r>
+    </w:p>
+    <w:p>
+      <w:pPr>
+        <w:pStyle w:val="TOC3"/>
+      </w:pPr>
+      <w:r>
+        <w:t>While the previous ideas utilize the same AAs as</w:t>
+      </w:r>
+      <w:r>
+        <w:t xml:space="preserve"> the designs run in my paper, designing sequences with an alternative set of AAs could also be an option.</w:t>
+      </w:r>
+      <w:r>
+        <w:t xml:space="preserve"> We can continue to include the AAs that can only pack </w:t>
+      </w:r>
+      <w:r>
+        <w:t>(Leu, Ala, Val, and Ile) alo</w:t>
+      </w:r>
+      <w:r>
+        <w:t>ngside other subsets of AAs. De</w:t>
+      </w:r>
+      <w:r>
+        <w:t>signing with</w:t>
+      </w:r>
+      <w:r>
+        <w:t xml:space="preserve"> hyd</w:t>
+      </w:r>
+      <w:r>
+        <w:t xml:space="preserve">rogen bonding (Ser and </w:t>
       </w:r>
       <w:proofErr w:type="spellStart"/>
       <w:r>
-        <w:t>GAS</w:t>
-      </w:r>
-      <w:r>
-        <w:rPr>
-          <w:vertAlign w:val="subscript"/>
-        </w:rPr>
-        <w:t>right</w:t>
+        <w:t>Thr</w:t>
       </w:r>
       <w:proofErr w:type="spellEnd"/>
       <w:r>
-        <w:t xml:space="preserve"> proteins and implementing them in design may result in better correlation with our energetics. We can additionally study the impact of hydrogen bonding, electrostatics, and charged interactions by using the previously suggested subsets of AAs for </w:t>
+        <w:t>) or electrostatic</w:t>
+      </w:r>
+      <w:r>
+        <w:t xml:space="preserve"> </w:t>
+      </w:r>
+      <w:r>
+        <w:t>(</w:t>
       </w:r>
       <w:proofErr w:type="spellStart"/>
       <w:r>
-        <w:t>GAS</w:t>
-      </w:r>
-      <w:r>
-        <w:rPr>
-          <w:vertAlign w:val="subscript"/>
-        </w:rPr>
-        <w:t>right</w:t>
+        <w:t>Phe</w:t>
       </w:r>
       <w:proofErr w:type="spellEnd"/>
       <w:r>
-        <w:t xml:space="preserve"> design. By having a better understanding of </w:t>
+        <w:t xml:space="preserve"> </w:t>
+      </w:r>
+      <w:r>
+        <w:t>and</w:t>
+      </w:r>
+      <w:r>
+        <w:t xml:space="preserve"> </w:t>
       </w:r>
       <w:proofErr w:type="spellStart"/>
       <w:r>
-        <w:t>GAS</w:t>
-      </w:r>
-      <w:r>
-        <w:rPr>
-          <w:vertAlign w:val="subscript"/>
-        </w:rPr>
-        <w:t>right</w:t>
+        <w:t>Trp</w:t>
       </w:r>
       <w:proofErr w:type="spellEnd"/>
       <w:r>
-        <w:t xml:space="preserve"> tuned association, we will learn </w:t>
-      </w:r>
-      <w:r>
-        <w:t>how impactful other forces can be to dimerization outside of sidechain packing and interhelical hydrogen bonding.</w:t>
+        <w:t>)</w:t>
+      </w:r>
+      <w:r>
+        <w:t xml:space="preserve"> </w:t>
+      </w:r>
+      <w:r>
+        <w:t xml:space="preserve">AAs </w:t>
+      </w:r>
+      <w:r>
+        <w:t>would allow us to better isolate sidechain packing with these forces.</w:t>
+      </w:r>
+      <w:r>
+        <w:t xml:space="preserve"> Alternatively, c</w:t>
+      </w:r>
+      <w:r>
+        <w:t>harged interactions have been found to impact folding in a variety of MP systems (</w:t>
+      </w:r>
+      <w:r>
+        <w:rPr>
+          <w:b/>
+          <w:bCs/>
+        </w:rPr>
+        <w:t>cite</w:t>
+      </w:r>
+      <w:r>
+        <w:t xml:space="preserve">). Including </w:t>
+      </w:r>
+      <w:r>
+        <w:t>a subset of the</w:t>
+      </w:r>
+      <w:r>
+        <w:t xml:space="preserve"> two charged AAs (Arg and Lys) to facilitate association would allow us to determine the impact of packing with different numbers of charged AAs. </w:t>
+      </w:r>
+      <w:r>
+        <w:t xml:space="preserve"> By designing sequences</w:t>
+      </w:r>
+      <w:r>
+        <w:t xml:space="preserve"> with similar geometries</w:t>
+      </w:r>
+      <w:r>
+        <w:t xml:space="preserve"> with these </w:t>
+      </w:r>
+      <w:r>
+        <w:t xml:space="preserve">subsets of </w:t>
+      </w:r>
+      <w:r>
+        <w:t>AAs, we can</w:t>
+      </w:r>
+      <w:r>
+        <w:t xml:space="preserve"> potentially</w:t>
+      </w:r>
+      <w:r>
+        <w:t xml:space="preserve"> tune the amount of hydrogen </w:t>
+      </w:r>
+      <w:r>
+        <w:t>bonding, electrostatics, or charged interactions</w:t>
+      </w:r>
+      <w:r>
+        <w:t xml:space="preserve"> </w:t>
+      </w:r>
+      <w:r>
+        <w:t xml:space="preserve">for each sequence. Similar studies have been done mutating single residues on poly-Leucine helices to determine the </w:t>
+      </w:r>
+      <w:proofErr w:type="spellStart"/>
+      <w:r>
+        <w:t>affect</w:t>
+      </w:r>
+      <w:proofErr w:type="spellEnd"/>
+      <w:r>
+        <w:t xml:space="preserve"> of different AAs (cite). If we find that mutations</w:t>
+      </w:r>
+      <w:r>
+        <w:t xml:space="preserve"> to particular residues increase or decrease association</w:t>
+      </w:r>
+      <w:r>
+        <w:t>, we can</w:t>
+      </w:r>
+      <w:r>
+        <w:t xml:space="preserve"> </w:t>
+      </w:r>
+      <w:r>
+        <w:t xml:space="preserve">determine </w:t>
+      </w:r>
+      <w:r>
+        <w:t>how different forces</w:t>
+      </w:r>
+      <w:r>
+        <w:t xml:space="preserve"> influence association alongside changes in packing.</w:t>
       </w:r>
     </w:p>
     <w:p>
@@ -1369,35 +1586,37 @@
         <w:t xml:space="preserve"> packing on association by altering the backbone</w:t>
       </w:r>
       <w:r>
-        <w:t xml:space="preserve"> sequence. By assessing the association differences for the same interface between poly-Leucine, poly-Alanine, and poly-Valine backbones, we can gain insight into the impact of how minute changes in a </w:t>
-      </w:r>
-      <w:r>
-        <w:t>protein result</w:t>
-      </w:r>
-      <w:r>
-        <w:t xml:space="preserve"> in differences in association. Although these backbone AAs are not often found at the interface, the slight loss in steric bulk (Leu-&gt;Val-&gt;Ala) may result in changes in association. Therefore, there </w:t>
+        <w:t xml:space="preserve"> sequence. By assessing the association differences for </w:t>
+      </w:r>
+      <w:r>
+        <w:t xml:space="preserve">sequences with </w:t>
+      </w:r>
+      <w:r>
+        <w:t xml:space="preserve">the same interface </w:t>
+      </w:r>
+      <w:r>
+        <w:t>on</w:t>
+      </w:r>
+      <w:r>
+        <w:t xml:space="preserve"> poly-Leucine, poly-Alanine, and poly-Valine backbones, we can gain insight into the impact of how minute changes in a protein result in differences in association. Although these backbone AAs are not often found at the interface, the slight loss in steric bulk (Leu-&gt;Val-&gt;Ala) may result in changes in association. Therefore, </w:t>
       </w:r>
       <w:r>
         <w:lastRenderedPageBreak/>
-        <w:t>may be a way to correlate the changes in association with change in AA size, allowing us to tune our van der Waals energy term by assessing these differences in</w:t>
-      </w:r>
-      <w:r>
-        <w:t xml:space="preserve"> steric</w:t>
-      </w:r>
-      <w:r>
-        <w:t xml:space="preserve"> bulk. </w:t>
-      </w:r>
-    </w:p>
-    <w:p>
-      <w:pPr>
-        <w:rPr>
-          <w:rFonts w:ascii="Calibri" w:hAnsi="Calibri" w:cs="Calibri"/>
-        </w:rPr>
-      </w:pPr>
-      <w:r>
-        <w:rPr>
-          <w:rFonts w:ascii="Calibri" w:hAnsi="Calibri" w:cs="Calibri"/>
-        </w:rPr>
+        <w:t xml:space="preserve">there may be a way to correlate the changes in association with change in AA size, allowing us to </w:t>
+      </w:r>
+      <w:r>
+        <w:t xml:space="preserve">better </w:t>
+      </w:r>
+      <w:r>
+        <w:t xml:space="preserve">tune our van der Waals energy term </w:t>
+      </w:r>
+      <w:r>
+        <w:t>to</w:t>
+      </w:r>
+      <w:r>
+        <w:t xml:space="preserve"> differences in steric bulk. </w:t>
+      </w:r>
+      <w:r>
         <w:br w:type="page"/>
       </w:r>
     </w:p>
@@ -1482,14 +1701,7 @@
         <w:rPr>
           <w:rFonts w:ascii="Calibri" w:hAnsi="Calibri" w:cs="Calibri"/>
         </w:rPr>
-        <w:t xml:space="preserve"> variety of machine learning algorithms have been developed that predict protein structures to near atomic precision. </w:t>
-      </w:r>
-      <w:proofErr w:type="gramStart"/>
-      <w:r>
-        <w:rPr>
-          <w:rFonts w:ascii="Calibri" w:hAnsi="Calibri" w:cs="Calibri"/>
-        </w:rPr>
-        <w:t>In particular, AlphaFold</w:t>
+        <w:t xml:space="preserve"> variety of machine learning algorithms have been developed that predict protein structures to near atomic precision. In particular, AlphaFold</w:t>
       </w:r>
       <w:r>
         <w:rPr>
@@ -1497,7 +1709,6 @@
         </w:rPr>
         <w:t>2</w:t>
       </w:r>
-      <w:proofErr w:type="gramEnd"/>
       <w:r>
         <w:rPr>
           <w:rFonts w:ascii="Calibri" w:hAnsi="Calibri" w:cs="Calibri"/>
@@ -1520,7 +1731,19 @@
         <w:rPr>
           <w:rFonts w:ascii="Calibri" w:hAnsi="Calibri" w:cs="Calibri"/>
         </w:rPr>
-        <w:t xml:space="preserve">My data suggests that I have successfully designed sequences that associate with along the design interface. </w:t>
+        <w:t>My data suggests that I have successfully designed sequences that associate along the design</w:t>
+      </w:r>
+      <w:r>
+        <w:rPr>
+          <w:rFonts w:ascii="Calibri" w:hAnsi="Calibri" w:cs="Calibri"/>
+        </w:rPr>
+        <w:t>ed</w:t>
+      </w:r>
+      <w:r>
+        <w:rPr>
+          <w:rFonts w:ascii="Calibri" w:hAnsi="Calibri" w:cs="Calibri"/>
+        </w:rPr>
+        <w:t xml:space="preserve"> interface. </w:t>
       </w:r>
       <w:r>
         <w:rPr>
@@ -1532,13 +1755,7 @@
         <w:rPr>
           <w:rFonts w:ascii="Calibri" w:hAnsi="Calibri" w:cs="Calibri"/>
         </w:rPr>
-        <w:t>Inspired by the recent literature and thinking of ways to continue the research, i</w:t>
-      </w:r>
-      <w:r>
-        <w:rPr>
-          <w:rFonts w:ascii="Calibri" w:hAnsi="Calibri" w:cs="Calibri"/>
-        </w:rPr>
-        <w:t>n this section I detail ways to develop and build off my algorithm for future research.</w:t>
+        <w:t>Inspired by the recent literature and thinking of ways to continue the research, in this section I detail ways to develop and build off my algorithm for future research.</w:t>
       </w:r>
     </w:p>
     <w:p>
@@ -1571,28 +1788,34 @@
         <w:t>homodimer</w:t>
       </w:r>
       <w:r>
-        <w:t xml:space="preserve"> proteins, partially due to their simplicity to design. </w:t>
+        <w:t xml:space="preserve"> proteins, partially due to their simplicity to design.</w:t>
+      </w:r>
+      <w:r>
+        <w:t xml:space="preserve"> </w:t>
+      </w:r>
+      <w:r>
+        <w:t xml:space="preserve">When designing homodimer sequences, </w:t>
+      </w:r>
+      <w:r>
+        <w:t xml:space="preserve">we take advantage of symmetry: </w:t>
+      </w:r>
+      <w:r>
+        <w:t>H</w:t>
+      </w:r>
+      <w:r>
+        <w:t>elices are made up of the same sequence and each helix is placed at the same geometric value for each term</w:t>
+      </w:r>
+      <w:r>
+        <w:t>.</w:t>
+      </w:r>
+      <w:r>
+        <w:t xml:space="preserve"> </w:t>
       </w:r>
       <w:r>
         <w:t xml:space="preserve">However, </w:t>
       </w:r>
       <w:r>
         <w:t>important biological interactions like … are composed of heterodimers</w:t>
-      </w:r>
-      <w:r>
-        <w:t xml:space="preserve"> (cites)</w:t>
-      </w:r>
-      <w:r>
-        <w:t xml:space="preserve">. </w:t>
-      </w:r>
-      <w:r>
-        <w:t xml:space="preserve">I am currently working with another graduate student in the lab to develop our protein design algorithm for heterodimer sequences. Heterodimer design adds multiple variables of complexity for design: When designing homodimer sequences, we </w:t>
-      </w:r>
-      <w:r>
-        <w:t>can</w:t>
-      </w:r>
-      <w:r>
-        <w:t xml:space="preserve"> simplify our algorithm by setting individual helices at symmetric geometric terms. However, with heterodimers, two of the geometric terms are no longer symmetric: z-shift and axial rotation. Each of these terms is a representative of the alignment between interfacial amino acids and their placement within the membrane respective to each helix</w:t>
       </w:r>
       <w:r>
         <w:t xml:space="preserve"> (</w:t>
@@ -1602,114 +1825,91 @@
           <w:b/>
           <w:bCs/>
         </w:rPr>
-        <w:t>figure</w:t>
+        <w:t>cites</w:t>
       </w:r>
       <w:r>
         <w:t>)</w:t>
       </w:r>
       <w:r>
-        <w:t xml:space="preserve">. The z-shift defines the placement </w:t>
-      </w:r>
-      <w:r>
-        <w:t xml:space="preserve">of the crossing point </w:t>
-      </w:r>
-      <w:r>
-        <w:t xml:space="preserve">within the membrane while the axial rotation defines the part of the </w:t>
-      </w:r>
-      <w:r>
-        <w:t xml:space="preserve">helix </w:t>
-      </w:r>
-      <w:r>
-        <w:t xml:space="preserve">at the interface. With this increased geometric search space, much of the algorithm that relies on symmetry is no longer applicable and must be developed </w:t>
-      </w:r>
-      <w:r>
-        <w:t>for</w:t>
-      </w:r>
-      <w:r>
-        <w:t xml:space="preserve"> individual helices.</w:t>
-      </w:r>
-    </w:p>
-    <w:p>
-      <w:pPr>
-        <w:pStyle w:val="TOC3"/>
-      </w:pPr>
-      <w:r>
-        <w:t xml:space="preserve">Since our energy terms work best with </w:t>
-      </w:r>
-      <w:proofErr w:type="spellStart"/>
-      <w:r>
-        <w:t>GAS</w:t>
-      </w:r>
-      <w:r>
-        <w:rPr>
-          <w:vertAlign w:val="subscript"/>
-        </w:rPr>
-        <w:t>right</w:t>
-      </w:r>
-      <w:proofErr w:type="spellEnd"/>
-      <w:r>
-        <w:t xml:space="preserve"> structures, as an initial approach we aim to design heterodimeric </w:t>
-      </w:r>
-      <w:proofErr w:type="spellStart"/>
-      <w:r>
-        <w:t>GAS</w:t>
-      </w:r>
-      <w:r>
-        <w:rPr>
-          <w:vertAlign w:val="subscript"/>
-        </w:rPr>
-        <w:t>right</w:t>
-      </w:r>
-      <w:proofErr w:type="spellEnd"/>
-      <w:r>
-        <w:t xml:space="preserve"> sequences</w:t>
-      </w:r>
-      <w:r>
         <w:t xml:space="preserve">. </w:t>
       </w:r>
       <w:r>
-        <w:t>Although heterodimers have an increased geometric space, the geometries for homodimers are a portion of that space (</w:t>
+        <w:t>I am currently working with another graduate student in the lab to develop our protein design algorithm for heterodimer sequences. Heterodimer design adds multiple variables for design</w:t>
+      </w:r>
+      <w:r>
+        <w:t>, namely each helix composed of a different sequence and can be placed at non-symmetric geometries</w:t>
+      </w:r>
+      <w:r>
+        <w:t>.</w:t>
+      </w:r>
+      <w:r>
+        <w:t xml:space="preserve"> The two most important geometric terms for heterodimer design are the axial rotation and the z-shift.</w:t>
+      </w:r>
+      <w:r>
+        <w:t xml:space="preserve"> Each of these terms</w:t>
+      </w:r>
+      <w:r>
+        <w:t xml:space="preserve"> defines the crossing point of the i</w:t>
+      </w:r>
+      <w:r>
+        <w:t>nterfac</w:t>
+      </w:r>
+      <w:r>
+        <w:t>e</w:t>
+      </w:r>
+      <w:r>
+        <w:t xml:space="preserve"> respective to each helix</w:t>
+      </w:r>
+      <w:r>
+        <w:t xml:space="preserve"> (</w:t>
       </w:r>
       <w:r>
         <w:rPr>
           <w:b/>
           <w:bCs/>
         </w:rPr>
-        <w:t>say this better/figure</w:t>
-      </w:r>
-      <w:r>
-        <w:t xml:space="preserve">). Therefore, attempting to </w:t>
-      </w:r>
-      <w:r>
-        <w:lastRenderedPageBreak/>
-        <w:t xml:space="preserve">design heterodimer sequences from known homodimer geometries is a reasonable initial approach. </w:t>
-      </w:r>
-      <w:r>
-        <w:t xml:space="preserve"> </w:t>
-      </w:r>
-      <w:r>
-        <w:t xml:space="preserve">As </w:t>
-      </w:r>
-      <w:r>
-        <w:t xml:space="preserve">starting </w:t>
-      </w:r>
-      <w:r>
-        <w:t xml:space="preserve">geometries to </w:t>
-      </w:r>
-      <w:r>
-        <w:t>design</w:t>
-      </w:r>
-      <w:r>
-        <w:t xml:space="preserve">, we </w:t>
-      </w:r>
-      <w:r>
-        <w:t>can use</w:t>
-      </w:r>
-      <w:r>
-        <w:t xml:space="preserve"> </w:t>
-      </w:r>
-      <w:r>
-        <w:t xml:space="preserve">data from known </w:t>
+        <w:t>figure</w:t>
+      </w:r>
+      <w:r>
+        <w:t xml:space="preserve">). </w:t>
+      </w:r>
+      <w:r>
+        <w:t>With this increased geometric search space, the</w:t>
+      </w:r>
+      <w:r>
+        <w:t xml:space="preserve"> parts of the</w:t>
+      </w:r>
+      <w:r>
+        <w:t xml:space="preserve"> algorithm that rel</w:t>
+      </w:r>
+      <w:r>
+        <w:t>y</w:t>
+      </w:r>
+      <w:r>
+        <w:t xml:space="preserve"> on symmetry </w:t>
+      </w:r>
+      <w:r>
+        <w:t>are</w:t>
+      </w:r>
+      <w:r>
+        <w:t xml:space="preserve"> no longer applicable and must be developed </w:t>
+      </w:r>
+      <w:r>
+        <w:t>for</w:t>
+      </w:r>
+      <w:r>
+        <w:t xml:space="preserve"> individual helices.</w:t>
+      </w:r>
+    </w:p>
+    <w:p>
+      <w:pPr>
+        <w:pStyle w:val="TOC3"/>
+      </w:pPr>
+      <w:r>
+        <w:t>A</w:t>
+      </w:r>
+      <w:r>
+        <w:t xml:space="preserve">s an initial approach we aim to design heterodimeric </w:t>
       </w:r>
       <w:proofErr w:type="spellStart"/>
       <w:r>
@@ -1723,166 +1923,183 @@
       </w:r>
       <w:proofErr w:type="spellEnd"/>
       <w:r>
-        <w:t xml:space="preserve"> </w:t>
-      </w:r>
-      <w:r>
-        <w:t>proteins</w:t>
-      </w:r>
-      <w:r>
-        <w:t>.</w:t>
-      </w:r>
-      <w:r>
-        <w:t xml:space="preserve"> </w:t>
-      </w:r>
-      <w:r>
-        <w:t xml:space="preserve">In a previous study in our lab, we found that distinct </w:t>
-      </w:r>
-      <w:proofErr w:type="gramStart"/>
-      <w:r>
-        <w:t>geometries</w:t>
-      </w:r>
-      <w:proofErr w:type="gramEnd"/>
-      <w:r>
-        <w:t xml:space="preserve"> in </w:t>
-      </w:r>
-      <w:proofErr w:type="spellStart"/>
-      <w:r>
-        <w:t>GAS</w:t>
-      </w:r>
-      <w:r>
-        <w:rPr>
-          <w:vertAlign w:val="subscript"/>
-        </w:rPr>
-        <w:t>right</w:t>
-      </w:r>
-      <w:proofErr w:type="spellEnd"/>
-      <w:r>
-        <w:t xml:space="preserve"> results in different levels of association. However, this was only a small study of 26 proteins. Combining the </w:t>
-      </w:r>
-      <w:proofErr w:type="spellStart"/>
-      <w:r>
-        <w:t>GAS</w:t>
-      </w:r>
-      <w:r>
-        <w:rPr>
-          <w:vertAlign w:val="subscript"/>
-        </w:rPr>
-        <w:t>right</w:t>
-      </w:r>
-      <w:proofErr w:type="spellEnd"/>
-      <w:r>
-        <w:t xml:space="preserve"> </w:t>
-      </w:r>
-      <w:r>
-        <w:t>designs in my study and other</w:t>
-      </w:r>
-      <w:r>
-        <w:t xml:space="preserve"> research in the lab, we now have a database of hundreds of </w:t>
-      </w:r>
-      <w:proofErr w:type="spellStart"/>
-      <w:r>
-        <w:t>GAS</w:t>
-      </w:r>
-      <w:r>
-        <w:rPr>
-          <w:vertAlign w:val="subscript"/>
-        </w:rPr>
-        <w:t>right</w:t>
-      </w:r>
-      <w:proofErr w:type="spellEnd"/>
-      <w:r>
-        <w:t xml:space="preserve"> </w:t>
-      </w:r>
-      <w:r>
-        <w:t>homodimers</w:t>
-      </w:r>
-      <w:r>
-        <w:t>. We can further pinpoint local geometries for different levels of protein association.</w:t>
-      </w:r>
-      <w:r>
-        <w:t xml:space="preserve"> </w:t>
-      </w:r>
-      <w:r>
-        <w:t>By aggregat</w:t>
-      </w:r>
-      <w:r>
-        <w:t>ing these geometries</w:t>
-      </w:r>
-      <w:r>
-        <w:t xml:space="preserve">, we can identify input geometries to start </w:t>
-      </w:r>
-      <w:r>
-        <w:t xml:space="preserve">designing heterodimeric </w:t>
-      </w:r>
-      <w:proofErr w:type="spellStart"/>
-      <w:r>
-        <w:t>GAS</w:t>
-      </w:r>
-      <w:r>
-        <w:rPr>
-          <w:vertAlign w:val="subscript"/>
-        </w:rPr>
-        <w:t>right</w:t>
-      </w:r>
-      <w:proofErr w:type="spellEnd"/>
-      <w:r>
-        <w:t xml:space="preserve"> proteins</w:t>
+        <w:t xml:space="preserve"> sequences</w:t>
       </w:r>
       <w:r>
         <w:t xml:space="preserve">. </w:t>
+      </w:r>
+      <w:r>
+        <w:t>Although heterodimers have an increased geometric space, the geometries for homodimers are a portion of that space (</w:t>
       </w:r>
       <w:r>
         <w:rPr>
           <w:b/>
           <w:bCs/>
         </w:rPr>
-        <w:t>(I should do this for my stuff and CATM geometries as kind of data here)</w:t>
+        <w:t>say this better/figure</w:t>
+      </w:r>
+      <w:r>
+        <w:t xml:space="preserve">). Therefore, attempting to design heterodimer sequences from known homodimer geometries is a reasonable initial approach. </w:t>
       </w:r>
       <w:r>
         <w:t xml:space="preserve"> </w:t>
       </w:r>
-    </w:p>
-    <w:p>
-      <w:pPr>
-        <w:pStyle w:val="TOC3"/>
-      </w:pPr>
-      <w:r>
-        <w:t>To further expand on heterodimer geometries, we can explor</w:t>
-      </w:r>
-      <w:r>
-        <w:t>e</w:t>
-      </w:r>
-      <w:r>
-        <w:t xml:space="preserve"> the stability</w:t>
-      </w:r>
-      <w:r>
-        <w:t xml:space="preserve"> helices at</w:t>
-      </w:r>
-      <w:r>
-        <w:t xml:space="preserve"> combinations of axial rotations and z-shifts. </w:t>
-      </w:r>
-      <w:r>
-        <w:t>For homodimers, I assessed the energetics of poly-Alanine sequences at crossing angles and x-shifts for a randomized set of symmetric axial rotations and z-shifts. Geometries that had an energy below 10kcal/mol were accepted, as we expect backbone optimization to relax structures to a stable energy. We can use this method to identify asymmetric axial rotations and z-shifts. However, the search space for applying this method is exponentially larger than previous</w:t>
-      </w:r>
-      <w:r>
-        <w:t>: for every rotation, every other rotation must be applied and the same must be done for z-shifts (</w:t>
+      <w:r>
+        <w:t xml:space="preserve">As </w:t>
+      </w:r>
+      <w:r>
+        <w:t xml:space="preserve">starting </w:t>
+      </w:r>
+      <w:r>
+        <w:t xml:space="preserve">geometries to </w:t>
+      </w:r>
+      <w:r>
+        <w:t>design</w:t>
+      </w:r>
+      <w:r>
+        <w:t xml:space="preserve">, we </w:t>
+      </w:r>
+      <w:r>
+        <w:t>can use</w:t>
+      </w:r>
+      <w:r>
+        <w:t xml:space="preserve"> </w:t>
+      </w:r>
+      <w:r>
+        <w:t xml:space="preserve">data from known </w:t>
+      </w:r>
+      <w:proofErr w:type="spellStart"/>
+      <w:r>
+        <w:lastRenderedPageBreak/>
+        <w:t>GAS</w:t>
+      </w:r>
+      <w:r>
+        <w:rPr>
+          <w:vertAlign w:val="subscript"/>
+        </w:rPr>
+        <w:t>right</w:t>
+      </w:r>
+      <w:proofErr w:type="spellEnd"/>
+      <w:r>
+        <w:t xml:space="preserve"> </w:t>
+      </w:r>
+      <w:r>
+        <w:t>proteins</w:t>
+      </w:r>
+      <w:r>
+        <w:t>.</w:t>
+      </w:r>
+      <w:r>
+        <w:t xml:space="preserve"> </w:t>
+      </w:r>
+      <w:r>
+        <w:t xml:space="preserve">In a previous study in our lab, we found that distinct geometries in </w:t>
+      </w:r>
+      <w:proofErr w:type="spellStart"/>
+      <w:r>
+        <w:t>GAS</w:t>
+      </w:r>
+      <w:r>
+        <w:rPr>
+          <w:vertAlign w:val="subscript"/>
+        </w:rPr>
+        <w:t>right</w:t>
+      </w:r>
+      <w:proofErr w:type="spellEnd"/>
+      <w:r>
+        <w:t xml:space="preserve"> results in different levels of association. However, this was only a small study of 26 proteins. Combining the </w:t>
+      </w:r>
+      <w:proofErr w:type="spellStart"/>
+      <w:r>
+        <w:t>GAS</w:t>
+      </w:r>
+      <w:r>
+        <w:rPr>
+          <w:vertAlign w:val="subscript"/>
+        </w:rPr>
+        <w:t>right</w:t>
+      </w:r>
+      <w:proofErr w:type="spellEnd"/>
+      <w:r>
+        <w:t xml:space="preserve"> </w:t>
+      </w:r>
+      <w:r>
+        <w:t>designs in my study and other</w:t>
+      </w:r>
+      <w:r>
+        <w:t xml:space="preserve"> research in the lab, we now have a database of hundreds of </w:t>
+      </w:r>
+      <w:proofErr w:type="spellStart"/>
+      <w:r>
+        <w:t>GAS</w:t>
+      </w:r>
+      <w:r>
+        <w:rPr>
+          <w:vertAlign w:val="subscript"/>
+        </w:rPr>
+        <w:t>right</w:t>
+      </w:r>
+      <w:proofErr w:type="spellEnd"/>
+      <w:r>
+        <w:t xml:space="preserve"> </w:t>
+      </w:r>
+      <w:r>
+        <w:t>homodimers</w:t>
+      </w:r>
+      <w:r>
+        <w:t>. We can further pinpoint local geometries for different levels of protein association.</w:t>
+      </w:r>
+      <w:r>
+        <w:t xml:space="preserve"> </w:t>
+      </w:r>
+      <w:r>
+        <w:t>By aggregat</w:t>
+      </w:r>
+      <w:r>
+        <w:t>ing these geometries</w:t>
+      </w:r>
+      <w:r>
+        <w:t xml:space="preserve">, we can identify input geometries to start </w:t>
+      </w:r>
+      <w:r>
+        <w:t xml:space="preserve">designing heterodimeric </w:t>
+      </w:r>
+      <w:proofErr w:type="spellStart"/>
+      <w:r>
+        <w:t>GAS</w:t>
+      </w:r>
+      <w:r>
+        <w:rPr>
+          <w:vertAlign w:val="subscript"/>
+        </w:rPr>
+        <w:t>right</w:t>
+      </w:r>
+      <w:proofErr w:type="spellEnd"/>
+      <w:r>
+        <w:t xml:space="preserve"> proteins</w:t>
+      </w:r>
+      <w:r>
+        <w:t xml:space="preserve"> (</w:t>
       </w:r>
       <w:r>
         <w:rPr>
           <w:b/>
           <w:bCs/>
         </w:rPr>
-        <w:t>equation here</w:t>
+        <w:t>figure</w:t>
+      </w:r>
+      <w:r>
+        <w:t>/</w:t>
       </w:r>
       <w:r>
         <w:rPr>
           <w:b/>
           <w:bCs/>
         </w:rPr>
-        <w:t xml:space="preserve"> and figure</w:t>
-      </w:r>
-      <w:r>
-        <w:t xml:space="preserve">). </w:t>
+        <w:t>I should do this for my stuff and CATM geometries as kind of data here)</w:t>
+      </w:r>
+      <w:r>
+        <w:t xml:space="preserve"> </w:t>
       </w:r>
     </w:p>
     <w:p>
@@ -1890,10 +2107,19 @@
         <w:pStyle w:val="TOC3"/>
       </w:pPr>
       <w:r>
-        <w:t xml:space="preserve">To simplify this process, we can design sequences against a single helix. </w:t>
-      </w:r>
-      <w:r>
-        <w:t>This simultaneously makes experimental design easier (</w:t>
+        <w:t xml:space="preserve">To simplify </w:t>
+      </w:r>
+      <w:r>
+        <w:t>heterodimer design</w:t>
+      </w:r>
+      <w:r>
+        <w:t xml:space="preserve">, we can design sequences against a single helix. </w:t>
+      </w:r>
+      <w:r>
+        <w:t>From data in our previous work, we have characterized multiple homodimer sequences that do not associate alone. We can use each of these sequences as templates for design, aiming to find sequences that associate as heterodimers. After designing sequences against these templates, we need to ensure that the designed helices do not homodimerize. We can determine this by predicting their homodimerization in CATM. Any sequences found to associate in CATM can then be removed from our pool of sequences that we plan for experiments. By designing sequences against a single helix, this</w:t>
+      </w:r>
+      <w:r>
+        <w:t xml:space="preserve"> simultaneously makes experimental design easier (</w:t>
       </w:r>
       <w:r>
         <w:rPr>
@@ -1906,13 +2132,17 @@
         <w:t xml:space="preserve">). </w:t>
       </w:r>
       <w:r>
-        <w:t>Rather than brute forcing this for multiple crossing angles and x-</w:t>
-      </w:r>
-      <w:proofErr w:type="gramStart"/>
-      <w:r>
-        <w:t>shifts,…</w:t>
-      </w:r>
-      <w:proofErr w:type="gramEnd"/>
+        <w:t xml:space="preserve">Other students in my lab are developing a two-plasmid TOXGREEN system, where </w:t>
+      </w:r>
+      <w:r>
+        <w:t>one</w:t>
+      </w:r>
+      <w:r>
+        <w:t xml:space="preserve"> plasmid codes for the template helix and the other for the designed helix. </w:t>
+      </w:r>
+      <w:r>
+        <w:t xml:space="preserve">We can clone the template helix into a bacterial strain with resistance to an antibiotic, then clone a library of our designed heterodimer sequences into that strain with resistance to another antibiotic. </w:t>
+      </w:r>
     </w:p>
     <w:p>
       <w:pPr>
@@ -2016,142 +2246,7 @@
         <w:rPr>
           <w:rFonts w:ascii="Calibri" w:hAnsi="Calibri" w:cs="Calibri"/>
         </w:rPr>
-        <w:lastRenderedPageBreak/>
         <w:t>Check that the BASELINE_MONOMER still works for heterodimers (if not, adjust it)</w:t>
-      </w:r>
-    </w:p>
-    <w:p>
-      <w:pPr>
-        <w:spacing w:line="480" w:lineRule="auto"/>
-        <w:jc w:val="both"/>
-        <w:rPr>
-          <w:rFonts w:ascii="Calibri" w:hAnsi="Calibri" w:cs="Calibri"/>
-        </w:rPr>
-      </w:pPr>
-      <w:r>
-        <w:rPr>
-          <w:rFonts w:ascii="Calibri" w:hAnsi="Calibri" w:cs="Calibri"/>
-        </w:rPr>
-        <w:t xml:space="preserve">After designing </w:t>
-      </w:r>
-      <w:r>
-        <w:rPr>
-          <w:rFonts w:ascii="Calibri" w:hAnsi="Calibri" w:cs="Calibri"/>
-        </w:rPr>
-        <w:t xml:space="preserve">many </w:t>
-      </w:r>
-      <w:r>
-        <w:rPr>
-          <w:rFonts w:ascii="Calibri" w:hAnsi="Calibri" w:cs="Calibri"/>
-        </w:rPr>
-        <w:t xml:space="preserve">sequences to associate to a sequence of interest, sort-seq can be used to evaluate the dimerization propensity. Because we are designing </w:t>
-      </w:r>
-      <w:proofErr w:type="spellStart"/>
-      <w:r>
-        <w:rPr>
-          <w:rFonts w:ascii="Calibri" w:hAnsi="Calibri" w:cs="Calibri"/>
-        </w:rPr>
-        <w:t>GAS</w:t>
-      </w:r>
-      <w:r>
-        <w:rPr>
-          <w:rFonts w:ascii="Calibri" w:hAnsi="Calibri" w:cs="Calibri"/>
-          <w:vertAlign w:val="subscript"/>
-        </w:rPr>
-        <w:t>right</w:t>
-      </w:r>
-      <w:proofErr w:type="spellEnd"/>
-      <w:r>
-        <w:rPr>
-          <w:rFonts w:ascii="Calibri" w:hAnsi="Calibri" w:cs="Calibri"/>
-        </w:rPr>
-        <w:t xml:space="preserve"> sequences which show better correlation to our energetics, we expect that exploring a range of energies will result in a range of dimerization. </w:t>
-      </w:r>
-    </w:p>
-    <w:p>
-      <w:pPr>
-        <w:spacing w:line="480" w:lineRule="auto"/>
-        <w:jc w:val="both"/>
-        <w:rPr>
-          <w:rFonts w:ascii="Calibri" w:hAnsi="Calibri" w:cs="Calibri"/>
-        </w:rPr>
-      </w:pPr>
-      <w:r>
-        <w:rPr>
-          <w:rFonts w:ascii="Calibri" w:hAnsi="Calibri" w:cs="Calibri"/>
-        </w:rPr>
-        <w:t xml:space="preserve">One limitation of using homodimer backbones is the potential lack of sequence diversity at the interface. Although </w:t>
-      </w:r>
-      <w:proofErr w:type="spellStart"/>
-      <w:r>
-        <w:rPr>
-          <w:rFonts w:ascii="Calibri" w:hAnsi="Calibri" w:cs="Calibri"/>
-        </w:rPr>
-        <w:t>GASright</w:t>
-      </w:r>
-      <w:proofErr w:type="spellEnd"/>
-      <w:r>
-        <w:rPr>
-          <w:rFonts w:ascii="Calibri" w:hAnsi="Calibri" w:cs="Calibri"/>
-        </w:rPr>
-        <w:t xml:space="preserve"> are typically made of G/A/</w:t>
-      </w:r>
-      <w:proofErr w:type="spellStart"/>
-      <w:r>
-        <w:rPr>
-          <w:rFonts w:ascii="Calibri" w:hAnsi="Calibri" w:cs="Calibri"/>
-        </w:rPr>
-        <w:t>SxxxG</w:t>
-      </w:r>
-      <w:proofErr w:type="spellEnd"/>
-      <w:r>
-        <w:rPr>
-          <w:rFonts w:ascii="Calibri" w:hAnsi="Calibri" w:cs="Calibri"/>
-        </w:rPr>
-        <w:t xml:space="preserve">/A/S the symmetrical nature of these backbones may result in the small Gly being the most favorable AA. To account for this, we can adjust the backbone optimization to shift only the geometric parameters for a single helix. We can then mutate A and S at these positions to determine the stability for these sequences with non-symmetric backbones. By comparing the dimerization propensity of similar designed sequences against the stationary helix, we can get a better understanding of the importance of packing vs interhelical hydrogen bonding. For example, if our energetics determine that the main differences between two sequences with one AA difference is mostly due to a loss of van der Waals packing, the data </w:t>
-      </w:r>
-      <w:proofErr w:type="gramStart"/>
-      <w:r>
-        <w:rPr>
-          <w:rFonts w:ascii="Calibri" w:hAnsi="Calibri" w:cs="Calibri"/>
-        </w:rPr>
-        <w:t>would suggest</w:t>
-      </w:r>
-      <w:proofErr w:type="gramEnd"/>
-      <w:r>
-        <w:rPr>
-          <w:rFonts w:ascii="Calibri" w:hAnsi="Calibri" w:cs="Calibri"/>
-        </w:rPr>
-        <w:t xml:space="preserve"> that packing is able to be a stronger driving force when applied alongside interhelical hydrogen bonding. The energetic data from Anderson et al. 2017 suggests that this is a possibility (</w:t>
-      </w:r>
-      <w:r>
-        <w:rPr>
-          <w:rFonts w:ascii="Calibri" w:hAnsi="Calibri" w:cs="Calibri"/>
-          <w:b/>
-          <w:bCs/>
-        </w:rPr>
-        <w:t>reference or adapt figure here</w:t>
-      </w:r>
-      <w:r>
-        <w:rPr>
-          <w:rFonts w:ascii="Calibri" w:hAnsi="Calibri" w:cs="Calibri"/>
-        </w:rPr>
-        <w:t>).</w:t>
-      </w:r>
-    </w:p>
-    <w:p>
-      <w:pPr>
-        <w:spacing w:line="480" w:lineRule="auto"/>
-        <w:jc w:val="both"/>
-        <w:rPr>
-          <w:rFonts w:ascii="Calibri" w:hAnsi="Calibri" w:cs="Calibri"/>
-        </w:rPr>
-      </w:pPr>
-      <w:r>
-        <w:rPr>
-          <w:rFonts w:ascii="Calibri" w:hAnsi="Calibri" w:cs="Calibri"/>
-        </w:rPr>
-        <w:t>Below I detail the changes that we can make for backbone optimization:</w:t>
       </w:r>
     </w:p>
     <w:p>
@@ -2159,7 +2254,7 @@
         <w:pStyle w:val="ListParagraph"/>
         <w:numPr>
           <w:ilvl w:val="0"/>
-          <w:numId w:val="8"/>
+          <w:numId w:val="7"/>
         </w:numPr>
         <w:spacing w:line="480" w:lineRule="auto"/>
         <w:jc w:val="both"/>
@@ -2175,36 +2270,117 @@
           <w:b/>
           <w:bCs/>
         </w:rPr>
-        <w:t xml:space="preserve">Need to </w:t>
-      </w:r>
-      <w:proofErr w:type="gramStart"/>
-      <w:r>
+        <w:t xml:space="preserve">Backbone optimization changes </w:t>
+      </w:r>
+    </w:p>
+    <w:p>
+      <w:pPr>
+        <w:pStyle w:val="ListParagraph"/>
+        <w:numPr>
+          <w:ilvl w:val="1"/>
+          <w:numId w:val="7"/>
+        </w:numPr>
+        <w:spacing w:line="480" w:lineRule="auto"/>
+        <w:jc w:val="both"/>
         <w:rPr>
           <w:rFonts w:ascii="Calibri" w:hAnsi="Calibri" w:cs="Calibri"/>
           <w:b/>
           <w:bCs/>
         </w:rPr>
-        <w:t>look into</w:t>
-      </w:r>
-      <w:proofErr w:type="gramEnd"/>
+      </w:pPr>
       <w:r>
         <w:rPr>
           <w:rFonts w:ascii="Calibri" w:hAnsi="Calibri" w:cs="Calibri"/>
           <w:b/>
           <w:bCs/>
         </w:rPr>
-        <w:t xml:space="preserve"> code to figure out how to implement this</w:t>
-      </w:r>
-    </w:p>
-    <w:p>
-      <w:pPr>
-        <w:pStyle w:val="ThesisTOC2"/>
-      </w:pPr>
-      <w:bookmarkStart w:id="5" w:name="_Toc173176996"/>
-      <w:r>
-        <w:t>4.3.2 Turning sequence entropy into a pairwise term</w:t>
-      </w:r>
-      <w:bookmarkEnd w:id="5"/>
+        <w:lastRenderedPageBreak/>
+        <w:t>Look into the code</w:t>
+      </w:r>
+    </w:p>
+    <w:p>
+      <w:pPr>
+        <w:spacing w:line="480" w:lineRule="auto"/>
+        <w:jc w:val="both"/>
+        <w:rPr>
+          <w:rFonts w:ascii="Calibri" w:hAnsi="Calibri" w:cs="Calibri"/>
+        </w:rPr>
+      </w:pPr>
+      <w:r>
+        <w:rPr>
+          <w:rFonts w:ascii="Calibri" w:hAnsi="Calibri" w:cs="Calibri"/>
+        </w:rPr>
+        <w:t xml:space="preserve">After designing </w:t>
+      </w:r>
+      <w:r>
+        <w:rPr>
+          <w:rFonts w:ascii="Calibri" w:hAnsi="Calibri" w:cs="Calibri"/>
+        </w:rPr>
+        <w:t xml:space="preserve">many </w:t>
+      </w:r>
+      <w:r>
+        <w:rPr>
+          <w:rFonts w:ascii="Calibri" w:hAnsi="Calibri" w:cs="Calibri"/>
+        </w:rPr>
+        <w:t>sequences to associate to a sequence of interest,</w:t>
+      </w:r>
+      <w:r>
+        <w:rPr>
+          <w:rFonts w:ascii="Calibri" w:hAnsi="Calibri" w:cs="Calibri"/>
+        </w:rPr>
+        <w:t xml:space="preserve"> either TOXGREEN or</w:t>
+      </w:r>
+      <w:r>
+        <w:rPr>
+          <w:rFonts w:ascii="Calibri" w:hAnsi="Calibri" w:cs="Calibri"/>
+        </w:rPr>
+        <w:t xml:space="preserve"> sort-seq can be used to evaluate the dimerization propensity. Because we are designing </w:t>
+      </w:r>
+      <w:proofErr w:type="spellStart"/>
+      <w:r>
+        <w:rPr>
+          <w:rFonts w:ascii="Calibri" w:hAnsi="Calibri" w:cs="Calibri"/>
+        </w:rPr>
+        <w:t>GAS</w:t>
+      </w:r>
+      <w:r>
+        <w:rPr>
+          <w:rFonts w:ascii="Calibri" w:hAnsi="Calibri" w:cs="Calibri"/>
+          <w:vertAlign w:val="subscript"/>
+        </w:rPr>
+        <w:t>right</w:t>
+      </w:r>
+      <w:proofErr w:type="spellEnd"/>
+      <w:r>
+        <w:rPr>
+          <w:rFonts w:ascii="Calibri" w:hAnsi="Calibri" w:cs="Calibri"/>
+        </w:rPr>
+        <w:t xml:space="preserve"> sequences which show better correlation to our energetics, we expect that exploring a range of energies</w:t>
+      </w:r>
+      <w:r>
+        <w:rPr>
+          <w:rFonts w:ascii="Calibri" w:hAnsi="Calibri" w:cs="Calibri"/>
+        </w:rPr>
+        <w:t xml:space="preserve"> of our designed heterodimers</w:t>
+      </w:r>
+      <w:r>
+        <w:rPr>
+          <w:rFonts w:ascii="Calibri" w:hAnsi="Calibri" w:cs="Calibri"/>
+        </w:rPr>
+        <w:t xml:space="preserve"> will </w:t>
+      </w:r>
+      <w:r>
+        <w:rPr>
+          <w:rFonts w:ascii="Calibri" w:hAnsi="Calibri" w:cs="Calibri"/>
+        </w:rPr>
+        <w:t>yield</w:t>
+      </w:r>
+      <w:r>
+        <w:rPr>
+          <w:rFonts w:ascii="Calibri" w:hAnsi="Calibri" w:cs="Calibri"/>
+        </w:rPr>
+        <w:t xml:space="preserve"> a range of dimerization.</w:t>
+      </w:r>
     </w:p>
     <w:p>
       <w:pPr>
@@ -2219,167 +2395,166 @@
         <w:rPr>
           <w:rFonts w:ascii="Calibri" w:hAnsi="Calibri" w:cs="Calibri"/>
         </w:rPr>
-        <w:t xml:space="preserve">To design sequences </w:t>
-      </w:r>
-      <w:proofErr w:type="gramStart"/>
-      <w:r>
-        <w:rPr>
-          <w:rFonts w:ascii="Calibri" w:hAnsi="Calibri" w:cs="Calibri"/>
-        </w:rPr>
-        <w:t>similar to</w:t>
-      </w:r>
-      <w:proofErr w:type="gramEnd"/>
-      <w:r>
-        <w:rPr>
-          <w:rFonts w:ascii="Calibri" w:hAnsi="Calibri" w:cs="Calibri"/>
-        </w:rPr>
-        <w:t xml:space="preserve"> natural MP proteins, we created a SEQUENCE_ENTROPY term detailed in section 3.3.4. Briefly, this term uses the natural distribution of AAs in MPs to design a </w:t>
-      </w:r>
-      <w:proofErr w:type="gramStart"/>
-      <w:r>
-        <w:rPr>
-          <w:rFonts w:ascii="Calibri" w:hAnsi="Calibri" w:cs="Calibri"/>
-        </w:rPr>
-        <w:t>sequence with</w:t>
-      </w:r>
-      <w:proofErr w:type="gramEnd"/>
+        <w:t>One limitation of using homodimer backbones</w:t>
+      </w:r>
+      <w:r>
+        <w:rPr>
+          <w:rFonts w:ascii="Calibri" w:hAnsi="Calibri" w:cs="Calibri"/>
+        </w:rPr>
+        <w:t xml:space="preserve"> for heterodimer design</w:t>
+      </w:r>
+      <w:r>
+        <w:rPr>
+          <w:rFonts w:ascii="Calibri" w:hAnsi="Calibri" w:cs="Calibri"/>
+        </w:rPr>
+        <w:t xml:space="preserve"> is the potential lack of sequence diversity at the interface. Although </w:t>
+      </w:r>
+      <w:proofErr w:type="spellStart"/>
+      <w:r>
+        <w:rPr>
+          <w:rFonts w:ascii="Calibri" w:hAnsi="Calibri" w:cs="Calibri"/>
+        </w:rPr>
+        <w:t>GASright</w:t>
+      </w:r>
+      <w:proofErr w:type="spellEnd"/>
+      <w:r>
+        <w:rPr>
+          <w:rFonts w:ascii="Calibri" w:hAnsi="Calibri" w:cs="Calibri"/>
+        </w:rPr>
+        <w:t xml:space="preserve"> are typically made of G/A/</w:t>
+      </w:r>
+      <w:proofErr w:type="spellStart"/>
+      <w:r>
+        <w:rPr>
+          <w:rFonts w:ascii="Calibri" w:hAnsi="Calibri" w:cs="Calibri"/>
+        </w:rPr>
+        <w:t>SxxxG</w:t>
+      </w:r>
+      <w:proofErr w:type="spellEnd"/>
+      <w:r>
+        <w:rPr>
+          <w:rFonts w:ascii="Calibri" w:hAnsi="Calibri" w:cs="Calibri"/>
+        </w:rPr>
+        <w:t>/A/S the symmetrical nature of these backbones may result in the small Gly being the most favorable AA. To account for this, we can adjust the backbone optimization to shift only the geometric parameters for a single helix. We can then mutate A and S at these positions to determine the stability for these sequences with non-symmetric backbones. By comparing the dimerization propensity of similar designed sequences against the stationary helix, we can get a better understanding of the importance of packing v</w:t>
+      </w:r>
+      <w:r>
+        <w:rPr>
+          <w:rFonts w:ascii="Calibri" w:hAnsi="Calibri" w:cs="Calibri"/>
+        </w:rPr>
+        <w:t>ersus</w:t>
+      </w:r>
+      <w:r>
+        <w:rPr>
+          <w:rFonts w:ascii="Calibri" w:hAnsi="Calibri" w:cs="Calibri"/>
+        </w:rPr>
+        <w:t xml:space="preserve"> interhelical hydrogen bonding. For example, if our energetics determine that the main differences between two sequences with one AA difference is mostly due to a loss of van der Waals packing, the data would suggest that packing is able to be a stronger driving force when applied alongside interhelical hydrogen bonding. The energetic data </w:t>
+      </w:r>
+      <w:r>
+        <w:rPr>
+          <w:rFonts w:ascii="Calibri" w:hAnsi="Calibri" w:cs="Calibri"/>
+        </w:rPr>
+        <w:t>in</w:t>
+      </w:r>
       <w:r>
         <w:rPr>
           <w:rFonts w:ascii="Calibri" w:hAnsi="Calibri" w:cs="Calibri"/>
         </w:rPr>
         <w:t xml:space="preserve"> </w:t>
       </w:r>
-      <w:proofErr w:type="gramStart"/>
-      <w:r>
-        <w:rPr>
-          <w:rFonts w:ascii="Calibri" w:hAnsi="Calibri" w:cs="Calibri"/>
-        </w:rPr>
-        <w:t>similar to</w:t>
-      </w:r>
-      <w:proofErr w:type="gramEnd"/>
-      <w:r>
-        <w:rPr>
-          <w:rFonts w:ascii="Calibri" w:hAnsi="Calibri" w:cs="Calibri"/>
-        </w:rPr>
-        <w:t xml:space="preserve"> MPs. It is currently implemented as a similarity score, with higher values being determined as more similar. We expected this term to help normalize experimental expression and insertion, however, we may not be maintaining packing interactions found in natural MP structures. Previous research has </w:t>
-      </w:r>
-      <w:r>
-        <w:rPr>
-          <w:rFonts w:ascii="Calibri" w:hAnsi="Calibri" w:cs="Calibri"/>
-        </w:rPr>
-        <w:lastRenderedPageBreak/>
-        <w:t xml:space="preserve">shown that protein activity and folding are affected by small changes in AA sequence (cites). Our term designs sequences similar to </w:t>
-      </w:r>
-      <w:proofErr w:type="gramStart"/>
-      <w:r>
-        <w:rPr>
-          <w:rFonts w:ascii="Calibri" w:hAnsi="Calibri" w:cs="Calibri"/>
-        </w:rPr>
-        <w:t>MPs, but</w:t>
-      </w:r>
-      <w:proofErr w:type="gramEnd"/>
-      <w:r>
-        <w:rPr>
-          <w:rFonts w:ascii="Calibri" w:hAnsi="Calibri" w:cs="Calibri"/>
-        </w:rPr>
-        <w:t xml:space="preserve"> does not consider the reliance of AAs on each other. To further investigate the impact of packing on these changes, we can calculate how individual AAs might affect those around them.</w:t>
-      </w:r>
-    </w:p>
-    <w:p>
-      <w:pPr>
-        <w:spacing w:line="480" w:lineRule="auto"/>
-        <w:jc w:val="both"/>
+      <w:r>
+        <w:rPr>
+          <w:rFonts w:ascii="Calibri" w:hAnsi="Calibri" w:cs="Calibri"/>
+        </w:rPr>
+        <w:t>from previous research</w:t>
+      </w:r>
+      <w:r>
+        <w:rPr>
+          <w:rFonts w:ascii="Calibri" w:hAnsi="Calibri" w:cs="Calibri"/>
+        </w:rPr>
+        <w:t xml:space="preserve"> suggests that this is a possibility</w:t>
+      </w:r>
+      <w:r>
+        <w:rPr>
+          <w:rFonts w:ascii="Calibri" w:hAnsi="Calibri" w:cs="Calibri"/>
+        </w:rPr>
+        <w:t>, where van der Waals packing contributes … to stability more than hydrogen bonding</w:t>
+      </w:r>
+      <w:r>
+        <w:rPr>
+          <w:rFonts w:ascii="Calibri" w:hAnsi="Calibri" w:cs="Calibri"/>
+        </w:rPr>
+        <w:t xml:space="preserve"> (</w:t>
+      </w:r>
+      <w:r>
         <w:rPr>
           <w:rFonts w:ascii="Calibri" w:hAnsi="Calibri" w:cs="Calibri"/>
           <w:b/>
           <w:bCs/>
         </w:rPr>
-      </w:pPr>
+        <w:t>reference or adapt figure here</w:t>
+      </w:r>
       <w:r>
         <w:rPr>
           <w:rFonts w:ascii="Calibri" w:hAnsi="Calibri" w:cs="Calibri"/>
           <w:b/>
           <w:bCs/>
         </w:rPr>
-        <w:t xml:space="preserve">I recalculated the MPs for all MPs in OPM as of DATE. </w:t>
-      </w:r>
-      <w:proofErr w:type="gramStart"/>
-      <w:r>
-        <w:rPr>
-          <w:rFonts w:ascii="Calibri" w:hAnsi="Calibri" w:cs="Calibri"/>
+        <w:t>; could this also be true with my stuff?</w:t>
+      </w:r>
+      <w:r>
+        <w:rPr>
+          <w:rFonts w:ascii="Calibri" w:hAnsi="Calibri" w:cs="Calibri"/>
+        </w:rPr>
+        <w:t>).</w:t>
+      </w:r>
+    </w:p>
+    <w:p>
+      <w:pPr>
+        <w:pStyle w:val="TOC3"/>
+      </w:pPr>
+      <w:r>
+        <w:t xml:space="preserve">To further expand on heterodimer geometries, we can explore the stability helices at combinations of axial rotations and z-shifts. For homodimers, I assessed the energetics of poly-Alanine sequences at crossing angles and x-shifts for a randomized set of symmetric axial rotations and z-shifts. Geometries that had an energy below 10kcal/mol were accepted, as we expect backbone optimization to relax structures to a stable energy. We can use this method to identify asymmetric axial rotations and z-shifts. However, </w:t>
+      </w:r>
+      <w:r>
+        <w:lastRenderedPageBreak/>
+        <w:t>the search space for applying this method is exponentially larger than previous: for every rotation, every other rotation must be applied and the same must be done for z-shifts (</w:t>
+      </w:r>
+      <w:r>
+        <w:rPr>
           <w:b/>
           <w:bCs/>
         </w:rPr>
-        <w:t>Similar to</w:t>
-      </w:r>
-      <w:proofErr w:type="gramEnd"/>
-      <w:r>
-        <w:rPr>
-          <w:rFonts w:ascii="Calibri" w:hAnsi="Calibri" w:cs="Calibri"/>
+        <w:t>equation here</w:t>
+      </w:r>
+      <w:r>
+        <w:rPr>
           <w:b/>
           <w:bCs/>
         </w:rPr>
-        <w:t xml:space="preserve"> the original sequence entropy term, I calculated the distribution of pairs of AAs being in the same sequence</w:t>
-      </w:r>
-      <w:r>
-        <w:rPr>
-          <w:rFonts w:ascii="Calibri" w:hAnsi="Calibri" w:cs="Calibri"/>
-          <w:b/>
-          <w:bCs/>
-        </w:rPr>
-        <w:t xml:space="preserve"> and determined</w:t>
-      </w:r>
-      <w:r>
-        <w:rPr>
-          <w:rFonts w:ascii="Calibri" w:hAnsi="Calibri" w:cs="Calibri"/>
-          <w:b/>
-          <w:bCs/>
-        </w:rPr>
-        <w:t xml:space="preserve"> the average distance between AAs on the same helix.</w:t>
-      </w:r>
-      <w:r>
-        <w:rPr>
-          <w:rFonts w:ascii="Calibri" w:hAnsi="Calibri" w:cs="Calibri"/>
-          <w:b/>
-          <w:bCs/>
-        </w:rPr>
+        <w:t xml:space="preserve"> and figure</w:t>
+      </w:r>
+      <w:r>
+        <w:t xml:space="preserve">). </w:t>
+      </w:r>
+      <w:r>
+        <w:t>Rather than brute forcing this for multiple crossing angles and x-shifts,</w:t>
+      </w:r>
+      <w:r>
         <w:t xml:space="preserve"> </w:t>
       </w:r>
       <w:r>
-        <w:rPr>
-          <w:rFonts w:ascii="Calibri" w:hAnsi="Calibri" w:cs="Calibri"/>
-          <w:b/>
-          <w:bCs/>
-        </w:rPr>
-        <w:t xml:space="preserve"> </w:t>
-      </w:r>
-      <w:r>
-        <w:rPr>
-          <w:rFonts w:ascii="Calibri" w:hAnsi="Calibri" w:cs="Calibri"/>
-          <w:b/>
-          <w:bCs/>
-        </w:rPr>
-        <w:t xml:space="preserve">Talk about results </w:t>
-      </w:r>
-    </w:p>
-    <w:p>
-      <w:pPr>
-        <w:spacing w:line="480" w:lineRule="auto"/>
-        <w:jc w:val="both"/>
-        <w:rPr>
-          <w:rFonts w:ascii="Calibri" w:hAnsi="Calibri" w:cs="Calibri"/>
-          <w:b/>
-          <w:bCs/>
-        </w:rPr>
-      </w:pPr>
-      <w:r>
-        <w:rPr>
-          <w:rFonts w:ascii="Calibri" w:hAnsi="Calibri" w:cs="Calibri"/>
-          <w:b/>
-          <w:bCs/>
-        </w:rPr>
-        <w:t>I also analyzed the distribution for sequences that successfully associate, pass maltose test, and … for designs</w:t>
-      </w:r>
+        <w:t>…</w:t>
+      </w:r>
+    </w:p>
+    <w:p>
+      <w:pPr>
+        <w:pStyle w:val="ThesisTOC2"/>
+      </w:pPr>
+      <w:bookmarkStart w:id="5" w:name="_Toc173176996"/>
+      <w:r>
+        <w:t>4.3.2 Turning sequence entropy into a pairwise term</w:t>
+      </w:r>
+      <w:bookmarkEnd w:id="5"/>
     </w:p>
     <w:p>
       <w:pPr>
@@ -2394,188 +2569,94 @@
         <w:rPr>
           <w:rFonts w:ascii="Calibri" w:hAnsi="Calibri" w:cs="Calibri"/>
         </w:rPr>
-        <w:t xml:space="preserve">However, with this new term it is possible that we see that the AAs near each other in weaker sequences are not as frequently found in MP structures as in stronger sequences. This gives credence to why our energetics might be better able to predict </w:t>
-      </w:r>
-      <w:proofErr w:type="spellStart"/>
-      <w:r>
-        <w:rPr>
-          <w:rFonts w:ascii="Calibri" w:hAnsi="Calibri" w:cs="Calibri"/>
-        </w:rPr>
-        <w:t>GAS</w:t>
-      </w:r>
-      <w:r>
-        <w:rPr>
-          <w:rFonts w:ascii="Calibri" w:hAnsi="Calibri" w:cs="Calibri"/>
-          <w:vertAlign w:val="subscript"/>
-        </w:rPr>
-        <w:t>right</w:t>
-      </w:r>
-      <w:proofErr w:type="spellEnd"/>
-      <w:r>
-        <w:rPr>
-          <w:rFonts w:ascii="Calibri" w:hAnsi="Calibri" w:cs="Calibri"/>
-        </w:rPr>
-        <w:t xml:space="preserve"> sequences. The </w:t>
-      </w:r>
-      <w:proofErr w:type="spellStart"/>
-      <w:r>
-        <w:rPr>
-          <w:rFonts w:ascii="Calibri" w:hAnsi="Calibri" w:cs="Calibri"/>
-        </w:rPr>
-        <w:t>GAS</w:t>
-      </w:r>
-      <w:r>
-        <w:rPr>
-          <w:rFonts w:ascii="Calibri" w:hAnsi="Calibri" w:cs="Calibri"/>
-          <w:vertAlign w:val="subscript"/>
-        </w:rPr>
-        <w:t>right</w:t>
-      </w:r>
-      <w:proofErr w:type="spellEnd"/>
-      <w:r>
-        <w:rPr>
-          <w:rFonts w:ascii="Calibri" w:hAnsi="Calibri" w:cs="Calibri"/>
-        </w:rPr>
-        <w:t xml:space="preserve"> sequence signature is maintained in our structures, and the frequency at the interface likely …</w:t>
+        <w:t>To design sequences similar to natural MP proteins, we created a SEQUENCE_ENTROPY term detailed in section 3.3.4. Briefly, this term uses the natural distribution of AAs in MPs to design a sequence with similar to MPs. It is currently implemented as a similarity score, with higher values being determined as more similar. We expected this term to help normalize experimental expression and insertion, however, we may not be maintaining packing interactions found in natural MP structures. Previous research has shown that protein activity and folding are affected by small changes in AA sequence (cites). Our term designs sequences similar to MPs, but does not consider the reliance of AAs on each other. To further investigate the impact of packing on these changes, we can calculate how individual AAs might affect those around them.</w:t>
       </w:r>
     </w:p>
     <w:p>
       <w:pPr>
         <w:spacing w:line="480" w:lineRule="auto"/>
+        <w:jc w:val="both"/>
         <w:rPr>
           <w:rFonts w:ascii="Calibri" w:hAnsi="Calibri" w:cs="Calibri"/>
           <w:b/>
           <w:bCs/>
         </w:rPr>
       </w:pPr>
-    </w:p>
-    <w:p>
-      <w:pPr>
-        <w:pStyle w:val="ThesisTOC2"/>
-      </w:pPr>
-      <w:bookmarkStart w:id="6" w:name="_Toc173176997"/>
-      <w:r>
-        <w:t>4.3.</w:t>
-      </w:r>
-      <w:r>
-        <w:t>3</w:t>
-      </w:r>
-      <w:r>
-        <w:t xml:space="preserve"> Machine Learning </w:t>
-      </w:r>
-      <w:r>
-        <w:t>Ideas</w:t>
-      </w:r>
-      <w:bookmarkEnd w:id="6"/>
-    </w:p>
-    <w:p>
-      <w:pPr>
-        <w:rPr>
-          <w:rFonts w:ascii="Calibri" w:hAnsi="Calibri" w:cs="Calibri"/>
-        </w:rPr>
-      </w:pPr>
-      <w:r>
-        <w:rPr>
-          <w:rFonts w:ascii="Calibri" w:hAnsi="Calibri" w:cs="Calibri"/>
-        </w:rPr>
-        <w:t xml:space="preserve">One final approach to improving the design procedure is to better optimize our energetic algorithm </w:t>
-      </w:r>
-      <w:proofErr w:type="gramStart"/>
-      <w:r>
-        <w:rPr>
-          <w:rFonts w:ascii="Calibri" w:hAnsi="Calibri" w:cs="Calibri"/>
-        </w:rPr>
-        <w:t>through the use of</w:t>
-      </w:r>
-      <w:proofErr w:type="gramEnd"/>
-      <w:r>
-        <w:rPr>
-          <w:rFonts w:ascii="Calibri" w:hAnsi="Calibri" w:cs="Calibri"/>
-        </w:rPr>
-        <w:t xml:space="preserve"> machine learning. Another student in the lab is using machine learning to optimize the weights for CATM, giving us a better understanding of what forces contribute more to stability. By taking his approach for sequences outside of the </w:t>
-      </w:r>
-      <w:proofErr w:type="spellStart"/>
-      <w:r>
-        <w:rPr>
-          <w:rFonts w:ascii="Calibri" w:hAnsi="Calibri" w:cs="Calibri"/>
-        </w:rPr>
-        <w:t>GASright</w:t>
-      </w:r>
-      <w:proofErr w:type="spellEnd"/>
-      <w:r>
-        <w:rPr>
-          <w:rFonts w:ascii="Calibri" w:hAnsi="Calibri" w:cs="Calibri"/>
-        </w:rPr>
-        <w:t xml:space="preserve"> region, we may also be able to identify the reason why our energetics do not correlate well outside of </w:t>
-      </w:r>
-      <w:proofErr w:type="spellStart"/>
-      <w:r>
-        <w:rPr>
-          <w:rFonts w:ascii="Calibri" w:hAnsi="Calibri" w:cs="Calibri"/>
-        </w:rPr>
-        <w:t>GASright</w:t>
-      </w:r>
-      <w:proofErr w:type="spellEnd"/>
-      <w:r>
-        <w:rPr>
-          <w:rFonts w:ascii="Calibri" w:hAnsi="Calibri" w:cs="Calibri"/>
-        </w:rPr>
-        <w:t xml:space="preserve">. Using linear regression models to fit each of our energetic terms against the dimerization propensity in a 70% train/30% split (cite), will provide us the ability to better predict the energetics of sequences designed outside of </w:t>
-      </w:r>
-      <w:proofErr w:type="spellStart"/>
-      <w:r>
-        <w:rPr>
-          <w:rFonts w:ascii="Calibri" w:hAnsi="Calibri" w:cs="Calibri"/>
-        </w:rPr>
-        <w:t>GASright</w:t>
-      </w:r>
-      <w:proofErr w:type="spellEnd"/>
-      <w:r>
-        <w:rPr>
-          <w:rFonts w:ascii="Calibri" w:hAnsi="Calibri" w:cs="Calibri"/>
-        </w:rPr>
-        <w:t>.</w:t>
-      </w:r>
-    </w:p>
-    <w:p>
-      <w:pPr>
-        <w:rPr>
-          <w:rFonts w:ascii="Calibri" w:hAnsi="Calibri" w:cs="Calibri"/>
-        </w:rPr>
-      </w:pPr>
-      <w:r>
-        <w:rPr>
-          <w:rFonts w:ascii="Calibri" w:hAnsi="Calibri" w:cs="Calibri"/>
-        </w:rPr>
-        <w:t>An alternative use of machine learning is to …</w:t>
-      </w:r>
-      <w:r>
-        <w:rPr>
-          <w:rFonts w:ascii="Calibri" w:hAnsi="Calibri" w:cs="Calibri"/>
-        </w:rPr>
-        <w:t xml:space="preserve">  </w:t>
-      </w:r>
-    </w:p>
-    <w:p>
-      <w:pPr>
-        <w:pStyle w:val="ThesisTOC"/>
-      </w:pPr>
-      <w:bookmarkStart w:id="7" w:name="_Toc173176998"/>
-      <w:r>
-        <w:t>4.</w:t>
-      </w:r>
-      <w:r>
-        <w:t>4</w:t>
-      </w:r>
-      <w:r>
-        <w:t xml:space="preserve"> Detecting protein concentration in </w:t>
-      </w:r>
-      <w:proofErr w:type="gramStart"/>
-      <w:r>
-        <w:t>high-throughput</w:t>
-      </w:r>
-      <w:bookmarkEnd w:id="7"/>
-      <w:proofErr w:type="gramEnd"/>
+      <w:r>
+        <w:rPr>
+          <w:rFonts w:ascii="Calibri" w:hAnsi="Calibri" w:cs="Calibri"/>
+          <w:b/>
+          <w:bCs/>
+        </w:rPr>
+        <w:t xml:space="preserve">I recalculated the MPs for all MPs in OPM as of DATE. </w:t>
+      </w:r>
+      <w:r>
+        <w:rPr>
+          <w:rFonts w:ascii="Calibri" w:hAnsi="Calibri" w:cs="Calibri"/>
+          <w:b/>
+          <w:bCs/>
+        </w:rPr>
+        <w:t>Similar to the original sequence entropy term, I calculated the distribution of pairs of AAs being in the same sequence</w:t>
+      </w:r>
+      <w:r>
+        <w:rPr>
+          <w:rFonts w:ascii="Calibri" w:hAnsi="Calibri" w:cs="Calibri"/>
+          <w:b/>
+          <w:bCs/>
+        </w:rPr>
+        <w:t xml:space="preserve"> and determined</w:t>
+      </w:r>
+      <w:r>
+        <w:rPr>
+          <w:rFonts w:ascii="Calibri" w:hAnsi="Calibri" w:cs="Calibri"/>
+          <w:b/>
+          <w:bCs/>
+        </w:rPr>
+        <w:t xml:space="preserve"> the average distance between AAs on the same helix.</w:t>
+      </w:r>
+      <w:r>
+        <w:rPr>
+          <w:rFonts w:ascii="Calibri" w:hAnsi="Calibri" w:cs="Calibri"/>
+          <w:b/>
+          <w:bCs/>
+        </w:rPr>
+        <w:t xml:space="preserve"> </w:t>
+      </w:r>
+      <w:r>
+        <w:rPr>
+          <w:rFonts w:ascii="Calibri" w:hAnsi="Calibri" w:cs="Calibri"/>
+          <w:b/>
+          <w:bCs/>
+        </w:rPr>
+        <w:t xml:space="preserve"> </w:t>
+      </w:r>
+      <w:r>
+        <w:rPr>
+          <w:rFonts w:ascii="Calibri" w:hAnsi="Calibri" w:cs="Calibri"/>
+          <w:b/>
+          <w:bCs/>
+        </w:rPr>
+        <w:t xml:space="preserve">Talk about results </w:t>
+      </w:r>
+    </w:p>
+    <w:p>
+      <w:pPr>
+        <w:spacing w:line="480" w:lineRule="auto"/>
+        <w:jc w:val="both"/>
+        <w:rPr>
+          <w:rFonts w:ascii="Calibri" w:hAnsi="Calibri" w:cs="Calibri"/>
+          <w:b/>
+          <w:bCs/>
+        </w:rPr>
+      </w:pPr>
+      <w:r>
+        <w:rPr>
+          <w:rFonts w:ascii="Calibri" w:hAnsi="Calibri" w:cs="Calibri"/>
+          <w:b/>
+          <w:bCs/>
+        </w:rPr>
+        <w:t>I also analyzed the distribution for sequences that successfully associate, pass maltose test, and … for designs</w:t>
+      </w:r>
     </w:p>
     <w:p>
       <w:pPr>
@@ -2590,21 +2671,185 @@
         <w:rPr>
           <w:rFonts w:ascii="Calibri" w:hAnsi="Calibri" w:cs="Calibri"/>
         </w:rPr>
-        <w:t xml:space="preserve">One of the weaknesses of our TOXGREEN assay is the inability to accurately assess the expression levels of </w:t>
-      </w:r>
-      <w:proofErr w:type="gramStart"/>
-      <w:r>
-        <w:rPr>
-          <w:rFonts w:ascii="Calibri" w:hAnsi="Calibri" w:cs="Calibri"/>
-        </w:rPr>
-        <w:t>each</w:t>
-      </w:r>
-      <w:proofErr w:type="gramEnd"/>
-      <w:r>
-        <w:rPr>
-          <w:rFonts w:ascii="Calibri" w:hAnsi="Calibri" w:cs="Calibri"/>
-        </w:rPr>
-        <w:t xml:space="preserve"> our proteins in the membrane. Currently, much of the research</w:t>
+        <w:t xml:space="preserve">However, with this new term it is possible that we see that the AAs near each other in weaker sequences are not as frequently found in MP structures as in stronger sequences. This gives credence to why our energetics might be better able to predict </w:t>
+      </w:r>
+      <w:proofErr w:type="spellStart"/>
+      <w:r>
+        <w:rPr>
+          <w:rFonts w:ascii="Calibri" w:hAnsi="Calibri" w:cs="Calibri"/>
+        </w:rPr>
+        <w:t>GAS</w:t>
+      </w:r>
+      <w:r>
+        <w:rPr>
+          <w:rFonts w:ascii="Calibri" w:hAnsi="Calibri" w:cs="Calibri"/>
+          <w:vertAlign w:val="subscript"/>
+        </w:rPr>
+        <w:t>right</w:t>
+      </w:r>
+      <w:proofErr w:type="spellEnd"/>
+      <w:r>
+        <w:rPr>
+          <w:rFonts w:ascii="Calibri" w:hAnsi="Calibri" w:cs="Calibri"/>
+        </w:rPr>
+        <w:t xml:space="preserve"> sequences. The </w:t>
+      </w:r>
+      <w:proofErr w:type="spellStart"/>
+      <w:r>
+        <w:rPr>
+          <w:rFonts w:ascii="Calibri" w:hAnsi="Calibri" w:cs="Calibri"/>
+        </w:rPr>
+        <w:t>GAS</w:t>
+      </w:r>
+      <w:r>
+        <w:rPr>
+          <w:rFonts w:ascii="Calibri" w:hAnsi="Calibri" w:cs="Calibri"/>
+          <w:vertAlign w:val="subscript"/>
+        </w:rPr>
+        <w:t>right</w:t>
+      </w:r>
+      <w:proofErr w:type="spellEnd"/>
+      <w:r>
+        <w:rPr>
+          <w:rFonts w:ascii="Calibri" w:hAnsi="Calibri" w:cs="Calibri"/>
+        </w:rPr>
+        <w:t xml:space="preserve"> sequence signature is maintained in our structures, and the frequency at the interface likely …</w:t>
+      </w:r>
+    </w:p>
+    <w:p>
+      <w:pPr>
+        <w:spacing w:line="480" w:lineRule="auto"/>
+        <w:rPr>
+          <w:rFonts w:ascii="Calibri" w:hAnsi="Calibri" w:cs="Calibri"/>
+          <w:b/>
+          <w:bCs/>
+        </w:rPr>
+      </w:pPr>
+    </w:p>
+    <w:p>
+      <w:pPr>
+        <w:pStyle w:val="ThesisTOC2"/>
+      </w:pPr>
+      <w:bookmarkStart w:id="6" w:name="_Toc173176997"/>
+      <w:r>
+        <w:lastRenderedPageBreak/>
+        <w:t>4.3.</w:t>
+      </w:r>
+      <w:r>
+        <w:t>3</w:t>
+      </w:r>
+      <w:r>
+        <w:t xml:space="preserve"> Machine Learning </w:t>
+      </w:r>
+      <w:r>
+        <w:t>Ideas</w:t>
+      </w:r>
+      <w:bookmarkEnd w:id="6"/>
+    </w:p>
+    <w:p>
+      <w:pPr>
+        <w:rPr>
+          <w:rFonts w:ascii="Calibri" w:hAnsi="Calibri" w:cs="Calibri"/>
+        </w:rPr>
+      </w:pPr>
+      <w:r>
+        <w:rPr>
+          <w:rFonts w:ascii="Calibri" w:hAnsi="Calibri" w:cs="Calibri"/>
+        </w:rPr>
+        <w:t xml:space="preserve">One final approach to improving the design procedure is to better optimize our energetic algorithm through the use of machine learning. Another student in the lab is using machine learning to optimize the weights for CATM, giving us a better understanding of what forces contribute more to stability. By taking his approach for sequences outside of the </w:t>
+      </w:r>
+      <w:proofErr w:type="spellStart"/>
+      <w:r>
+        <w:rPr>
+          <w:rFonts w:ascii="Calibri" w:hAnsi="Calibri" w:cs="Calibri"/>
+        </w:rPr>
+        <w:t>GASright</w:t>
+      </w:r>
+      <w:proofErr w:type="spellEnd"/>
+      <w:r>
+        <w:rPr>
+          <w:rFonts w:ascii="Calibri" w:hAnsi="Calibri" w:cs="Calibri"/>
+        </w:rPr>
+        <w:t xml:space="preserve"> region, we may also be able to identify the reason why our energetics do not correlate well outside of </w:t>
+      </w:r>
+      <w:proofErr w:type="spellStart"/>
+      <w:r>
+        <w:rPr>
+          <w:rFonts w:ascii="Calibri" w:hAnsi="Calibri" w:cs="Calibri"/>
+        </w:rPr>
+        <w:t>GASright</w:t>
+      </w:r>
+      <w:proofErr w:type="spellEnd"/>
+      <w:r>
+        <w:rPr>
+          <w:rFonts w:ascii="Calibri" w:hAnsi="Calibri" w:cs="Calibri"/>
+        </w:rPr>
+        <w:t xml:space="preserve">. Using linear regression models to fit each of our energetic terms against the dimerization propensity in a 70% train/30% split (cite), will provide us the ability to better predict the energetics of sequences designed outside of </w:t>
+      </w:r>
+      <w:proofErr w:type="spellStart"/>
+      <w:r>
+        <w:rPr>
+          <w:rFonts w:ascii="Calibri" w:hAnsi="Calibri" w:cs="Calibri"/>
+        </w:rPr>
+        <w:t>GASright</w:t>
+      </w:r>
+      <w:proofErr w:type="spellEnd"/>
+      <w:r>
+        <w:rPr>
+          <w:rFonts w:ascii="Calibri" w:hAnsi="Calibri" w:cs="Calibri"/>
+        </w:rPr>
+        <w:t>.</w:t>
+      </w:r>
+    </w:p>
+    <w:p>
+      <w:pPr>
+        <w:rPr>
+          <w:rFonts w:ascii="Calibri" w:hAnsi="Calibri" w:cs="Calibri"/>
+        </w:rPr>
+      </w:pPr>
+      <w:r>
+        <w:rPr>
+          <w:rFonts w:ascii="Calibri" w:hAnsi="Calibri" w:cs="Calibri"/>
+        </w:rPr>
+        <w:t>An alternative use of machine learning is to …</w:t>
+      </w:r>
+      <w:r>
+        <w:rPr>
+          <w:rFonts w:ascii="Calibri" w:hAnsi="Calibri" w:cs="Calibri"/>
+        </w:rPr>
+        <w:t xml:space="preserve">  </w:t>
+      </w:r>
+    </w:p>
+    <w:p>
+      <w:pPr>
+        <w:pStyle w:val="ThesisTOC"/>
+      </w:pPr>
+      <w:bookmarkStart w:id="7" w:name="_Toc173176998"/>
+      <w:r>
+        <w:t>4.</w:t>
+      </w:r>
+      <w:r>
+        <w:t>4</w:t>
+      </w:r>
+      <w:r>
+        <w:t xml:space="preserve"> Detecting protein concentration in high-throughput</w:t>
+      </w:r>
+      <w:bookmarkEnd w:id="7"/>
+    </w:p>
+    <w:p>
+      <w:pPr>
+        <w:spacing w:line="480" w:lineRule="auto"/>
+        <w:ind w:firstLine="360"/>
+        <w:jc w:val="both"/>
+        <w:rPr>
+          <w:rFonts w:ascii="Calibri" w:hAnsi="Calibri" w:cs="Calibri"/>
+        </w:rPr>
+      </w:pPr>
+      <w:r>
+        <w:rPr>
+          <w:rFonts w:ascii="Calibri" w:hAnsi="Calibri" w:cs="Calibri"/>
+        </w:rPr>
+        <w:t>One of the weaknesses of our TOXGREEN assay is the inability to accurately assess the expression levels of each our proteins in the membrane. Currently, much of the research</w:t>
       </w:r>
       <w:r>
         <w:rPr>
@@ -2616,34 +2861,13 @@
         <w:rPr>
           <w:rFonts w:ascii="Calibri" w:hAnsi="Calibri" w:cs="Calibri"/>
         </w:rPr>
-        <w:t xml:space="preserve"> that </w:t>
-      </w:r>
-      <w:r>
-        <w:rPr>
-          <w:rFonts w:ascii="Calibri" w:hAnsi="Calibri" w:cs="Calibri"/>
-        </w:rPr>
-        <w:lastRenderedPageBreak/>
-        <w:t>our proteins express at the same level.</w:t>
-      </w:r>
-      <w:r>
-        <w:rPr>
-          <w:rFonts w:ascii="Calibri" w:hAnsi="Calibri" w:cs="Calibri"/>
-        </w:rPr>
-        <w:t xml:space="preserve"> We designed experiments to </w:t>
-      </w:r>
-      <w:proofErr w:type="gramStart"/>
-      <w:r>
-        <w:rPr>
-          <w:rFonts w:ascii="Calibri" w:hAnsi="Calibri" w:cs="Calibri"/>
-        </w:rPr>
-        <w:t>control for</w:t>
-      </w:r>
-      <w:proofErr w:type="gramEnd"/>
-      <w:r>
-        <w:rPr>
-          <w:rFonts w:ascii="Calibri" w:hAnsi="Calibri" w:cs="Calibri"/>
-        </w:rPr>
-        <w:t xml:space="preserve"> this variable previously by studying the dimerization of interfaces on poly-Leu backbones (cites) and in my study by maintaining the sequence composition as found in natural MP sequences. Subsets of sequences are then extracted and analyzed for their ability to express using western blots. Although we found that sequences designed in each region had similar expression, the Right-handed designs displayed noticeably less expression</w:t>
+        <w:t xml:space="preserve"> that our proteins express at the same level.</w:t>
+      </w:r>
+      <w:r>
+        <w:rPr>
+          <w:rFonts w:ascii="Calibri" w:hAnsi="Calibri" w:cs="Calibri"/>
+        </w:rPr>
+        <w:t xml:space="preserve"> We designed experiments to control for this variable previously by studying the dimerization of interfaces on poly-Leu backbones (cites) and in my study by maintaining the sequence composition as found in natural MP sequences. Subsets of sequences are then extracted and analyzed for their ability to express using western blots. Although we found that sequences designed in each region had similar expression, the Right-handed designs displayed noticeably less expression</w:t>
       </w:r>
       <w:r>
         <w:rPr>
@@ -2959,7 +3183,14 @@
         <w:rPr>
           <w:rFonts w:ascii="Calibri" w:hAnsi="Calibri" w:cs="Calibri"/>
         </w:rPr>
-        <w:t xml:space="preserve"> Since we measure the fluorescence of expressed </w:t>
+        <w:t xml:space="preserve"> Since we measure the fluorescence of </w:t>
+      </w:r>
+      <w:r>
+        <w:rPr>
+          <w:rFonts w:ascii="Calibri" w:hAnsi="Calibri" w:cs="Calibri"/>
+        </w:rPr>
+        <w:lastRenderedPageBreak/>
+        <w:t xml:space="preserve">expressed </w:t>
       </w:r>
       <w:proofErr w:type="spellStart"/>
       <w:r>
@@ -3344,7 +3575,6 @@
         <w:rPr>
           <w:rFonts w:ascii="Calibri" w:hAnsi="Calibri" w:cs="Calibri"/>
         </w:rPr>
-        <w:lastRenderedPageBreak/>
         <w:t xml:space="preserve">We could then </w:t>
       </w:r>
       <w:proofErr w:type="gramStart"/>

</xml_diff>

<commit_message>
updated drafts and figures
</commit_message>
<xml_diff>
--- a/future_directions_chapter/future_directions_v5.docx
+++ b/future_directions_chapter/future_directions_v5.docx
@@ -1050,14 +1050,26 @@
         <w:rPr>
           <w:rFonts w:ascii="Calibri" w:hAnsi="Calibri" w:cs="Calibri"/>
         </w:rPr>
-        <w:t xml:space="preserve">this knowledge can be utilized. I first suggest future experiments to enhance our understanding of sidechain packing in the presence of other forces. I then detail my ideas for potential improvements to my design algorithm, including the potential for designing heterodimer sequences. Finally, I suggest </w:t>
+        <w:t>this knowledge can be utilized. I first suggest future experiments to enhance our understanding of sidechain packing in the presence of other forces. I then detail my ideas for potential improvements to my design algorithm, including the potential for designing heterodimer sequences</w:t>
+      </w:r>
+      <w:r>
+        <w:rPr>
+          <w:rFonts w:ascii="Calibri" w:hAnsi="Calibri" w:cs="Calibri"/>
+        </w:rPr>
+        <w:t xml:space="preserve"> and improving our </w:t>
       </w:r>
       <w:r>
         <w:rPr>
           <w:rFonts w:ascii="Calibri" w:hAnsi="Calibri" w:cs="Calibri"/>
         </w:rPr>
         <w:lastRenderedPageBreak/>
-        <w:t>improvements for our high-throughput sort-seq, with attempts to further characterize sequences by their expression level in cells.</w:t>
+        <w:t>energetics using machine learning</w:t>
+      </w:r>
+      <w:r>
+        <w:rPr>
+          <w:rFonts w:ascii="Calibri" w:hAnsi="Calibri" w:cs="Calibri"/>
+        </w:rPr>
+        <w:t>. Finally, I suggest improvements for our high-throughput sort-seq, with attempts to further characterize sequences by their expression level in cells.</w:t>
       </w:r>
     </w:p>
     <w:p>
@@ -1431,13 +1443,7 @@
         <w:t xml:space="preserve"> the designs run in my paper, designing sequences with an alternative set of AAs could also be an option.</w:t>
       </w:r>
       <w:r>
-        <w:t xml:space="preserve"> We can continue to include the AAs that can only pack </w:t>
-      </w:r>
-      <w:r>
-        <w:t>(Leu, Ala, Val, and Ile) alo</w:t>
-      </w:r>
-      <w:r>
-        <w:t>ngside other subsets of AAs. De</w:t>
+        <w:t xml:space="preserve"> We can continue to include the AAs that can only pack (Leu, Ala, Val, and Ile) alongside other subsets of AAs. De</w:t>
       </w:r>
       <w:r>
         <w:t>signing with</w:t>
@@ -1494,10 +1500,7 @@
         <w:t>would allow us to better isolate sidechain packing with these forces.</w:t>
       </w:r>
       <w:r>
-        <w:t xml:space="preserve"> Alternatively, c</w:t>
-      </w:r>
-      <w:r>
-        <w:t>harged interactions have been found to impact folding in a variety of MP systems (</w:t>
+        <w:t xml:space="preserve"> Alternatively, charged interactions have been found to impact folding in a variety of MP systems (</w:t>
       </w:r>
       <w:r>
         <w:rPr>
@@ -1507,13 +1510,7 @@
         <w:t>cite</w:t>
       </w:r>
       <w:r>
-        <w:t xml:space="preserve">). Including </w:t>
-      </w:r>
-      <w:r>
-        <w:t>a subset of the</w:t>
-      </w:r>
-      <w:r>
-        <w:t xml:space="preserve"> two charged AAs (Arg and Lys) to facilitate association would allow us to determine the impact of packing with different numbers of charged AAs. </w:t>
+        <w:t xml:space="preserve">). Including a subset of the two charged AAs (Arg and Lys) to facilitate association would allow us to determine the impact of packing with different numbers of charged AAs. </w:t>
       </w:r>
       <w:r>
         <w:t xml:space="preserve"> By designing sequences</w:t>
@@ -1586,35 +1583,11 @@
         <w:t xml:space="preserve"> packing on association by altering the backbone</w:t>
       </w:r>
       <w:r>
-        <w:t xml:space="preserve"> sequence. By assessing the association differences for </w:t>
-      </w:r>
-      <w:r>
-        <w:t xml:space="preserve">sequences with </w:t>
-      </w:r>
-      <w:r>
-        <w:t xml:space="preserve">the same interface </w:t>
-      </w:r>
-      <w:r>
-        <w:t>on</w:t>
-      </w:r>
-      <w:r>
-        <w:t xml:space="preserve"> poly-Leucine, poly-Alanine, and poly-Valine backbones, we can gain insight into the impact of how minute changes in a protein result in differences in association. Although these backbone AAs are not often found at the interface, the slight loss in steric bulk (Leu-&gt;Val-&gt;Ala) may result in changes in association. Therefore, </w:t>
+        <w:t xml:space="preserve"> sequence. By assessing the association differences for sequences with the same interface on poly-Leucine, poly-Alanine, and poly-Valine backbones, we can gain insight into the impact of how minute changes in a protein result in differences in association. Although these backbone AAs are not often found at the interface, the slight loss in steric bulk (Leu-&gt;Val-&gt;Ala) may result in changes in association. Therefore, </w:t>
       </w:r>
       <w:r>
         <w:lastRenderedPageBreak/>
-        <w:t xml:space="preserve">there may be a way to correlate the changes in association with change in AA size, allowing us to </w:t>
-      </w:r>
-      <w:r>
-        <w:t xml:space="preserve">better </w:t>
-      </w:r>
-      <w:r>
-        <w:t xml:space="preserve">tune our van der Waals energy term </w:t>
-      </w:r>
-      <w:r>
-        <w:t>to</w:t>
-      </w:r>
-      <w:r>
-        <w:t xml:space="preserve"> differences in steric bulk. </w:t>
+        <w:t xml:space="preserve">there may be a way to correlate the changes in association with change in AA size, allowing us to better tune our van der Waals energy term to differences in steric bulk. </w:t>
       </w:r>
       <w:r>
         <w:br w:type="page"/>
@@ -2079,6 +2052,9 @@
         <w:t xml:space="preserve"> proteins</w:t>
       </w:r>
       <w:r>
+        <w:t>.</w:t>
+      </w:r>
+      <w:r>
         <w:t xml:space="preserve"> (</w:t>
       </w:r>
       <w:r>
@@ -2096,10 +2072,10 @@
           <w:b/>
           <w:bCs/>
         </w:rPr>
-        <w:t>I should do this for my stuff and CATM geometries as kind of data here)</w:t>
-      </w:r>
-      <w:r>
-        <w:t xml:space="preserve"> </w:t>
+        <w:t>I should do this for my stuff and CATM geometries as kind of data here</w:t>
+      </w:r>
+      <w:r>
+        <w:t xml:space="preserve">) </w:t>
       </w:r>
     </w:p>
     <w:p>
@@ -2113,23 +2089,22 @@
         <w:t>heterodimer design</w:t>
       </w:r>
       <w:r>
-        <w:t xml:space="preserve">, we can design sequences against a single helix. </w:t>
+        <w:t>, we can design sequences against a single helix</w:t>
+      </w:r>
+      <w:r>
+        <w:t xml:space="preserve"> (figure)</w:t>
+      </w:r>
+      <w:r>
+        <w:t xml:space="preserve">. </w:t>
       </w:r>
       <w:r>
         <w:t>From data in our previous work, we have characterized multiple homodimer sequences that do not associate alone. We can use each of these sequences as templates for design, aiming to find sequences that associate as heterodimers. After designing sequences against these templates, we need to ensure that the designed helices do not homodimerize. We can determine this by predicting their homodimerization in CATM. Any sequences found to associate in CATM can then be removed from our pool of sequences that we plan for experiments. By designing sequences against a single helix, this</w:t>
       </w:r>
       <w:r>
-        <w:t xml:space="preserve"> simultaneously makes experimental design easier (</w:t>
-      </w:r>
-      <w:r>
-        <w:rPr>
-          <w:b/>
-          <w:bCs/>
-        </w:rPr>
-        <w:t>figure</w:t>
-      </w:r>
-      <w:r>
-        <w:t xml:space="preserve">). </w:t>
+        <w:t xml:space="preserve"> simultaneously makes experimental design easier</w:t>
+      </w:r>
+      <w:r>
+        <w:t xml:space="preserve">. </w:t>
       </w:r>
       <w:r>
         <w:t xml:space="preserve">Other students in my lab are developing a two-plasmid TOXGREEN system, where </w:t>
@@ -2407,13 +2382,81 @@
         <w:rPr>
           <w:rFonts w:ascii="Calibri" w:hAnsi="Calibri" w:cs="Calibri"/>
         </w:rPr>
-        <w:t xml:space="preserve"> is the potential lack of sequence diversity at the interface. Although </w:t>
+        <w:t xml:space="preserve"> is the potential lack of sequence diversity at the interface. </w:t>
+      </w:r>
+      <w:r>
+        <w:rPr>
+          <w:rFonts w:ascii="Calibri" w:hAnsi="Calibri" w:cs="Calibri"/>
+        </w:rPr>
+        <w:t>T</w:t>
+      </w:r>
+      <w:r>
+        <w:rPr>
+          <w:rFonts w:ascii="Calibri" w:hAnsi="Calibri" w:cs="Calibri"/>
+        </w:rPr>
+        <w:t>he symmetrical nature of these backbones may</w:t>
+      </w:r>
+      <w:r>
+        <w:rPr>
+          <w:rFonts w:ascii="Calibri" w:hAnsi="Calibri" w:cs="Calibri"/>
+        </w:rPr>
+        <w:t xml:space="preserve"> often</w:t>
+      </w:r>
+      <w:r>
+        <w:rPr>
+          <w:rFonts w:ascii="Calibri" w:hAnsi="Calibri" w:cs="Calibri"/>
+        </w:rPr>
+        <w:t xml:space="preserve"> result in </w:t>
+      </w:r>
+      <w:r>
+        <w:rPr>
+          <w:rFonts w:ascii="Calibri" w:hAnsi="Calibri" w:cs="Calibri"/>
+        </w:rPr>
+        <w:t>similar G/A/</w:t>
       </w:r>
       <w:proofErr w:type="spellStart"/>
       <w:r>
         <w:rPr>
           <w:rFonts w:ascii="Calibri" w:hAnsi="Calibri" w:cs="Calibri"/>
         </w:rPr>
+        <w:t>SxxxG</w:t>
+      </w:r>
+      <w:proofErr w:type="spellEnd"/>
+      <w:r>
+        <w:rPr>
+          <w:rFonts w:ascii="Calibri" w:hAnsi="Calibri" w:cs="Calibri"/>
+        </w:rPr>
+        <w:t>/A/S</w:t>
+      </w:r>
+      <w:r>
+        <w:rPr>
+          <w:rFonts w:ascii="Calibri" w:hAnsi="Calibri" w:cs="Calibri"/>
+        </w:rPr>
+        <w:t xml:space="preserve"> </w:t>
+      </w:r>
+      <w:r>
+        <w:rPr>
+          <w:rFonts w:ascii="Calibri" w:hAnsi="Calibri" w:cs="Calibri"/>
+        </w:rPr>
+        <w:t>at the interface</w:t>
+      </w:r>
+      <w:r>
+        <w:rPr>
+          <w:rFonts w:ascii="Calibri" w:hAnsi="Calibri" w:cs="Calibri"/>
+        </w:rPr>
+        <w:t xml:space="preserve">. To account for this, we can </w:t>
+      </w:r>
+      <w:r>
+        <w:rPr>
+          <w:rFonts w:ascii="Calibri" w:hAnsi="Calibri" w:cs="Calibri"/>
+        </w:rPr>
+        <w:t xml:space="preserve">also study the effect of making point mutations along one helix. By mutating interfacial positions to another AA often found in </w:t>
+      </w:r>
+      <w:proofErr w:type="spellStart"/>
+      <w:r>
+        <w:rPr>
+          <w:rFonts w:ascii="Calibri" w:hAnsi="Calibri" w:cs="Calibri"/>
+        </w:rPr>
         <w:t>GASright</w:t>
       </w:r>
       <w:proofErr w:type="spellEnd"/>
@@ -2421,45 +2464,27 @@
         <w:rPr>
           <w:rFonts w:ascii="Calibri" w:hAnsi="Calibri" w:cs="Calibri"/>
         </w:rPr>
-        <w:t xml:space="preserve"> are typically made of G/A/</w:t>
-      </w:r>
-      <w:proofErr w:type="spellStart"/>
-      <w:r>
-        <w:rPr>
-          <w:rFonts w:ascii="Calibri" w:hAnsi="Calibri" w:cs="Calibri"/>
-        </w:rPr>
-        <w:t>SxxxG</w:t>
-      </w:r>
-      <w:proofErr w:type="spellEnd"/>
-      <w:r>
-        <w:rPr>
-          <w:rFonts w:ascii="Calibri" w:hAnsi="Calibri" w:cs="Calibri"/>
-        </w:rPr>
-        <w:t>/A/S the symmetrical nature of these backbones may result in the small Gly being the most favorable AA. To account for this, we can adjust the backbone optimization to shift only the geometric parameters for a single helix. We can then mutate A and S at these positions to determine the stability for these sequences with non-symmetric backbones. By comparing the dimerization propensity of similar designed sequences against the stationary helix, we can get a better understanding of the importance of packing v</w:t>
-      </w:r>
-      <w:r>
-        <w:rPr>
-          <w:rFonts w:ascii="Calibri" w:hAnsi="Calibri" w:cs="Calibri"/>
-        </w:rPr>
-        <w:t>ersus</w:t>
-      </w:r>
-      <w:r>
-        <w:rPr>
-          <w:rFonts w:ascii="Calibri" w:hAnsi="Calibri" w:cs="Calibri"/>
-        </w:rPr>
-        <w:t xml:space="preserve"> interhelical hydrogen bonding. For example, if our energetics determine that the main differences between two sequences with one AA difference is mostly due to a loss of van der Waals packing, the data would suggest that packing is able to be a stronger driving force when applied alongside interhelical hydrogen bonding. The energetic data </w:t>
-      </w:r>
-      <w:r>
-        <w:rPr>
-          <w:rFonts w:ascii="Calibri" w:hAnsi="Calibri" w:cs="Calibri"/>
-        </w:rPr>
-        <w:t>in</w:t>
-      </w:r>
-      <w:r>
-        <w:rPr>
-          <w:rFonts w:ascii="Calibri" w:hAnsi="Calibri" w:cs="Calibri"/>
-        </w:rPr>
-        <w:t xml:space="preserve"> </w:t>
+        <w:t>, we can compare dimerization propensity based on small changes in packing (G-&gt;A/S) or addition of interhelical hydrogen bonding (A/S-&gt;G). I</w:t>
+      </w:r>
+      <w:r>
+        <w:rPr>
+          <w:rFonts w:ascii="Calibri" w:hAnsi="Calibri" w:cs="Calibri"/>
+        </w:rPr>
+        <w:t xml:space="preserve">f our energetics determine that the main differences between two sequences with one AA difference is mostly due to a loss of van der Waals packing, the data </w:t>
+      </w:r>
+      <w:proofErr w:type="gramStart"/>
+      <w:r>
+        <w:rPr>
+          <w:rFonts w:ascii="Calibri" w:hAnsi="Calibri" w:cs="Calibri"/>
+        </w:rPr>
+        <w:t>would suggest</w:t>
+      </w:r>
+      <w:proofErr w:type="gramEnd"/>
+      <w:r>
+        <w:rPr>
+          <w:rFonts w:ascii="Calibri" w:hAnsi="Calibri" w:cs="Calibri"/>
+        </w:rPr>
+        <w:t xml:space="preserve"> that packing is a stronger driving force when applied alongside interhelical hydrogen bonding. The energetic data </w:t>
       </w:r>
       <w:r>
         <w:rPr>
@@ -2513,37 +2538,81 @@
         <w:pStyle w:val="TOC3"/>
       </w:pPr>
       <w:r>
-        <w:t xml:space="preserve">To further expand on heterodimer geometries, we can explore the stability helices at combinations of axial rotations and z-shifts. For homodimers, I assessed the energetics of poly-Alanine sequences at crossing angles and x-shifts for a randomized set of symmetric axial rotations and z-shifts. Geometries that had an energy below 10kcal/mol were accepted, as we expect backbone optimization to relax structures to a stable energy. We can use this method to identify asymmetric axial rotations and z-shifts. However, </w:t>
-      </w:r>
-      <w:r>
-        <w:lastRenderedPageBreak/>
-        <w:t>the search space for applying this method is exponentially larger than previous: for every rotation, every other rotation must be applied and the same must be done for z-shifts (</w:t>
+        <w:t>To further expand on heterodimer geometries, we can explore the stability helices at combinations of axial rotations and z-shifts. For homodimers, I assessed the energetics of poly-Alanine sequences at crossing angles and x-shifts for a randomized set of symmetric axial rotations and z-shifts</w:t>
+      </w:r>
+      <w:r>
+        <w:t xml:space="preserve"> (</w:t>
       </w:r>
       <w:r>
         <w:rPr>
           <w:b/>
           <w:bCs/>
         </w:rPr>
-        <w:t>equation here</w:t>
+        <w:t>figure</w:t>
+      </w:r>
+      <w:r>
+        <w:t>?)</w:t>
+      </w:r>
+      <w:r>
+        <w:t>. Geometries that had an energy below 10kcal/mol were accepted, as we expect backbone optimization to relax structures to a stable energy. We can use this method to identify asymmetric axial rotations and z-shifts. However, the search space for applying this method is exponentially larger than previous: for every rotation, every other rotation must be applied and the same must be done for z-shifts (</w:t>
       </w:r>
       <w:r>
         <w:rPr>
           <w:b/>
           <w:bCs/>
         </w:rPr>
+        <w:t>equation here</w:t>
+      </w:r>
+      <w:r>
+        <w:rPr>
+          <w:b/>
+          <w:bCs/>
+        </w:rPr>
         <w:t xml:space="preserve"> and figure</w:t>
       </w:r>
       <w:r>
         <w:t xml:space="preserve">). </w:t>
       </w:r>
       <w:r>
-        <w:t>Rather than brute forcing this for multiple crossing angles and x-shifts,</w:t>
+        <w:t xml:space="preserve">Rather than brute forcing this for </w:t>
+      </w:r>
+      <w:r>
+        <w:t>a multitude of</w:t>
+      </w:r>
+      <w:r>
+        <w:t xml:space="preserve"> crossing angles and x-shifts,</w:t>
       </w:r>
       <w:r>
         <w:t xml:space="preserve"> </w:t>
       </w:r>
       <w:r>
-        <w:t>…</w:t>
+        <w:t xml:space="preserve">we can explore </w:t>
+      </w:r>
+      <w:r>
+        <w:lastRenderedPageBreak/>
+        <w:t xml:space="preserve">favorable heterodimer geometries for the local geometries we’ve found from previous </w:t>
+      </w:r>
+      <w:proofErr w:type="spellStart"/>
+      <w:r>
+        <w:t>homodimeric</w:t>
+      </w:r>
+      <w:proofErr w:type="spellEnd"/>
+      <w:r>
+        <w:t xml:space="preserve"> </w:t>
+      </w:r>
+      <w:proofErr w:type="spellStart"/>
+      <w:r>
+        <w:t>GAS</w:t>
+      </w:r>
+      <w:r>
+        <w:rPr>
+          <w:vertAlign w:val="subscript"/>
+        </w:rPr>
+        <w:t>right</w:t>
+      </w:r>
+      <w:proofErr w:type="spellEnd"/>
+      <w:r>
+        <w:t xml:space="preserve"> proteins.</w:t>
       </w:r>
     </w:p>
     <w:p>
@@ -2578,65 +2647,133 @@
         <w:jc w:val="both"/>
         <w:rPr>
           <w:rFonts w:ascii="Calibri" w:hAnsi="Calibri" w:cs="Calibri"/>
-          <w:b/>
-          <w:bCs/>
-        </w:rPr>
-      </w:pPr>
-      <w:r>
-        <w:rPr>
-          <w:rFonts w:ascii="Calibri" w:hAnsi="Calibri" w:cs="Calibri"/>
-          <w:b/>
-          <w:bCs/>
-        </w:rPr>
-        <w:t xml:space="preserve">I recalculated the MPs for all MPs in OPM as of DATE. </w:t>
-      </w:r>
-      <w:r>
-        <w:rPr>
-          <w:rFonts w:ascii="Calibri" w:hAnsi="Calibri" w:cs="Calibri"/>
-          <w:b/>
-          <w:bCs/>
-        </w:rPr>
-        <w:t>Similar to the original sequence entropy term, I calculated the distribution of pairs of AAs being in the same sequence</w:t>
-      </w:r>
-      <w:r>
-        <w:rPr>
-          <w:rFonts w:ascii="Calibri" w:hAnsi="Calibri" w:cs="Calibri"/>
-          <w:b/>
-          <w:bCs/>
-        </w:rPr>
-        <w:t xml:space="preserve"> and determined</w:t>
-      </w:r>
-      <w:r>
-        <w:rPr>
-          <w:rFonts w:ascii="Calibri" w:hAnsi="Calibri" w:cs="Calibri"/>
-          <w:b/>
-          <w:bCs/>
-        </w:rPr>
-        <w:t xml:space="preserve"> the average distance between AAs on the same helix.</w:t>
-      </w:r>
-      <w:r>
-        <w:rPr>
-          <w:rFonts w:ascii="Calibri" w:hAnsi="Calibri" w:cs="Calibri"/>
-          <w:b/>
-          <w:bCs/>
+        </w:rPr>
+      </w:pPr>
+      <w:r>
+        <w:rPr>
+          <w:rFonts w:ascii="Calibri" w:hAnsi="Calibri" w:cs="Calibri"/>
+        </w:rPr>
+        <w:t xml:space="preserve">I recalculated the </w:t>
+      </w:r>
+      <w:r>
+        <w:rPr>
+          <w:rFonts w:ascii="Calibri" w:hAnsi="Calibri" w:cs="Calibri"/>
+        </w:rPr>
+        <w:t>composition of AAs</w:t>
+      </w:r>
+      <w:r>
+        <w:rPr>
+          <w:rFonts w:ascii="Calibri" w:hAnsi="Calibri" w:cs="Calibri"/>
+        </w:rPr>
+        <w:t xml:space="preserve"> for all</w:t>
+      </w:r>
+      <w:r>
+        <w:rPr>
+          <w:rFonts w:ascii="Calibri" w:hAnsi="Calibri" w:cs="Calibri"/>
+        </w:rPr>
+        <w:t xml:space="preserve"> non-redundant TMHs</w:t>
+      </w:r>
+      <w:r>
+        <w:rPr>
+          <w:rFonts w:ascii="Calibri" w:hAnsi="Calibri" w:cs="Calibri"/>
+        </w:rPr>
+        <w:t xml:space="preserve"> in OPM as of </w:t>
+      </w:r>
+      <w:r>
+        <w:rPr>
+          <w:rFonts w:ascii="Calibri" w:hAnsi="Calibri" w:cs="Calibri"/>
+        </w:rPr>
+        <w:t>May 14, 2024</w:t>
+      </w:r>
+      <w:r>
+        <w:rPr>
+          <w:rFonts w:ascii="Calibri" w:hAnsi="Calibri" w:cs="Calibri"/>
+        </w:rPr>
+        <w:t>.</w:t>
+      </w:r>
+      <w:r>
+        <w:rPr>
+          <w:rFonts w:ascii="Calibri" w:hAnsi="Calibri" w:cs="Calibri"/>
+        </w:rPr>
+        <w:t xml:space="preserve"> The composition is quite </w:t>
+      </w:r>
+      <w:proofErr w:type="gramStart"/>
+      <w:r>
+        <w:rPr>
+          <w:rFonts w:ascii="Calibri" w:hAnsi="Calibri" w:cs="Calibri"/>
+        </w:rPr>
+        <w:t>similar to</w:t>
+      </w:r>
+      <w:proofErr w:type="gramEnd"/>
+      <w:r>
+        <w:rPr>
+          <w:rFonts w:ascii="Calibri" w:hAnsi="Calibri" w:cs="Calibri"/>
         </w:rPr>
         <w:t xml:space="preserve"> </w:t>
       </w:r>
-      <w:r>
-        <w:rPr>
-          <w:rFonts w:ascii="Calibri" w:hAnsi="Calibri" w:cs="Calibri"/>
-          <w:b/>
-          <w:bCs/>
+      <w:proofErr w:type="gramStart"/>
+      <w:r>
+        <w:rPr>
+          <w:rFonts w:ascii="Calibri" w:hAnsi="Calibri" w:cs="Calibri"/>
+        </w:rPr>
+        <w:t>previous</w:t>
+      </w:r>
+      <w:proofErr w:type="gramEnd"/>
+      <w:r>
+        <w:rPr>
+          <w:rFonts w:ascii="Calibri" w:hAnsi="Calibri" w:cs="Calibri"/>
+        </w:rPr>
+        <w:t xml:space="preserve"> (figure).</w:t>
+      </w:r>
+      <w:r>
+        <w:rPr>
+          <w:rFonts w:ascii="Calibri" w:hAnsi="Calibri" w:cs="Calibri"/>
         </w:rPr>
         <w:t xml:space="preserve"> </w:t>
       </w:r>
-      <w:r>
-        <w:rPr>
-          <w:rFonts w:ascii="Calibri" w:hAnsi="Calibri" w:cs="Calibri"/>
-          <w:b/>
-          <w:bCs/>
-        </w:rPr>
-        <w:t xml:space="preserve">Talk about results </w:t>
+      <w:proofErr w:type="gramStart"/>
+      <w:r>
+        <w:rPr>
+          <w:rFonts w:ascii="Calibri" w:hAnsi="Calibri" w:cs="Calibri"/>
+        </w:rPr>
+        <w:t>Similar to</w:t>
+      </w:r>
+      <w:proofErr w:type="gramEnd"/>
+      <w:r>
+        <w:rPr>
+          <w:rFonts w:ascii="Calibri" w:hAnsi="Calibri" w:cs="Calibri"/>
+        </w:rPr>
+        <w:t xml:space="preserve"> the original sequence entropy term, I </w:t>
+      </w:r>
+      <w:r>
+        <w:rPr>
+          <w:rFonts w:ascii="Calibri" w:hAnsi="Calibri" w:cs="Calibri"/>
+        </w:rPr>
+        <w:t>determined</w:t>
+      </w:r>
+      <w:r>
+        <w:rPr>
+          <w:rFonts w:ascii="Calibri" w:hAnsi="Calibri" w:cs="Calibri"/>
+        </w:rPr>
+        <w:t xml:space="preserve"> the distribution of pairs of AAs being </w:t>
+      </w:r>
+      <w:r>
+        <w:rPr>
+          <w:rFonts w:ascii="Calibri" w:hAnsi="Calibri" w:cs="Calibri"/>
+        </w:rPr>
+        <w:t>found within</w:t>
+      </w:r>
+      <w:r>
+        <w:rPr>
+          <w:rFonts w:ascii="Calibri" w:hAnsi="Calibri" w:cs="Calibri"/>
+        </w:rPr>
+        <w:t xml:space="preserve"> the same sequence</w:t>
+      </w:r>
+      <w:r>
+        <w:rPr>
+          <w:rFonts w:ascii="Calibri" w:hAnsi="Calibri" w:cs="Calibri"/>
+        </w:rPr>
+        <w:t xml:space="preserve"> to account for the frequency AAs are paired.</w:t>
       </w:r>
     </w:p>
     <w:p>
@@ -2739,24 +2876,38 @@
         <w:t>3</w:t>
       </w:r>
       <w:r>
-        <w:t xml:space="preserve"> Machine Learning </w:t>
-      </w:r>
-      <w:r>
-        <w:t>Ideas</w:t>
+        <w:t xml:space="preserve"> </w:t>
       </w:r>
       <w:bookmarkEnd w:id="6"/>
-    </w:p>
-    <w:p>
-      <w:pPr>
-        <w:rPr>
-          <w:rFonts w:ascii="Calibri" w:hAnsi="Calibri" w:cs="Calibri"/>
-        </w:rPr>
-      </w:pPr>
-      <w:r>
-        <w:rPr>
-          <w:rFonts w:ascii="Calibri" w:hAnsi="Calibri" w:cs="Calibri"/>
-        </w:rPr>
-        <w:t xml:space="preserve">One final approach to improving the design procedure is to better optimize our energetic algorithm through the use of machine learning. Another student in the lab is using machine learning to optimize the weights for CATM, giving us a better understanding of what forces contribute more to stability. By taking his approach for sequences outside of the </w:t>
+      <w:r>
+        <w:t>Training energy terms</w:t>
+      </w:r>
+    </w:p>
+    <w:p>
+      <w:pPr>
+        <w:rPr>
+          <w:rFonts w:ascii="Calibri" w:hAnsi="Calibri" w:cs="Calibri"/>
+        </w:rPr>
+      </w:pPr>
+      <w:r>
+        <w:rPr>
+          <w:rFonts w:ascii="Calibri" w:hAnsi="Calibri" w:cs="Calibri"/>
+        </w:rPr>
+        <w:t xml:space="preserve">One final approach to improving the design procedure is to better optimize our energetic algorithm </w:t>
+      </w:r>
+      <w:proofErr w:type="gramStart"/>
+      <w:r>
+        <w:rPr>
+          <w:rFonts w:ascii="Calibri" w:hAnsi="Calibri" w:cs="Calibri"/>
+        </w:rPr>
+        <w:t>through the use of</w:t>
+      </w:r>
+      <w:proofErr w:type="gramEnd"/>
+      <w:r>
+        <w:rPr>
+          <w:rFonts w:ascii="Calibri" w:hAnsi="Calibri" w:cs="Calibri"/>
+        </w:rPr>
+        <w:t xml:space="preserve"> machine learning. Another student in the lab is using machine learning to optimize the weights for CATM, giving us a better understanding of what forces contribute more to stability. By taking his approach for sequences outside of the </w:t>
       </w:r>
       <w:proofErr w:type="spellStart"/>
       <w:r>
@@ -2784,7 +2935,45 @@
         <w:rPr>
           <w:rFonts w:ascii="Calibri" w:hAnsi="Calibri" w:cs="Calibri"/>
         </w:rPr>
-        <w:t xml:space="preserve">. Using linear regression models to fit each of our energetic terms against the dimerization propensity in a 70% train/30% split (cite), will provide us the ability to better predict the energetics of sequences designed outside of </w:t>
+        <w:t>.</w:t>
+      </w:r>
+      <w:r>
+        <w:rPr>
+          <w:rFonts w:ascii="Calibri" w:hAnsi="Calibri" w:cs="Calibri"/>
+        </w:rPr>
+        <w:t xml:space="preserve"> Another graduate student in the lab is currently using regression training </w:t>
+      </w:r>
+      <w:r>
+        <w:rPr>
+          <w:rFonts w:ascii="Calibri" w:hAnsi="Calibri" w:cs="Calibri"/>
+        </w:rPr>
+        <w:t>to fit each of our energetic terms against the dimerization propensity (cite)</w:t>
+      </w:r>
+      <w:r>
+        <w:rPr>
+          <w:rFonts w:ascii="Calibri" w:hAnsi="Calibri" w:cs="Calibri"/>
+        </w:rPr>
+        <w:t>. This</w:t>
+      </w:r>
+      <w:r>
+        <w:rPr>
+          <w:rFonts w:ascii="Calibri" w:hAnsi="Calibri" w:cs="Calibri"/>
+        </w:rPr>
+        <w:t xml:space="preserve"> will provide </w:t>
+      </w:r>
+      <w:proofErr w:type="gramStart"/>
+      <w:r>
+        <w:rPr>
+          <w:rFonts w:ascii="Calibri" w:hAnsi="Calibri" w:cs="Calibri"/>
+        </w:rPr>
+        <w:t>us</w:t>
+      </w:r>
+      <w:proofErr w:type="gramEnd"/>
+      <w:r>
+        <w:rPr>
+          <w:rFonts w:ascii="Calibri" w:hAnsi="Calibri" w:cs="Calibri"/>
+        </w:rPr>
+        <w:t xml:space="preserve"> the ability to better predict the energetics of sequences designed outside of </w:t>
       </w:r>
       <w:proofErr w:type="spellStart"/>
       <w:r>
@@ -2813,12 +3002,6 @@
         </w:rPr>
         <w:t>An alternative use of machine learning is to …</w:t>
       </w:r>
-      <w:r>
-        <w:rPr>
-          <w:rFonts w:ascii="Calibri" w:hAnsi="Calibri" w:cs="Calibri"/>
-        </w:rPr>
-        <w:t xml:space="preserve">  </w:t>
-      </w:r>
     </w:p>
     <w:p>
       <w:pPr>
@@ -2832,9 +3015,14 @@
         <w:t>4</w:t>
       </w:r>
       <w:r>
-        <w:t xml:space="preserve"> Detecting protein concentration in high-throughput</w:t>
+        <w:t xml:space="preserve"> Detecting protein concentration in </w:t>
+      </w:r>
+      <w:proofErr w:type="gramStart"/>
+      <w:r>
+        <w:t>high-throughput</w:t>
       </w:r>
       <w:bookmarkEnd w:id="7"/>
+      <w:proofErr w:type="gramEnd"/>
     </w:p>
     <w:p>
       <w:pPr>
@@ -3006,6 +3194,7 @@
         <w:rPr>
           <w:rFonts w:ascii="Calibri" w:hAnsi="Calibri" w:cs="Calibri"/>
         </w:rPr>
+        <w:lastRenderedPageBreak/>
         <w:t>with</w:t>
       </w:r>
       <w:r>
@@ -3183,14 +3372,7 @@
         <w:rPr>
           <w:rFonts w:ascii="Calibri" w:hAnsi="Calibri" w:cs="Calibri"/>
         </w:rPr>
-        <w:t xml:space="preserve"> Since we measure the fluorescence of </w:t>
-      </w:r>
-      <w:r>
-        <w:rPr>
-          <w:rFonts w:ascii="Calibri" w:hAnsi="Calibri" w:cs="Calibri"/>
-        </w:rPr>
-        <w:lastRenderedPageBreak/>
-        <w:t xml:space="preserve">expressed </w:t>
+        <w:t xml:space="preserve"> Since we measure the fluorescence of expressed </w:t>
       </w:r>
       <w:proofErr w:type="spellStart"/>
       <w:r>
@@ -3575,33 +3757,7 @@
         <w:rPr>
           <w:rFonts w:ascii="Calibri" w:hAnsi="Calibri" w:cs="Calibri"/>
         </w:rPr>
-        <w:t xml:space="preserve">We could then </w:t>
-      </w:r>
-      <w:proofErr w:type="gramStart"/>
-      <w:r>
-        <w:rPr>
-          <w:rFonts w:ascii="Calibri" w:hAnsi="Calibri" w:cs="Calibri"/>
-        </w:rPr>
-        <w:t>normalize</w:t>
-      </w:r>
-      <w:r>
-        <w:rPr>
-          <w:rFonts w:ascii="Calibri" w:hAnsi="Calibri" w:cs="Calibri"/>
-        </w:rPr>
-        <w:t xml:space="preserve"> </w:t>
-      </w:r>
-      <w:r>
-        <w:rPr>
-          <w:rFonts w:ascii="Calibri" w:hAnsi="Calibri" w:cs="Calibri"/>
-        </w:rPr>
-        <w:t xml:space="preserve"> by</w:t>
-      </w:r>
-      <w:proofErr w:type="gramEnd"/>
-      <w:r>
-        <w:rPr>
-          <w:rFonts w:ascii="Calibri" w:hAnsi="Calibri" w:cs="Calibri"/>
-        </w:rPr>
-        <w:t xml:space="preserve"> the amount of </w:t>
+        <w:t xml:space="preserve">We could then normalize by the amount of </w:t>
       </w:r>
       <w:proofErr w:type="spellStart"/>
       <w:r>
@@ -3670,7 +3826,7 @@
       <w:r>
         <w:t xml:space="preserve">(1), 5751. </w:t>
       </w:r>
-      <w:hyperlink r:id="rId6" w:history="1">
+      <w:hyperlink r:id="rId8" w:history="1">
         <w:r>
           <w:rPr>
             <w:rStyle w:val="Hyperlink"/>
@@ -3709,7 +3865,7 @@
       <w:r>
         <w:t xml:space="preserve">(10), 1621-1634. </w:t>
       </w:r>
-      <w:hyperlink r:id="rId7" w:history="1">
+      <w:hyperlink r:id="rId9" w:history="1">
         <w:r>
           <w:rPr>
             <w:rStyle w:val="Hyperlink"/>
@@ -3747,7 +3903,7 @@
       <w:r>
         <w:t xml:space="preserve">(5), 584-593. </w:t>
       </w:r>
-      <w:hyperlink r:id="rId8" w:history="1">
+      <w:hyperlink r:id="rId10" w:history="1">
         <w:r>
           <w:rPr>
             <w:rStyle w:val="Hyperlink"/>
@@ -3773,13 +3929,119 @@
       </w:r>
     </w:p>
     <w:sectPr>
+      <w:headerReference w:type="default" r:id="rId11"/>
       <w:pgSz w:w="12240" w:h="15840"/>
       <w:pgMar w:top="1440" w:right="1440" w:bottom="1440" w:left="1440" w:header="720" w:footer="720" w:gutter="0"/>
+      <w:pgNumType w:start="0"/>
       <w:cols w:space="720"/>
+      <w:titlePg/>
       <w:docGrid w:linePitch="360"/>
     </w:sectPr>
   </w:body>
 </w:document>
+</file>
+
+<file path=word/endnotes.xml><?xml version="1.0" encoding="utf-8"?>
+<w:endnotes xmlns:wpc="http://schemas.microsoft.com/office/word/2010/wordprocessingCanvas" xmlns:cx="http://schemas.microsoft.com/office/drawing/2014/chartex" xmlns:cx1="http://schemas.microsoft.com/office/drawing/2015/9/8/chartex" xmlns:cx2="http://schemas.microsoft.com/office/drawing/2015/10/21/chartex" xmlns:cx3="http://schemas.microsoft.com/office/drawing/2016/5/9/chartex" xmlns:cx4="http://schemas.microsoft.com/office/drawing/2016/5/10/chartex" xmlns:cx5="http://schemas.microsoft.com/office/drawing/2016/5/11/chartex" xmlns:cx6="http://schemas.microsoft.com/office/drawing/2016/5/12/chartex" xmlns:cx7="http://schemas.microsoft.com/office/drawing/2016/5/13/chartex" xmlns:cx8="http://schemas.microsoft.com/office/drawing/2016/5/14/chartex" xmlns:mc="http://schemas.openxmlformats.org/markup-compatibility/2006" xmlns:aink="http://schemas.microsoft.com/office/drawing/2016/ink" xmlns:am3d="http://schemas.microsoft.com/office/drawing/2017/model3d" xmlns:o="urn:schemas-microsoft-com:office:office" xmlns:oel="http://schemas.microsoft.com/office/2019/extlst" xmlns:r="http://schemas.openxmlformats.org/officeDocument/2006/relationships" xmlns:m="http://schemas.openxmlformats.org/officeDocument/2006/math" xmlns:v="urn:schemas-microsoft-com:vml" xmlns:wp14="http://schemas.microsoft.com/office/word/2010/wordprocessingDrawing" xmlns:wp="http://schemas.openxmlformats.org/drawingml/2006/wordprocessingDrawing" xmlns:w10="urn:schemas-microsoft-com:office:word" xmlns:w="http://schemas.openxmlformats.org/wordprocessingml/2006/main" xmlns:w14="http://schemas.microsoft.com/office/word/2010/wordml" xmlns:w15="http://schemas.microsoft.com/office/word/2012/wordml" xmlns:w16cex="http://schemas.microsoft.com/office/word/2018/wordml/cex" xmlns:w16cid="http://schemas.microsoft.com/office/word/2016/wordml/cid" xmlns:w16="http://schemas.microsoft.com/office/word/2018/wordml" xmlns:w16du="http://schemas.microsoft.com/office/word/2023/wordml/word16du" xmlns:w16sdtdh="http://schemas.microsoft.com/office/word/2020/wordml/sdtdatahash" xmlns:w16se="http://schemas.microsoft.com/office/word/2015/wordml/symex" xmlns:wpg="http://schemas.microsoft.com/office/word/2010/wordprocessingGroup" xmlns:wpi="http://schemas.microsoft.com/office/word/2010/wordprocessingInk" xmlns:wne="http://schemas.microsoft.com/office/word/2006/wordml" xmlns:wps="http://schemas.microsoft.com/office/word/2010/wordprocessingShape" mc:Ignorable="w14 w15 w16se w16cid w16 w16cex w16sdtdh w16du wp14">
+  <w:endnote w:type="separator" w:id="-1">
+    <w:p>
+      <w:pPr>
+        <w:spacing w:after="0" w:line="240" w:lineRule="auto"/>
+      </w:pPr>
+      <w:r>
+        <w:separator/>
+      </w:r>
+    </w:p>
+  </w:endnote>
+  <w:endnote w:type="continuationSeparator" w:id="0">
+    <w:p>
+      <w:pPr>
+        <w:spacing w:after="0" w:line="240" w:lineRule="auto"/>
+      </w:pPr>
+      <w:r>
+        <w:continuationSeparator/>
+      </w:r>
+    </w:p>
+  </w:endnote>
+</w:endnotes>
+</file>
+
+<file path=word/footnotes.xml><?xml version="1.0" encoding="utf-8"?>
+<w:footnotes xmlns:wpc="http://schemas.microsoft.com/office/word/2010/wordprocessingCanvas" xmlns:cx="http://schemas.microsoft.com/office/drawing/2014/chartex" xmlns:cx1="http://schemas.microsoft.com/office/drawing/2015/9/8/chartex" xmlns:cx2="http://schemas.microsoft.com/office/drawing/2015/10/21/chartex" xmlns:cx3="http://schemas.microsoft.com/office/drawing/2016/5/9/chartex" xmlns:cx4="http://schemas.microsoft.com/office/drawing/2016/5/10/chartex" xmlns:cx5="http://schemas.microsoft.com/office/drawing/2016/5/11/chartex" xmlns:cx6="http://schemas.microsoft.com/office/drawing/2016/5/12/chartex" xmlns:cx7="http://schemas.microsoft.com/office/drawing/2016/5/13/chartex" xmlns:cx8="http://schemas.microsoft.com/office/drawing/2016/5/14/chartex" xmlns:mc="http://schemas.openxmlformats.org/markup-compatibility/2006" xmlns:aink="http://schemas.microsoft.com/office/drawing/2016/ink" xmlns:am3d="http://schemas.microsoft.com/office/drawing/2017/model3d" xmlns:o="urn:schemas-microsoft-com:office:office" xmlns:oel="http://schemas.microsoft.com/office/2019/extlst" xmlns:r="http://schemas.openxmlformats.org/officeDocument/2006/relationships" xmlns:m="http://schemas.openxmlformats.org/officeDocument/2006/math" xmlns:v="urn:schemas-microsoft-com:vml" xmlns:wp14="http://schemas.microsoft.com/office/word/2010/wordprocessingDrawing" xmlns:wp="http://schemas.openxmlformats.org/drawingml/2006/wordprocessingDrawing" xmlns:w10="urn:schemas-microsoft-com:office:word" xmlns:w="http://schemas.openxmlformats.org/wordprocessingml/2006/main" xmlns:w14="http://schemas.microsoft.com/office/word/2010/wordml" xmlns:w15="http://schemas.microsoft.com/office/word/2012/wordml" xmlns:w16cex="http://schemas.microsoft.com/office/word/2018/wordml/cex" xmlns:w16cid="http://schemas.microsoft.com/office/word/2016/wordml/cid" xmlns:w16="http://schemas.microsoft.com/office/word/2018/wordml" xmlns:w16du="http://schemas.microsoft.com/office/word/2023/wordml/word16du" xmlns:w16sdtdh="http://schemas.microsoft.com/office/word/2020/wordml/sdtdatahash" xmlns:w16se="http://schemas.microsoft.com/office/word/2015/wordml/symex" xmlns:wpg="http://schemas.microsoft.com/office/word/2010/wordprocessingGroup" xmlns:wpi="http://schemas.microsoft.com/office/word/2010/wordprocessingInk" xmlns:wne="http://schemas.microsoft.com/office/word/2006/wordml" xmlns:wps="http://schemas.microsoft.com/office/word/2010/wordprocessingShape" mc:Ignorable="w14 w15 w16se w16cid w16 w16cex w16sdtdh w16du wp14">
+  <w:footnote w:type="separator" w:id="-1">
+    <w:p>
+      <w:pPr>
+        <w:spacing w:after="0" w:line="240" w:lineRule="auto"/>
+      </w:pPr>
+      <w:r>
+        <w:separator/>
+      </w:r>
+    </w:p>
+  </w:footnote>
+  <w:footnote w:type="continuationSeparator" w:id="0">
+    <w:p>
+      <w:pPr>
+        <w:spacing w:after="0" w:line="240" w:lineRule="auto"/>
+      </w:pPr>
+      <w:r>
+        <w:continuationSeparator/>
+      </w:r>
+    </w:p>
+  </w:footnote>
+</w:footnotes>
+</file>
+
+<file path=word/header1.xml><?xml version="1.0" encoding="utf-8"?>
+<w:hdr xmlns:wpc="http://schemas.microsoft.com/office/word/2010/wordprocessingCanvas" xmlns:cx="http://schemas.microsoft.com/office/drawing/2014/chartex" xmlns:cx1="http://schemas.microsoft.com/office/drawing/2015/9/8/chartex" xmlns:cx2="http://schemas.microsoft.com/office/drawing/2015/10/21/chartex" xmlns:cx3="http://schemas.microsoft.com/office/drawing/2016/5/9/chartex" xmlns:cx4="http://schemas.microsoft.com/office/drawing/2016/5/10/chartex" xmlns:cx5="http://schemas.microsoft.com/office/drawing/2016/5/11/chartex" xmlns:cx6="http://schemas.microsoft.com/office/drawing/2016/5/12/chartex" xmlns:cx7="http://schemas.microsoft.com/office/drawing/2016/5/13/chartex" xmlns:cx8="http://schemas.microsoft.com/office/drawing/2016/5/14/chartex" xmlns:mc="http://schemas.openxmlformats.org/markup-compatibility/2006" xmlns:aink="http://schemas.microsoft.com/office/drawing/2016/ink" xmlns:am3d="http://schemas.microsoft.com/office/drawing/2017/model3d" xmlns:o="urn:schemas-microsoft-com:office:office" xmlns:oel="http://schemas.microsoft.com/office/2019/extlst" xmlns:r="http://schemas.openxmlformats.org/officeDocument/2006/relationships" xmlns:m="http://schemas.openxmlformats.org/officeDocument/2006/math" xmlns:v="urn:schemas-microsoft-com:vml" xmlns:wp14="http://schemas.microsoft.com/office/word/2010/wordprocessingDrawing" xmlns:wp="http://schemas.openxmlformats.org/drawingml/2006/wordprocessingDrawing" xmlns:w10="urn:schemas-microsoft-com:office:word" xmlns:w="http://schemas.openxmlformats.org/wordprocessingml/2006/main" xmlns:w14="http://schemas.microsoft.com/office/word/2010/wordml" xmlns:w15="http://schemas.microsoft.com/office/word/2012/wordml" xmlns:w16cex="http://schemas.microsoft.com/office/word/2018/wordml/cex" xmlns:w16cid="http://schemas.microsoft.com/office/word/2016/wordml/cid" xmlns:w16="http://schemas.microsoft.com/office/word/2018/wordml" xmlns:w16du="http://schemas.microsoft.com/office/word/2023/wordml/word16du" xmlns:w16sdtdh="http://schemas.microsoft.com/office/word/2020/wordml/sdtdatahash" xmlns:w16se="http://schemas.microsoft.com/office/word/2015/wordml/symex" xmlns:wpg="http://schemas.microsoft.com/office/word/2010/wordprocessingGroup" xmlns:wpi="http://schemas.microsoft.com/office/word/2010/wordprocessingInk" xmlns:wne="http://schemas.microsoft.com/office/word/2006/wordml" xmlns:wps="http://schemas.microsoft.com/office/word/2010/wordprocessingShape" mc:Ignorable="w14 w15 w16se w16cid w16 w16cex w16sdtdh w16du wp14">
+  <w:sdt>
+    <w:sdtPr>
+      <w:id w:val="-840699143"/>
+      <w:docPartObj>
+        <w:docPartGallery w:val="Page Numbers (Top of Page)"/>
+        <w:docPartUnique/>
+      </w:docPartObj>
+    </w:sdtPr>
+    <w:sdtEndPr>
+      <w:rPr>
+        <w:noProof/>
+      </w:rPr>
+    </w:sdtEndPr>
+    <w:sdtContent>
+      <w:p>
+        <w:pPr>
+          <w:pStyle w:val="Header"/>
+          <w:jc w:val="right"/>
+        </w:pPr>
+        <w:r>
+          <w:fldChar w:fldCharType="begin"/>
+        </w:r>
+        <w:r>
+          <w:instrText xml:space="preserve"> PAGE   \* MERGEFORMAT </w:instrText>
+        </w:r>
+        <w:r>
+          <w:fldChar w:fldCharType="separate"/>
+        </w:r>
+        <w:r>
+          <w:rPr>
+            <w:noProof/>
+          </w:rPr>
+          <w:t>2</w:t>
+        </w:r>
+        <w:r>
+          <w:rPr>
+            <w:noProof/>
+          </w:rPr>
+          <w:fldChar w:fldCharType="end"/>
+        </w:r>
+      </w:p>
+    </w:sdtContent>
+  </w:sdt>
+  <w:p>
+    <w:pPr>
+      <w:pStyle w:val="Header"/>
+    </w:pPr>
+  </w:p>
+</w:hdr>
 </file>
 
 <file path=word/numbering.xml><?xml version="1.0" encoding="utf-8"?>
@@ -5832,6 +6094,50 @@
       <w:shd w:val="clear" w:color="auto" w:fill="E1DFDD"/>
     </w:rPr>
   </w:style>
+  <w:style w:type="paragraph" w:styleId="Header">
+    <w:name w:val="header"/>
+    <w:basedOn w:val="Normal"/>
+    <w:link w:val="HeaderChar"/>
+    <w:uiPriority w:val="99"/>
+    <w:unhideWhenUsed/>
+    <w:rsid w:val="0083056F"/>
+    <w:pPr>
+      <w:tabs>
+        <w:tab w:val="center" w:pos="4680"/>
+        <w:tab w:val="right" w:pos="9360"/>
+      </w:tabs>
+      <w:spacing w:after="0" w:line="240" w:lineRule="auto"/>
+    </w:pPr>
+  </w:style>
+  <w:style w:type="character" w:customStyle="1" w:styleId="HeaderChar">
+    <w:name w:val="Header Char"/>
+    <w:basedOn w:val="DefaultParagraphFont"/>
+    <w:link w:val="Header"/>
+    <w:uiPriority w:val="99"/>
+    <w:rsid w:val="0083056F"/>
+  </w:style>
+  <w:style w:type="paragraph" w:styleId="Footer">
+    <w:name w:val="footer"/>
+    <w:basedOn w:val="Normal"/>
+    <w:link w:val="FooterChar"/>
+    <w:uiPriority w:val="99"/>
+    <w:unhideWhenUsed/>
+    <w:rsid w:val="0083056F"/>
+    <w:pPr>
+      <w:tabs>
+        <w:tab w:val="center" w:pos="4680"/>
+        <w:tab w:val="right" w:pos="9360"/>
+      </w:tabs>
+      <w:spacing w:after="0" w:line="240" w:lineRule="auto"/>
+    </w:pPr>
+  </w:style>
+  <w:style w:type="character" w:customStyle="1" w:styleId="FooterChar">
+    <w:name w:val="Footer Char"/>
+    <w:basedOn w:val="DefaultParagraphFont"/>
+    <w:link w:val="Footer"/>
+    <w:uiPriority w:val="99"/>
+    <w:rsid w:val="0083056F"/>
+  </w:style>
 </w:styles>
 </file>
 

</xml_diff>

<commit_message>
updated writing, next add in some figures and cites
</commit_message>
<xml_diff>
--- a/future_directions_chapter/future_directions_v5.docx
+++ b/future_directions_chapter/future_directions_v5.docx
@@ -115,8 +115,6 @@
           <w:rFonts w:cstheme="minorBidi"/>
           <w:noProof/>
           <w:kern w:val="2"/>
-          <w:sz w:val="24"/>
-          <w:szCs w:val="24"/>
           <w14:ligatures w14:val="standardContextual"/>
         </w:rPr>
       </w:pPr>
@@ -138,7 +136,7 @@
         </w:rPr>
         <w:fldChar w:fldCharType="separate"/>
       </w:r>
-      <w:hyperlink w:anchor="_Toc173176992" w:history="1">
+      <w:hyperlink w:anchor="_Toc173409093" w:history="1">
         <w:r>
           <w:rPr>
             <w:rStyle w:val="Hyperlink"/>
@@ -165,7 +163,7 @@
             <w:noProof/>
             <w:webHidden/>
           </w:rPr>
-          <w:instrText xml:space="preserve"> PAGEREF _Toc173176992 \h </w:instrText>
+          <w:instrText xml:space="preserve"> PAGEREF _Toc173409093 \h </w:instrText>
         </w:r>
         <w:r>
           <w:rPr>
@@ -185,7 +183,7 @@
             <w:noProof/>
             <w:webHidden/>
           </w:rPr>
-          <w:t>3</w:t>
+          <w:t>2</w:t>
         </w:r>
         <w:r>
           <w:rPr>
@@ -206,12 +204,10 @@
           <w:rFonts w:cstheme="minorBidi"/>
           <w:noProof/>
           <w:kern w:val="2"/>
-          <w:sz w:val="24"/>
-          <w:szCs w:val="24"/>
           <w14:ligatures w14:val="standardContextual"/>
         </w:rPr>
       </w:pPr>
-      <w:hyperlink w:anchor="_Toc173176993" w:history="1">
+      <w:hyperlink w:anchor="_Toc173409094" w:history="1">
         <w:r>
           <w:rPr>
             <w:rStyle w:val="Hyperlink"/>
@@ -238,7 +234,7 @@
             <w:noProof/>
             <w:webHidden/>
           </w:rPr>
-          <w:instrText xml:space="preserve"> PAGEREF _Toc173176993 \h </w:instrText>
+          <w:instrText xml:space="preserve"> PAGEREF _Toc173409094 \h </w:instrText>
         </w:r>
         <w:r>
           <w:rPr>
@@ -258,7 +254,7 @@
             <w:noProof/>
             <w:webHidden/>
           </w:rPr>
-          <w:t>5</w:t>
+          <w:t>4</w:t>
         </w:r>
         <w:r>
           <w:rPr>
@@ -279,12 +275,10 @@
           <w:rFonts w:cstheme="minorBidi"/>
           <w:noProof/>
           <w:kern w:val="2"/>
-          <w:sz w:val="24"/>
-          <w:szCs w:val="24"/>
           <w14:ligatures w14:val="standardContextual"/>
         </w:rPr>
       </w:pPr>
-      <w:hyperlink w:anchor="_Toc173176994" w:history="1">
+      <w:hyperlink w:anchor="_Toc173409095" w:history="1">
         <w:r>
           <w:rPr>
             <w:rStyle w:val="Hyperlink"/>
@@ -311,7 +305,7 @@
             <w:noProof/>
             <w:webHidden/>
           </w:rPr>
-          <w:instrText xml:space="preserve"> PAGEREF _Toc173176994 \h </w:instrText>
+          <w:instrText xml:space="preserve"> PAGEREF _Toc173409095 \h </w:instrText>
         </w:r>
         <w:r>
           <w:rPr>
@@ -331,7 +325,7 @@
             <w:noProof/>
             <w:webHidden/>
           </w:rPr>
-          <w:t>8</w:t>
+          <w:t>7</w:t>
         </w:r>
         <w:r>
           <w:rPr>
@@ -352,12 +346,10 @@
           <w:rFonts w:cstheme="minorBidi"/>
           <w:noProof/>
           <w:kern w:val="2"/>
-          <w:sz w:val="24"/>
-          <w:szCs w:val="24"/>
           <w14:ligatures w14:val="standardContextual"/>
         </w:rPr>
       </w:pPr>
-      <w:hyperlink w:anchor="_Toc173176995" w:history="1">
+      <w:hyperlink w:anchor="_Toc173409096" w:history="1">
         <w:r>
           <w:rPr>
             <w:rStyle w:val="Hyperlink"/>
@@ -384,7 +376,7 @@
             <w:noProof/>
             <w:webHidden/>
           </w:rPr>
-          <w:instrText xml:space="preserve"> PAGEREF _Toc173176995 \h </w:instrText>
+          <w:instrText xml:space="preserve"> PAGEREF _Toc173409096 \h </w:instrText>
         </w:r>
         <w:r>
           <w:rPr>
@@ -404,7 +396,7 @@
             <w:noProof/>
             <w:webHidden/>
           </w:rPr>
-          <w:t>8</w:t>
+          <w:t>7</w:t>
         </w:r>
         <w:r>
           <w:rPr>
@@ -425,12 +417,10 @@
           <w:rFonts w:cstheme="minorBidi"/>
           <w:noProof/>
           <w:kern w:val="2"/>
-          <w:sz w:val="24"/>
-          <w:szCs w:val="24"/>
           <w14:ligatures w14:val="standardContextual"/>
         </w:rPr>
       </w:pPr>
-      <w:hyperlink w:anchor="_Toc173176996" w:history="1">
+      <w:hyperlink w:anchor="_Toc173409097" w:history="1">
         <w:r>
           <w:rPr>
             <w:rStyle w:val="Hyperlink"/>
@@ -457,7 +447,7 @@
             <w:noProof/>
             <w:webHidden/>
           </w:rPr>
-          <w:instrText xml:space="preserve"> PAGEREF _Toc173176996 \h </w:instrText>
+          <w:instrText xml:space="preserve"> PAGEREF _Toc173409097 \h </w:instrText>
         </w:r>
         <w:r>
           <w:rPr>
@@ -477,7 +467,7 @@
             <w:noProof/>
             <w:webHidden/>
           </w:rPr>
-          <w:t>11</w:t>
+          <w:t>10</w:t>
         </w:r>
         <w:r>
           <w:rPr>
@@ -498,18 +488,16 @@
           <w:rFonts w:cstheme="minorBidi"/>
           <w:noProof/>
           <w:kern w:val="2"/>
-          <w:sz w:val="24"/>
-          <w:szCs w:val="24"/>
           <w14:ligatures w14:val="standardContextual"/>
         </w:rPr>
       </w:pPr>
-      <w:hyperlink w:anchor="_Toc173176997" w:history="1">
+      <w:hyperlink w:anchor="_Toc173409098" w:history="1">
         <w:r>
           <w:rPr>
             <w:rStyle w:val="Hyperlink"/>
             <w:noProof/>
           </w:rPr>
-          <w:t>4.3.3 Machine Learning Ideas</w:t>
+          <w:t>4.3.3 Training energy terms</w:t>
         </w:r>
         <w:r>
           <w:rPr>
@@ -530,7 +518,7 @@
             <w:noProof/>
             <w:webHidden/>
           </w:rPr>
-          <w:instrText xml:space="preserve"> PAGEREF _Toc173176997 \h </w:instrText>
+          <w:instrText xml:space="preserve"> PAGEREF _Toc173409098 \h </w:instrText>
         </w:r>
         <w:r>
           <w:rPr>
@@ -550,7 +538,7 @@
             <w:noProof/>
             <w:webHidden/>
           </w:rPr>
-          <w:t>12</w:t>
+          <w:t>11</w:t>
         </w:r>
         <w:r>
           <w:rPr>
@@ -571,12 +559,10 @@
           <w:rFonts w:cstheme="minorBidi"/>
           <w:noProof/>
           <w:kern w:val="2"/>
-          <w:sz w:val="24"/>
-          <w:szCs w:val="24"/>
           <w14:ligatures w14:val="standardContextual"/>
         </w:rPr>
       </w:pPr>
-      <w:hyperlink w:anchor="_Toc173176998" w:history="1">
+      <w:hyperlink w:anchor="_Toc173409099" w:history="1">
         <w:r>
           <w:rPr>
             <w:rStyle w:val="Hyperlink"/>
@@ -603,7 +589,78 @@
             <w:noProof/>
             <w:webHidden/>
           </w:rPr>
-          <w:instrText xml:space="preserve"> PAGEREF _Toc173176998 \h </w:instrText>
+          <w:instrText xml:space="preserve"> PAGEREF _Toc173409099 \h </w:instrText>
+        </w:r>
+        <w:r>
+          <w:rPr>
+            <w:noProof/>
+            <w:webHidden/>
+          </w:rPr>
+        </w:r>
+        <w:r>
+          <w:rPr>
+            <w:noProof/>
+            <w:webHidden/>
+          </w:rPr>
+          <w:fldChar w:fldCharType="separate"/>
+        </w:r>
+        <w:r>
+          <w:rPr>
+            <w:noProof/>
+            <w:webHidden/>
+          </w:rPr>
+          <w:t>11</w:t>
+        </w:r>
+        <w:r>
+          <w:rPr>
+            <w:noProof/>
+            <w:webHidden/>
+          </w:rPr>
+          <w:fldChar w:fldCharType="end"/>
+        </w:r>
+      </w:hyperlink>
+    </w:p>
+    <w:p>
+      <w:pPr>
+        <w:pStyle w:val="TOC1"/>
+        <w:tabs>
+          <w:tab w:val="right" w:leader="dot" w:pos="9350"/>
+        </w:tabs>
+        <w:rPr>
+          <w:rFonts w:cstheme="minorBidi"/>
+          <w:noProof/>
+          <w:kern w:val="2"/>
+          <w14:ligatures w14:val="standardContextual"/>
+        </w:rPr>
+      </w:pPr>
+      <w:hyperlink w:anchor="_Toc173409100" w:history="1">
+        <w:r>
+          <w:rPr>
+            <w:rStyle w:val="Hyperlink"/>
+            <w:noProof/>
+          </w:rPr>
+          <w:t>4.5 References</w:t>
+        </w:r>
+        <w:r>
+          <w:rPr>
+            <w:noProof/>
+            <w:webHidden/>
+          </w:rPr>
+          <w:tab/>
+        </w:r>
+        <w:r>
+          <w:rPr>
+            <w:noProof/>
+            <w:webHidden/>
+          </w:rPr>
+          <w:fldChar w:fldCharType="begin"/>
+        </w:r>
+        <w:r>
+          <w:rPr>
+            <w:noProof/>
+            <w:webHidden/>
+          </w:rPr>
+          <w:instrText xml:space="preserve"> PAGEREF _Toc173409100 \h </w:instrText>
         </w:r>
         <w:r>
           <w:rPr>
@@ -680,7 +737,7 @@
       <w:pPr>
         <w:pStyle w:val="ThesisTOC"/>
       </w:pPr>
-      <w:bookmarkStart w:id="0" w:name="_Toc173176992"/>
+      <w:bookmarkStart w:id="0" w:name="_Toc173409093"/>
       <w:r>
         <w:lastRenderedPageBreak/>
         <w:t>4.1 Summary of Dissertation</w:t>
@@ -866,7 +923,19 @@
         <w:rPr>
           <w:rFonts w:ascii="Calibri" w:hAnsi="Calibri" w:cs="Calibri"/>
         </w:rPr>
-        <w:t xml:space="preserve">Through computational design and mutagenesis of key interacting residues, we found that proteins designed to associate with only sidechain packing dimerized less than proteins designed with </w:t>
+        <w:t>Through computational design and mutagenesis of key interacting residues, we found that proteins designed to associate with</w:t>
+      </w:r>
+      <w:r>
+        <w:rPr>
+          <w:rFonts w:ascii="Calibri" w:hAnsi="Calibri" w:cs="Calibri"/>
+        </w:rPr>
+        <w:t xml:space="preserve"> solely</w:t>
+      </w:r>
+      <w:r>
+        <w:rPr>
+          <w:rFonts w:ascii="Calibri" w:hAnsi="Calibri" w:cs="Calibri"/>
+        </w:rPr>
+        <w:t xml:space="preserve"> sidechain packing dimerized less than proteins designed with </w:t>
       </w:r>
       <w:r>
         <w:rPr>
@@ -874,11 +943,31 @@
         </w:rPr>
         <w:t xml:space="preserve">both </w:t>
       </w:r>
-      <w:r>
-        <w:rPr>
-          <w:rFonts w:ascii="Calibri" w:hAnsi="Calibri" w:cs="Calibri"/>
-        </w:rPr>
-        <w:t>sidechain packing and hydrogen bonding (</w:t>
+      <w:proofErr w:type="gramStart"/>
+      <w:r>
+        <w:rPr>
+          <w:rFonts w:ascii="Calibri" w:hAnsi="Calibri" w:cs="Calibri"/>
+        </w:rPr>
+        <w:t>sidechain</w:t>
+      </w:r>
+      <w:proofErr w:type="gramEnd"/>
+      <w:r>
+        <w:rPr>
+          <w:rFonts w:ascii="Calibri" w:hAnsi="Calibri" w:cs="Calibri"/>
+        </w:rPr>
+        <w:t xml:space="preserve"> packing and</w:t>
+      </w:r>
+      <w:r>
+        <w:rPr>
+          <w:rFonts w:ascii="Calibri" w:hAnsi="Calibri" w:cs="Calibri"/>
+        </w:rPr>
+        <w:t xml:space="preserve"> interhelical</w:t>
+      </w:r>
+      <w:r>
+        <w:rPr>
+          <w:rFonts w:ascii="Calibri" w:hAnsi="Calibri" w:cs="Calibri"/>
+        </w:rPr>
+        <w:t xml:space="preserve"> hydrogen bonding (</w:t>
       </w:r>
       <w:proofErr w:type="spellStart"/>
       <w:r>
@@ -1089,7 +1178,7 @@
       <w:pPr>
         <w:pStyle w:val="ThesisTOC"/>
       </w:pPr>
-      <w:bookmarkStart w:id="1" w:name="_Toc173176993"/>
+      <w:bookmarkStart w:id="1" w:name="_Toc173409094"/>
       <w:r>
         <w:lastRenderedPageBreak/>
         <w:t>4.2 Studying the impact of sidechain packing with other forces</w:t>
@@ -1101,66 +1190,44 @@
         <w:pStyle w:val="TOC3"/>
       </w:pPr>
       <w:r>
-        <w:t xml:space="preserve">To investigate the impact of sidechain packing on MP folding and association, I designed thousands of proteins using only a subset of AAs. However, this subset of AAs includes two AAs (Ser and </w:t>
-      </w:r>
-      <w:proofErr w:type="spellStart"/>
-      <w:r>
-        <w:t>Thr</w:t>
-      </w:r>
-      <w:proofErr w:type="spellEnd"/>
-      <w:r>
-        <w:t>) with the potential to form hydrogen bonds (</w:t>
+        <w:t>To investigate the impact of sidechain packing on MP folding and association, I designed thousands of proteins using only a subset of AAs</w:t>
+      </w:r>
+      <w:r>
+        <w:t xml:space="preserve"> (</w:t>
       </w:r>
       <w:r>
         <w:rPr>
           <w:b/>
           <w:bCs/>
         </w:rPr>
-        <w:t>cite</w:t>
-      </w:r>
-      <w:r>
-        <w:t>) and two AAs (</w:t>
-      </w:r>
-      <w:proofErr w:type="spellStart"/>
-      <w:r>
-        <w:t>Trp</w:t>
-      </w:r>
-      <w:proofErr w:type="spellEnd"/>
-      <w:r>
-        <w:t xml:space="preserve"> and </w:t>
-      </w:r>
-      <w:proofErr w:type="spellStart"/>
-      <w:r>
-        <w:t>Phe</w:t>
-      </w:r>
-      <w:proofErr w:type="spellEnd"/>
-      <w:r>
-        <w:t>) with the potential for electrostatic interactions</w:t>
-      </w:r>
-      <w:r>
-        <w:t xml:space="preserve"> (</w:t>
+        <w:t>figure</w:t>
       </w:r>
       <w:r>
         <w:rPr>
           <w:b/>
           <w:bCs/>
         </w:rPr>
-        <w:t>cite</w:t>
+        <w:t xml:space="preserve"> of AAs, separated by grouping</w:t>
       </w:r>
       <w:r>
         <w:t>)</w:t>
       </w:r>
       <w:r>
-        <w:t xml:space="preserve">. Tyr, another AA included in our designs, has the potential to facilitate </w:t>
-      </w:r>
-      <w:r>
-        <w:t>both</w:t>
-      </w:r>
-      <w:r>
-        <w:t xml:space="preserve"> interactions</w:t>
-      </w:r>
-      <w:r>
-        <w:t xml:space="preserve"> (</w:t>
+        <w:t xml:space="preserve">. However, this subset of AAs includes two AAs (Ser and </w:t>
+      </w:r>
+      <w:proofErr w:type="spellStart"/>
+      <w:r>
+        <w:t>Thr</w:t>
+      </w:r>
+      <w:proofErr w:type="spellEnd"/>
+      <w:r>
+        <w:t xml:space="preserve">) with </w:t>
+      </w:r>
+      <w:r>
+        <w:t>that can</w:t>
+      </w:r>
+      <w:r>
+        <w:t xml:space="preserve"> form hydrogen bonds (</w:t>
       </w:r>
       <w:r>
         <w:rPr>
@@ -1170,51 +1237,35 @@
         <w:t>cite</w:t>
       </w:r>
       <w:r>
-        <w:t>)</w:t>
-      </w:r>
-      <w:r>
-        <w:t>.</w:t>
-      </w:r>
-      <w:r>
-        <w:t xml:space="preserve"> Our current dataset has the potential to facilitate interactions outside of solely sidechain packing, </w:t>
-      </w:r>
-      <w:r>
-        <w:t xml:space="preserve">however, our energetics suggest </w:t>
-      </w:r>
-      <w:r>
-        <w:t>that they associate primarily through packing.</w:t>
-      </w:r>
-      <w:r>
-        <w:t xml:space="preserve"> </w:t>
-      </w:r>
-      <w:r>
-        <w:t xml:space="preserve">Mutational testing on our sequences suggests that hydrogen bonding is unlikely to play a role in all our sequences, and </w:t>
-      </w:r>
-      <w:r>
-        <w:t xml:space="preserve">visual inspection of </w:t>
-      </w:r>
-      <w:r>
-        <w:t>structures do</w:t>
-      </w:r>
-      <w:r>
-        <w:t>es</w:t>
-      </w:r>
-      <w:r>
-        <w:t xml:space="preserve"> not suggest that electrostatics </w:t>
-      </w:r>
-      <w:r>
-        <w:t xml:space="preserve">interactions </w:t>
-      </w:r>
-      <w:r>
-        <w:t>are involved in association.</w:t>
-      </w:r>
-    </w:p>
-    <w:p>
-      <w:pPr>
-        <w:pStyle w:val="TOC3"/>
-      </w:pPr>
-      <w:r>
-        <w:t>We included these AAs because of their relative abundance in MP sequences</w:t>
+        <w:t>) and two AAs (</w:t>
+      </w:r>
+      <w:proofErr w:type="spellStart"/>
+      <w:r>
+        <w:t>Trp</w:t>
+      </w:r>
+      <w:proofErr w:type="spellEnd"/>
+      <w:r>
+        <w:t xml:space="preserve"> and </w:t>
+      </w:r>
+      <w:proofErr w:type="spellStart"/>
+      <w:r>
+        <w:t>Phe</w:t>
+      </w:r>
+      <w:proofErr w:type="spellEnd"/>
+      <w:r>
+        <w:t xml:space="preserve">) </w:t>
+      </w:r>
+      <w:r>
+        <w:t>that can facilitate elec</w:t>
+      </w:r>
+      <w:r>
+        <w:t>trostatic</w:t>
+      </w:r>
+      <w:r>
+        <w:t xml:space="preserve"> cation-pi</w:t>
+      </w:r>
+      <w:r>
+        <w:t xml:space="preserve"> interactions</w:t>
       </w:r>
       <w:r>
         <w:t xml:space="preserve"> (</w:t>
@@ -1224,21 +1275,22 @@
           <w:b/>
           <w:bCs/>
         </w:rPr>
-        <w:t>figure?</w:t>
+        <w:t>cite</w:t>
       </w:r>
       <w:r>
         <w:t>)</w:t>
       </w:r>
       <w:r>
-        <w:t xml:space="preserve">. Ser and </w:t>
-      </w:r>
-      <w:proofErr w:type="spellStart"/>
-      <w:r>
-        <w:t>Thr</w:t>
-      </w:r>
-      <w:proofErr w:type="spellEnd"/>
-      <w:r>
-        <w:t xml:space="preserve"> are typically found to hydrogen bond with the backbone carbonyl oxygens in monomeric helices (</w:t>
+        <w:t xml:space="preserve">. Tyr, another AA included in our designs, has the potential to facilitate </w:t>
+      </w:r>
+      <w:r>
+        <w:t>both</w:t>
+      </w:r>
+      <w:r>
+        <w:t xml:space="preserve"> interactions</w:t>
+      </w:r>
+      <w:r>
+        <w:t xml:space="preserve"> (</w:t>
       </w:r>
       <w:r>
         <w:rPr>
@@ -1248,65 +1300,43 @@
         <w:t>cite</w:t>
       </w:r>
       <w:r>
-        <w:t>), so we expected the addition of these AAs not to have a large impact on folding through additional hydrogen bonding. Larger AAs (</w:t>
-      </w:r>
-      <w:proofErr w:type="spellStart"/>
-      <w:r>
-        <w:t>Trp</w:t>
-      </w:r>
-      <w:proofErr w:type="spellEnd"/>
-      <w:r>
-        <w:t xml:space="preserve">, </w:t>
-      </w:r>
-      <w:proofErr w:type="spellStart"/>
-      <w:r>
-        <w:t>Phe</w:t>
-      </w:r>
-      <w:proofErr w:type="spellEnd"/>
-      <w:r>
-        <w:t>, and Tyr) have an extensive van der Waals radius, which we want</w:t>
-      </w:r>
-      <w:r>
-        <w:t xml:space="preserve">ed to include in </w:t>
-      </w:r>
-      <w:r>
-        <w:t>our experiments. Excluding these</w:t>
-      </w:r>
-      <w:r>
-        <w:t xml:space="preserve"> hydrogen bonding and ring</w:t>
-      </w:r>
-      <w:r>
-        <w:t xml:space="preserve"> AAs would restrict our design pool to four AAs (Leu, Ala, Val, and Ile). Because we decided to use a mutagenesis strategy implementing Ala and Ile, our designs would be even more restricted</w:t>
-      </w:r>
-      <w:r>
-        <w:t xml:space="preserve"> with </w:t>
-      </w:r>
-      <w:r>
-        <w:t xml:space="preserve">the number of </w:t>
-      </w:r>
-      <w:r>
-        <w:t xml:space="preserve">potential </w:t>
-      </w:r>
-      <w:r>
-        <w:t>designable sequences</w:t>
-      </w:r>
-      <w:r>
-        <w:t xml:space="preserve">. Additionally, sequences designed with a small pool of AAs would not be representative of </w:t>
-      </w:r>
-      <w:r>
-        <w:t>MP</w:t>
-      </w:r>
-      <w:r>
-        <w:t>-like</w:t>
-      </w:r>
-      <w:r>
-        <w:t xml:space="preserve"> sequences.</w:t>
-      </w:r>
-      <w:r>
-        <w:t xml:space="preserve"> However, study</w:t>
-      </w:r>
-      <w:r>
-        <w:t xml:space="preserve">ing the impacts of forces alongside packing could be addressed using our current methods. </w:t>
+        <w:t>)</w:t>
+      </w:r>
+      <w:r>
+        <w:t>.</w:t>
+      </w:r>
+      <w:r>
+        <w:t xml:space="preserve"> Our current dataset has the potential to facilitate interactions outside of solely sidechain packing, </w:t>
+      </w:r>
+      <w:r>
+        <w:t xml:space="preserve">however, our energetics suggest </w:t>
+      </w:r>
+      <w:r>
+        <w:t>that they associate primarily through packing.</w:t>
+      </w:r>
+      <w:r>
+        <w:t xml:space="preserve"> </w:t>
+      </w:r>
+      <w:r>
+        <w:t xml:space="preserve">Mutational testing on our sequences suggests that hydrogen bonding is unlikely to play a role in all our sequences, and </w:t>
+      </w:r>
+      <w:r>
+        <w:t xml:space="preserve">visual inspection of </w:t>
+      </w:r>
+      <w:r>
+        <w:t>structures do</w:t>
+      </w:r>
+      <w:r>
+        <w:t>es</w:t>
+      </w:r>
+      <w:r>
+        <w:t xml:space="preserve"> not suggest that electrostatics </w:t>
+      </w:r>
+      <w:r>
+        <w:t xml:space="preserve">interactions </w:t>
+      </w:r>
+      <w:r>
+        <w:t>are involved in association.</w:t>
       </w:r>
     </w:p>
     <w:p>
@@ -1314,203 +1344,347 @@
         <w:pStyle w:val="TOC3"/>
       </w:pPr>
       <w:r>
-        <w:t xml:space="preserve">To study the impact of sidechain packing alongside other forces, we can rerun our design algorithm </w:t>
-      </w:r>
-      <w:r>
-        <w:t>and change how we pick sequences for experiments</w:t>
-      </w:r>
-      <w:r>
-        <w:t>.</w:t>
-      </w:r>
-      <w:r>
-        <w:t xml:space="preserve"> I decided on </w:t>
-      </w:r>
-      <w:r>
-        <w:t>sequences</w:t>
-      </w:r>
-      <w:r>
-        <w:t xml:space="preserve"> </w:t>
-      </w:r>
-      <w:r>
-        <w:t xml:space="preserve">by the calculated </w:t>
-      </w:r>
-      <w:r>
-        <w:t>van der Waals energy</w:t>
-      </w:r>
-      <w:r>
-        <w:t xml:space="preserve">, </w:t>
-      </w:r>
-      <w:r>
-        <w:t xml:space="preserve">but </w:t>
-      </w:r>
-      <w:r>
-        <w:t>another study could</w:t>
-      </w:r>
-      <w:r>
-        <w:t xml:space="preserve"> instead</w:t>
-      </w:r>
-      <w:r>
-        <w:t xml:space="preserve"> choose sequences with a considerable amount of hydrogen bonding.</w:t>
-      </w:r>
-      <w:r>
-        <w:t xml:space="preserve"> We can </w:t>
-      </w:r>
-      <w:r>
-        <w:t xml:space="preserve">then </w:t>
-      </w:r>
-      <w:r>
-        <w:t xml:space="preserve">see if an increase in the amount of predicted hydrogen bonding and number of hydrogen bonds results in higher dimerization, </w:t>
-      </w:r>
-      <w:r>
-        <w:t>like</w:t>
-      </w:r>
-      <w:r>
-        <w:t xml:space="preserve"> </w:t>
-      </w:r>
-      <w:proofErr w:type="spellStart"/>
-      <w:r>
-        <w:t>GAS</w:t>
-      </w:r>
-      <w:r>
-        <w:rPr>
-          <w:vertAlign w:val="subscript"/>
-        </w:rPr>
-        <w:t>right</w:t>
-      </w:r>
-      <w:proofErr w:type="spellEnd"/>
-      <w:r>
-        <w:t xml:space="preserve">. </w:t>
-      </w:r>
-      <w:r>
-        <w:t>Another</w:t>
-      </w:r>
-      <w:r>
-        <w:t xml:space="preserve"> option is to include electrostatics in </w:t>
-      </w:r>
-      <w:r>
-        <w:lastRenderedPageBreak/>
-        <w:t>our energy calculation</w:t>
-      </w:r>
-      <w:r>
-        <w:t xml:space="preserve">. Including this term may result in </w:t>
-      </w:r>
-      <w:r>
-        <w:t>designing structures</w:t>
-      </w:r>
-      <w:r>
-        <w:t xml:space="preserve"> amenable to electrostatic interactions such as pi-pi stacking (</w:t>
+        <w:t>We included these AAs because of their relative abundance in MP sequences</w:t>
+      </w:r>
+      <w:r>
+        <w:t xml:space="preserve"> (</w:t>
       </w:r>
       <w:r>
         <w:rPr>
           <w:b/>
           <w:bCs/>
         </w:rPr>
-        <w:t>cite</w:t>
-      </w:r>
-      <w:r>
-        <w:t>).</w:t>
-      </w:r>
-      <w:r>
-        <w:t xml:space="preserve"> </w:t>
-      </w:r>
-      <w:r>
-        <w:t>If the energetics are found to match dimerization propensity for structures</w:t>
-      </w:r>
-      <w:r>
-        <w:t xml:space="preserve"> with more hydrogen bonding or electrostatics</w:t>
-      </w:r>
-      <w:r>
-        <w:t xml:space="preserve">, it would suggest that these other forces play a </w:t>
-      </w:r>
-      <w:r>
-        <w:t xml:space="preserve">more prominent </w:t>
-      </w:r>
-      <w:r>
-        <w:t xml:space="preserve">role in helix-helix association than packing. This would support the data found in my initial study suggesting that packing is a weak driving force. By choosing sequences with a range of packing energies for each of these other energetic variables, we may also </w:t>
-      </w:r>
-      <w:r>
-        <w:t>be able to identify a trend between packing and its impact on association alongside other forces.</w:t>
-      </w:r>
-    </w:p>
-    <w:p>
-      <w:pPr>
-        <w:pStyle w:val="TOC3"/>
-      </w:pPr>
-      <w:r>
-        <w:t>While the previous ideas utilize the same AAs as</w:t>
-      </w:r>
-      <w:r>
-        <w:t xml:space="preserve"> the designs run in my paper, designing sequences with an alternative set of AAs could also be an option.</w:t>
-      </w:r>
-      <w:r>
-        <w:t xml:space="preserve"> We can continue to include the AAs that can only pack (Leu, Ala, Val, and Ile) alongside other subsets of AAs. De</w:t>
-      </w:r>
-      <w:r>
-        <w:t>signing with</w:t>
-      </w:r>
-      <w:r>
-        <w:t xml:space="preserve"> hyd</w:t>
-      </w:r>
-      <w:r>
-        <w:t xml:space="preserve">rogen bonding (Ser and </w:t>
-      </w:r>
-      <w:proofErr w:type="spellStart"/>
-      <w:r>
-        <w:t>Thr</w:t>
-      </w:r>
-      <w:proofErr w:type="spellEnd"/>
-      <w:r>
-        <w:t>) or electrostatic</w:t>
-      </w:r>
-      <w:r>
-        <w:t xml:space="preserve"> </w:t>
-      </w:r>
-      <w:r>
-        <w:t>(</w:t>
-      </w:r>
-      <w:proofErr w:type="spellStart"/>
-      <w:r>
-        <w:t>Phe</w:t>
-      </w:r>
-      <w:proofErr w:type="spellEnd"/>
-      <w:r>
-        <w:t xml:space="preserve"> </w:t>
-      </w:r>
-      <w:r>
-        <w:t>and</w:t>
-      </w:r>
-      <w:r>
-        <w:t xml:space="preserve"> </w:t>
-      </w:r>
-      <w:proofErr w:type="spellStart"/>
-      <w:r>
-        <w:t>Trp</w:t>
-      </w:r>
-      <w:proofErr w:type="spellEnd"/>
-      <w:r>
-        <w:t>)</w:t>
-      </w:r>
-      <w:r>
-        <w:t xml:space="preserve"> </w:t>
-      </w:r>
-      <w:r>
-        <w:t xml:space="preserve">AAs </w:t>
-      </w:r>
-      <w:r>
-        <w:t>would allow us to better isolate sidechain packing with these forces.</w:t>
-      </w:r>
-      <w:r>
-        <w:t xml:space="preserve"> Alternatively, charged interactions have been found to impact folding in a variety of MP systems (</w:t>
+        <w:t>ref fig Chapter 3</w:t>
       </w:r>
       <w:r>
         <w:rPr>
           <w:b/>
           <w:bCs/>
         </w:rPr>
+        <w:t>?</w:t>
+      </w:r>
+      <w:r>
+        <w:t>)</w:t>
+      </w:r>
+      <w:r>
+        <w:t xml:space="preserve">. Ser and </w:t>
+      </w:r>
+      <w:proofErr w:type="spellStart"/>
+      <w:r>
+        <w:t>Thr</w:t>
+      </w:r>
+      <w:proofErr w:type="spellEnd"/>
+      <w:r>
+        <w:t xml:space="preserve"> are typically found to hydrogen bond with the backbone carbonyl oxygens in monomeric helices (</w:t>
+      </w:r>
+      <w:r>
+        <w:rPr>
+          <w:b/>
+          <w:bCs/>
+        </w:rPr>
         <w:t>cite</w:t>
       </w:r>
       <w:r>
-        <w:t xml:space="preserve">). Including a subset of the two charged AAs (Arg and Lys) to facilitate association would allow us to determine the impact of packing with different numbers of charged AAs. </w:t>
+        <w:t>), so we expected the addition of these AAs not to have a large impact on folding through additional hydrogen bonding. Larger AAs (</w:t>
+      </w:r>
+      <w:proofErr w:type="spellStart"/>
+      <w:r>
+        <w:t>Trp</w:t>
+      </w:r>
+      <w:proofErr w:type="spellEnd"/>
+      <w:r>
+        <w:t xml:space="preserve">, </w:t>
+      </w:r>
+      <w:proofErr w:type="spellStart"/>
+      <w:r>
+        <w:t>Phe</w:t>
+      </w:r>
+      <w:proofErr w:type="spellEnd"/>
+      <w:r>
+        <w:t>, and Tyr) have an extensive van der Waals radius, which we want</w:t>
+      </w:r>
+      <w:r>
+        <w:t xml:space="preserve">ed to include in </w:t>
+      </w:r>
+      <w:r>
+        <w:t>our experiments. Excluding these</w:t>
+      </w:r>
+      <w:r>
+        <w:t xml:space="preserve"> hydrogen bonding and ring</w:t>
+      </w:r>
+      <w:r>
+        <w:t xml:space="preserve"> AAs would restrict our design pool to four AAs (Leu, Ala, Val, and Ile). Because we decided to use a mutagenesis strategy implementing Ala and Ile, our designs would be restricted</w:t>
+      </w:r>
+      <w:r>
+        <w:t xml:space="preserve"> with </w:t>
+      </w:r>
+      <w:r>
+        <w:t xml:space="preserve">the number of </w:t>
+      </w:r>
+      <w:r>
+        <w:t xml:space="preserve">potential </w:t>
+      </w:r>
+      <w:r>
+        <w:t>designable sequences</w:t>
+      </w:r>
+      <w:r>
+        <w:t xml:space="preserve">. Additionally, sequences designed with a small pool of AAs would not be representative of </w:t>
+      </w:r>
+      <w:r>
+        <w:t>MP</w:t>
+      </w:r>
+      <w:r>
+        <w:t>-like</w:t>
+      </w:r>
+      <w:r>
+        <w:t xml:space="preserve"> sequences.</w:t>
+      </w:r>
+      <w:r>
+        <w:t xml:space="preserve"> However, study</w:t>
+      </w:r>
+      <w:r>
+        <w:t xml:space="preserve">ing the impacts of forces alongside packing could be addressed using our current methods. </w:t>
+      </w:r>
+    </w:p>
+    <w:p>
+      <w:pPr>
+        <w:pStyle w:val="TOC3"/>
+      </w:pPr>
+      <w:r>
+        <w:t xml:space="preserve">To study the impact of sidechain packing alongside other forces, we can rerun our design algorithm </w:t>
+      </w:r>
+      <w:r>
+        <w:t>and change how we pick sequences for experiments</w:t>
+      </w:r>
+      <w:r>
+        <w:t>.</w:t>
+      </w:r>
+      <w:r>
+        <w:t xml:space="preserve"> I decided on </w:t>
+      </w:r>
+      <w:r>
+        <w:t>sequences</w:t>
+      </w:r>
+      <w:r>
+        <w:t xml:space="preserve"> </w:t>
+      </w:r>
+      <w:r>
+        <w:t xml:space="preserve">by the calculated </w:t>
+      </w:r>
+      <w:r>
+        <w:t>van der Waals energy</w:t>
+      </w:r>
+      <w:r>
+        <w:t xml:space="preserve">, </w:t>
+      </w:r>
+      <w:r>
+        <w:t xml:space="preserve">but </w:t>
+      </w:r>
+      <w:r>
+        <w:t>a</w:t>
+      </w:r>
+      <w:r>
+        <w:t xml:space="preserve"> follow up</w:t>
+      </w:r>
+      <w:r>
+        <w:t xml:space="preserve"> study could</w:t>
+      </w:r>
+      <w:r>
+        <w:t xml:space="preserve"> instead</w:t>
+      </w:r>
+      <w:r>
+        <w:t xml:space="preserve"> choose sequences with a considerable amount of hydrogen bonding.</w:t>
+      </w:r>
+      <w:r>
+        <w:t xml:space="preserve"> We can </w:t>
+      </w:r>
+      <w:r>
+        <w:t xml:space="preserve">then </w:t>
+      </w:r>
+      <w:r>
+        <w:t xml:space="preserve">see if an increase in the amount of predicted hydrogen bonding and </w:t>
+      </w:r>
+      <w:r>
+        <w:lastRenderedPageBreak/>
+        <w:t xml:space="preserve">number of hydrogen bonds results in higher dimerization, </w:t>
+      </w:r>
+      <w:r>
+        <w:t>like</w:t>
+      </w:r>
+      <w:r>
+        <w:t xml:space="preserve"> </w:t>
+      </w:r>
+      <w:proofErr w:type="spellStart"/>
+      <w:r>
+        <w:t>GAS</w:t>
+      </w:r>
+      <w:r>
+        <w:rPr>
+          <w:vertAlign w:val="subscript"/>
+        </w:rPr>
+        <w:t>right</w:t>
+      </w:r>
+      <w:proofErr w:type="spellEnd"/>
+      <w:r>
+        <w:t xml:space="preserve">. </w:t>
+      </w:r>
+      <w:r>
+        <w:t>Another</w:t>
+      </w:r>
+      <w:r>
+        <w:t xml:space="preserve"> option is to include electrostatics in our energy calculation</w:t>
+      </w:r>
+      <w:r>
+        <w:t xml:space="preserve"> (</w:t>
+      </w:r>
+      <w:r>
+        <w:rPr>
+          <w:b/>
+          <w:bCs/>
+        </w:rPr>
+        <w:t>cite</w:t>
+      </w:r>
+      <w:r>
+        <w:t>)</w:t>
+      </w:r>
+      <w:r>
+        <w:t xml:space="preserve">. Including this term may result in </w:t>
+      </w:r>
+      <w:r>
+        <w:t>designing structures</w:t>
+      </w:r>
+      <w:r>
+        <w:t xml:space="preserve"> amenable to electrostatic interactions (</w:t>
+      </w:r>
+      <w:r>
+        <w:rPr>
+          <w:b/>
+          <w:bCs/>
+        </w:rPr>
+        <w:t>cite</w:t>
+      </w:r>
+      <w:r>
+        <w:t>).</w:t>
+      </w:r>
+      <w:r>
+        <w:t xml:space="preserve"> </w:t>
+      </w:r>
+      <w:r>
+        <w:t>If the energetics are found to match dimerization propensity for structures</w:t>
+      </w:r>
+      <w:r>
+        <w:t xml:space="preserve"> with more hydrogen bonding or electrostatics</w:t>
+      </w:r>
+      <w:r>
+        <w:t xml:space="preserve">, it would suggest that these other forces play a </w:t>
+      </w:r>
+      <w:r>
+        <w:t xml:space="preserve">more prominent </w:t>
+      </w:r>
+      <w:r>
+        <w:t xml:space="preserve">role in helix-helix association than packing. This would support the data found in my initial study suggesting that packing is a weak driving force. By choosing sequences with a range of packing energies for each of these other energetic variables, we may also </w:t>
+      </w:r>
+      <w:r>
+        <w:t>be able to identify a trend between packing and its impact on association alongside other forces.</w:t>
+      </w:r>
+    </w:p>
+    <w:p>
+      <w:pPr>
+        <w:pStyle w:val="TOC3"/>
+      </w:pPr>
+      <w:r>
+        <w:t>While the previous ideas utilize the same AAs as</w:t>
+      </w:r>
+      <w:r>
+        <w:t xml:space="preserve"> the designs run in my paper, designing sequences with an alternative set of AAs could also be an option.</w:t>
+      </w:r>
+      <w:r>
+        <w:t xml:space="preserve"> We can continue to include the AAs that can only pack (Leu, Ala, Val, and Ile) alongside other subsets of AAs. De</w:t>
+      </w:r>
+      <w:r>
+        <w:t>signing</w:t>
+      </w:r>
+      <w:r>
+        <w:t xml:space="preserve"> sequences</w:t>
+      </w:r>
+      <w:r>
+        <w:t xml:space="preserve"> with</w:t>
+      </w:r>
+      <w:r>
+        <w:t xml:space="preserve"> hyd</w:t>
+      </w:r>
+      <w:r>
+        <w:t xml:space="preserve">rogen bonding (Ser and </w:t>
+      </w:r>
+      <w:proofErr w:type="spellStart"/>
+      <w:r>
+        <w:t>Thr</w:t>
+      </w:r>
+      <w:proofErr w:type="spellEnd"/>
+      <w:r>
+        <w:t>) or electrostatic</w:t>
+      </w:r>
+      <w:r>
+        <w:t xml:space="preserve"> </w:t>
+      </w:r>
+      <w:r>
+        <w:t>(</w:t>
+      </w:r>
+      <w:proofErr w:type="spellStart"/>
+      <w:r>
+        <w:t>Phe</w:t>
+      </w:r>
+      <w:proofErr w:type="spellEnd"/>
+      <w:r>
+        <w:t xml:space="preserve"> </w:t>
+      </w:r>
+      <w:r>
+        <w:t>and</w:t>
+      </w:r>
+      <w:r>
+        <w:t xml:space="preserve"> </w:t>
+      </w:r>
+      <w:proofErr w:type="spellStart"/>
+      <w:r>
+        <w:t>Trp</w:t>
+      </w:r>
+      <w:proofErr w:type="spellEnd"/>
+      <w:r>
+        <w:t>)</w:t>
+      </w:r>
+      <w:r>
+        <w:t xml:space="preserve"> </w:t>
+      </w:r>
+      <w:r>
+        <w:t xml:space="preserve">AAs </w:t>
+      </w:r>
+      <w:r>
+        <w:t>would allow us to better isolate sidechain packing with these forces.</w:t>
+      </w:r>
+      <w:r>
+        <w:t xml:space="preserve"> Alternatively, charged interactions have been found to impact folding in a variety of MP systems (</w:t>
+      </w:r>
+      <w:r>
+        <w:rPr>
+          <w:b/>
+          <w:bCs/>
+        </w:rPr>
+        <w:t>cite</w:t>
+      </w:r>
+      <w:r>
+        <w:t xml:space="preserve">). </w:t>
+      </w:r>
+      <w:r>
+        <w:t>Designing using</w:t>
+      </w:r>
+      <w:r>
+        <w:t xml:space="preserve"> a subset</w:t>
+      </w:r>
+      <w:r>
+        <w:t xml:space="preserve"> including</w:t>
+      </w:r>
+      <w:r>
+        <w:t xml:space="preserve"> the two charged AAs (Arg and Lys) to facilitate association would allow us to determine the impact of packing with different numbers of charged AAs. </w:t>
       </w:r>
       <w:r>
         <w:t xml:space="preserve"> By designing sequences</w:t>
@@ -1548,7 +1722,17 @@
       </w:r>
       <w:proofErr w:type="spellEnd"/>
       <w:r>
-        <w:t xml:space="preserve"> of different AAs (cite). If we find that mutations</w:t>
+        <w:t xml:space="preserve"> of different AAs (</w:t>
+      </w:r>
+      <w:r>
+        <w:rPr>
+          <w:b/>
+          <w:bCs/>
+        </w:rPr>
+        <w:t>cite</w:t>
+      </w:r>
+      <w:r>
+        <w:t>). If we find that mutations</w:t>
       </w:r>
       <w:r>
         <w:t xml:space="preserve"> to particular residues increase or decrease association</w:t>
@@ -1583,11 +1767,108 @@
         <w:t xml:space="preserve"> packing on association by altering the backbone</w:t>
       </w:r>
       <w:r>
-        <w:t xml:space="preserve"> sequence. By assessing the association differences for sequences with the same interface on poly-Leucine, poly-Alanine, and poly-Valine backbones, we can gain insight into the impact of how minute changes in a protein result in differences in association. Although these backbone AAs are not often found at the interface, the slight loss in steric bulk (Leu-&gt;Val-&gt;Ala) may result in changes in association. Therefore, </w:t>
+        <w:t xml:space="preserve"> sequence. By assessing the association differences for sequences with the same interface on poly-Leucine, poly-Alanine, and poly-Valine backbones, we can gain insight into the impact of how minute changes in a protein result in differences in association</w:t>
+      </w:r>
+      <w:r>
+        <w:t xml:space="preserve"> (</w:t>
+      </w:r>
+      <w:r>
+        <w:rPr>
+          <w:b/>
+          <w:bCs/>
+        </w:rPr>
+        <w:t>figure</w:t>
+      </w:r>
+      <w:r>
+        <w:t>)</w:t>
+      </w:r>
+      <w:r>
+        <w:t xml:space="preserve">. Although these backbone AAs are not </w:t>
       </w:r>
       <w:r>
         <w:lastRenderedPageBreak/>
-        <w:t xml:space="preserve">there may be a way to correlate the changes in association with change in AA size, allowing us to better tune our van der Waals energy term to differences in steric bulk. </w:t>
+        <w:t>often found at the interface, the slight loss in steric bulk (Leu-&gt;Val-&gt;Ala) may result in changes in association.</w:t>
+      </w:r>
+      <w:r>
+        <w:t xml:space="preserve"> </w:t>
+      </w:r>
+      <w:r>
+        <w:t>Additionally, t</w:t>
+      </w:r>
+      <w:r>
+        <w:t xml:space="preserve">hese experiments may also give better insight into studying the van der Waals packing interactions with the membrane environment. This </w:t>
+      </w:r>
+      <w:proofErr w:type="gramStart"/>
+      <w:r>
+        <w:t>include</w:t>
+      </w:r>
+      <w:proofErr w:type="gramEnd"/>
+      <w:r>
+        <w:t xml:space="preserve"> a more detailed understanding of the entropic cost of these AAs</w:t>
+      </w:r>
+      <w:r>
+        <w:t xml:space="preserve"> on their</w:t>
+      </w:r>
+      <w:r>
+        <w:t xml:space="preserve"> role in MP stability. An alternative approach would be to </w:t>
+      </w:r>
+      <w:r>
+        <w:t>make</w:t>
+      </w:r>
+      <w:r>
+        <w:t xml:space="preserve"> individual</w:t>
+      </w:r>
+      <w:r>
+        <w:t xml:space="preserve"> changes to the non-interfacial residues from Leu-&gt;Ala/Val</w:t>
+      </w:r>
+      <w:r>
+        <w:t xml:space="preserve"> (</w:t>
+      </w:r>
+      <w:r>
+        <w:rPr>
+          <w:b/>
+          <w:bCs/>
+        </w:rPr>
+        <w:t>figure</w:t>
+      </w:r>
+      <w:r>
+        <w:t>)</w:t>
+      </w:r>
+      <w:r>
+        <w:t>. However, we expect that these would not lead to noticeable differences in association if our designs associate at their expected interface.</w:t>
+      </w:r>
+      <w:r>
+        <w:t xml:space="preserve"> </w:t>
+      </w:r>
+      <w:r>
+        <w:t xml:space="preserve">Overall, these experiments </w:t>
+      </w:r>
+      <w:r>
+        <w:t xml:space="preserve">may </w:t>
+      </w:r>
+      <w:r>
+        <w:t>allow us</w:t>
+      </w:r>
+      <w:r>
+        <w:t xml:space="preserve"> to correlate the changes in association with change in AA size, </w:t>
+      </w:r>
+      <w:r>
+        <w:t xml:space="preserve">which could contribute to </w:t>
+      </w:r>
+      <w:r>
+        <w:t>tun</w:t>
+      </w:r>
+      <w:r>
+        <w:t>ing</w:t>
+      </w:r>
+      <w:r>
+        <w:t xml:space="preserve"> our van der Waals energy term to differences in steric bulk.</w:t>
+      </w:r>
+      <w:r>
+        <w:t xml:space="preserve"> These experiments may additionally give us insight into how to better predict the van der Waals packing between the membrane and the protein backbone.</w:t>
+      </w:r>
+      <w:r>
+        <w:t xml:space="preserve"> </w:t>
       </w:r>
       <w:r>
         <w:br w:type="page"/>
@@ -1597,7 +1878,7 @@
       <w:pPr>
         <w:pStyle w:val="ThesisTOC"/>
       </w:pPr>
-      <w:bookmarkStart w:id="2" w:name="_Toc173176994"/>
+      <w:bookmarkStart w:id="2" w:name="_Toc173409095"/>
       <w:r>
         <w:lastRenderedPageBreak/>
         <w:t>4.</w:t>
@@ -1662,7 +1943,7 @@
         <w:rPr>
           <w:rFonts w:ascii="Calibri" w:hAnsi="Calibri" w:cs="Calibri"/>
         </w:rPr>
-        <w:t xml:space="preserve">Although minor changes have been made throughout my research, the major program was built in 2021. Additionally, </w:t>
+        <w:t xml:space="preserve">Although minor changes have been made throughout my research, </w:t>
       </w:r>
       <w:r>
         <w:rPr>
@@ -1674,6 +1955,30 @@
         <w:rPr>
           <w:rFonts w:ascii="Calibri" w:hAnsi="Calibri" w:cs="Calibri"/>
         </w:rPr>
+        <w:t xml:space="preserve"> major</w:t>
+      </w:r>
+      <w:r>
+        <w:rPr>
+          <w:rFonts w:ascii="Calibri" w:hAnsi="Calibri" w:cs="Calibri"/>
+        </w:rPr>
+        <w:t>ity of the</w:t>
+      </w:r>
+      <w:r>
+        <w:rPr>
+          <w:rFonts w:ascii="Calibri" w:hAnsi="Calibri" w:cs="Calibri"/>
+        </w:rPr>
+        <w:t xml:space="preserve"> program was built in 2021. Additionally, </w:t>
+      </w:r>
+      <w:r>
+        <w:rPr>
+          <w:rFonts w:ascii="Calibri" w:hAnsi="Calibri" w:cs="Calibri"/>
+        </w:rPr>
+        <w:t>a</w:t>
+      </w:r>
+      <w:r>
+        <w:rPr>
+          <w:rFonts w:ascii="Calibri" w:hAnsi="Calibri" w:cs="Calibri"/>
+        </w:rPr>
         <w:t xml:space="preserve"> variety of machine learning algorithms have been developed that predict protein structures to near atomic precision. In particular, AlphaFold</w:t>
       </w:r>
       <w:r>
@@ -1698,12 +2003,6 @@
         <w:rPr>
           <w:rFonts w:ascii="Calibri" w:hAnsi="Calibri" w:cs="Calibri"/>
         </w:rPr>
-        <w:t xml:space="preserve"> </w:t>
-      </w:r>
-      <w:r>
-        <w:rPr>
-          <w:rFonts w:ascii="Calibri" w:hAnsi="Calibri" w:cs="Calibri"/>
-        </w:rPr>
         <w:t>My data suggests that I have successfully designed sequences that associate along the design</w:t>
       </w:r>
       <w:r>
@@ -1735,7 +2034,7 @@
       <w:pPr>
         <w:pStyle w:val="ThesisTOC2"/>
       </w:pPr>
-      <w:bookmarkStart w:id="3" w:name="_Toc173176995"/>
+      <w:bookmarkStart w:id="3" w:name="_Toc173409096"/>
       <w:r>
         <w:t>4.</w:t>
       </w:r>
@@ -2092,7 +2391,17 @@
         <w:t>, we can design sequences against a single helix</w:t>
       </w:r>
       <w:r>
-        <w:t xml:space="preserve"> (figure)</w:t>
+        <w:t xml:space="preserve"> (</w:t>
+      </w:r>
+      <w:r>
+        <w:rPr>
+          <w:b/>
+          <w:bCs/>
+        </w:rPr>
+        <w:t>figure</w:t>
+      </w:r>
+      <w:r>
+        <w:t>)</w:t>
       </w:r>
       <w:r>
         <w:t xml:space="preserve">. </w:t>
@@ -2472,14 +2781,12 @@
         </w:rPr>
         <w:t xml:space="preserve">f our energetics determine that the main differences between two sequences with one AA difference is mostly due to a loss of van der Waals packing, the data </w:t>
       </w:r>
-      <w:proofErr w:type="gramStart"/>
       <w:r>
         <w:rPr>
           <w:rFonts w:ascii="Calibri" w:hAnsi="Calibri" w:cs="Calibri"/>
         </w:rPr>
         <w:t>would suggest</w:t>
       </w:r>
-      <w:proofErr w:type="gramEnd"/>
       <w:r>
         <w:rPr>
           <w:rFonts w:ascii="Calibri" w:hAnsi="Calibri" w:cs="Calibri"/>
@@ -2619,7 +2926,7 @@
       <w:pPr>
         <w:pStyle w:val="ThesisTOC2"/>
       </w:pPr>
-      <w:bookmarkStart w:id="5" w:name="_Toc173176996"/>
+      <w:bookmarkStart w:id="5" w:name="_Toc173409097"/>
       <w:r>
         <w:t>4.3.2 Turning sequence entropy into a pairwise term</w:t>
       </w:r>
@@ -2638,7 +2945,21 @@
         <w:rPr>
           <w:rFonts w:ascii="Calibri" w:hAnsi="Calibri" w:cs="Calibri"/>
         </w:rPr>
-        <w:t>To design sequences similar to natural MP proteins, we created a SEQUENCE_ENTROPY term detailed in section 3.3.4. Briefly, this term uses the natural distribution of AAs in MPs to design a sequence with similar to MPs. It is currently implemented as a similarity score, with higher values being determined as more similar. We expected this term to help normalize experimental expression and insertion, however, we may not be maintaining packing interactions found in natural MP structures. Previous research has shown that protein activity and folding are affected by small changes in AA sequence (cites). Our term designs sequences similar to MPs, but does not consider the reliance of AAs on each other. To further investigate the impact of packing on these changes, we can calculate how individual AAs might affect those around them.</w:t>
+        <w:t>To design sequences similar to natural MP proteins, we created a SEQUENCE_ENTROPY term detailed in section 3.3.4. Briefly, this term uses the natural distribution of AAs in MPs to design a sequence with similar to MPs. It is currently implemented as a similarity score, with higher values being determined as more similar. We expected this term to help normalize experimental expression and insertion, however, we may not be maintaining packing interactions found in natural MP structures. Previous research has shown that protein activity and folding are affected by small changes in AA sequence (</w:t>
+      </w:r>
+      <w:r>
+        <w:rPr>
+          <w:rFonts w:ascii="Calibri" w:hAnsi="Calibri" w:cs="Calibri"/>
+          <w:b/>
+          <w:bCs/>
+        </w:rPr>
+        <w:t>cites</w:t>
+      </w:r>
+      <w:r>
+        <w:rPr>
+          <w:rFonts w:ascii="Calibri" w:hAnsi="Calibri" w:cs="Calibri"/>
+        </w:rPr>
+        <w:t>). Our term designs sequences similar to MPs, but does not consider the reliance of AAs on each other. To further investigate the impact of packing on these changes, we can calculate how individual AAs might affect those around them.</w:t>
       </w:r>
     </w:p>
     <w:p>
@@ -2695,55 +3016,27 @@
         <w:rPr>
           <w:rFonts w:ascii="Calibri" w:hAnsi="Calibri" w:cs="Calibri"/>
         </w:rPr>
-        <w:t xml:space="preserve"> The composition is quite </w:t>
-      </w:r>
-      <w:proofErr w:type="gramStart"/>
-      <w:r>
-        <w:rPr>
-          <w:rFonts w:ascii="Calibri" w:hAnsi="Calibri" w:cs="Calibri"/>
-        </w:rPr>
-        <w:t>similar to</w:t>
-      </w:r>
-      <w:proofErr w:type="gramEnd"/>
-      <w:r>
-        <w:rPr>
-          <w:rFonts w:ascii="Calibri" w:hAnsi="Calibri" w:cs="Calibri"/>
-        </w:rPr>
-        <w:t xml:space="preserve"> </w:t>
-      </w:r>
-      <w:proofErr w:type="gramStart"/>
-      <w:r>
-        <w:rPr>
-          <w:rFonts w:ascii="Calibri" w:hAnsi="Calibri" w:cs="Calibri"/>
-        </w:rPr>
-        <w:t>previous</w:t>
-      </w:r>
-      <w:proofErr w:type="gramEnd"/>
-      <w:r>
-        <w:rPr>
-          <w:rFonts w:ascii="Calibri" w:hAnsi="Calibri" w:cs="Calibri"/>
-        </w:rPr>
-        <w:t xml:space="preserve"> (figure).</w:t>
-      </w:r>
-      <w:r>
-        <w:rPr>
-          <w:rFonts w:ascii="Calibri" w:hAnsi="Calibri" w:cs="Calibri"/>
-        </w:rPr>
-        <w:t xml:space="preserve"> </w:t>
-      </w:r>
-      <w:proofErr w:type="gramStart"/>
-      <w:r>
-        <w:rPr>
-          <w:rFonts w:ascii="Calibri" w:hAnsi="Calibri" w:cs="Calibri"/>
-        </w:rPr>
-        <w:t>Similar to</w:t>
-      </w:r>
-      <w:proofErr w:type="gramEnd"/>
-      <w:r>
-        <w:rPr>
-          <w:rFonts w:ascii="Calibri" w:hAnsi="Calibri" w:cs="Calibri"/>
-        </w:rPr>
-        <w:t xml:space="preserve"> the original sequence entropy term, I </w:t>
+        <w:t xml:space="preserve"> The composition is quite similar to previous (</w:t>
+      </w:r>
+      <w:r>
+        <w:rPr>
+          <w:rFonts w:ascii="Calibri" w:hAnsi="Calibri" w:cs="Calibri"/>
+          <w:b/>
+          <w:bCs/>
+        </w:rPr>
+        <w:t>figure</w:t>
+      </w:r>
+      <w:r>
+        <w:rPr>
+          <w:rFonts w:ascii="Calibri" w:hAnsi="Calibri" w:cs="Calibri"/>
+        </w:rPr>
+        <w:t>).</w:t>
+      </w:r>
+      <w:r>
+        <w:rPr>
+          <w:rFonts w:ascii="Calibri" w:hAnsi="Calibri" w:cs="Calibri"/>
+        </w:rPr>
+        <w:t xml:space="preserve"> Similar to the original sequence entropy term, I </w:t>
       </w:r>
       <w:r>
         <w:rPr>
@@ -2867,7 +3160,7 @@
       <w:pPr>
         <w:pStyle w:val="ThesisTOC2"/>
       </w:pPr>
-      <w:bookmarkStart w:id="6" w:name="_Toc173176997"/>
+      <w:bookmarkStart w:id="6" w:name="_Toc173409098"/>
       <w:r>
         <w:lastRenderedPageBreak/>
         <w:t>4.3.</w:t>
@@ -2878,151 +3171,10 @@
       <w:r>
         <w:t xml:space="preserve"> </w:t>
       </w:r>
+      <w:r>
+        <w:t>Training energy terms</w:t>
+      </w:r>
       <w:bookmarkEnd w:id="6"/>
-      <w:r>
-        <w:t>Training energy terms</w:t>
-      </w:r>
-    </w:p>
-    <w:p>
-      <w:pPr>
-        <w:rPr>
-          <w:rFonts w:ascii="Calibri" w:hAnsi="Calibri" w:cs="Calibri"/>
-        </w:rPr>
-      </w:pPr>
-      <w:r>
-        <w:rPr>
-          <w:rFonts w:ascii="Calibri" w:hAnsi="Calibri" w:cs="Calibri"/>
-        </w:rPr>
-        <w:t xml:space="preserve">One final approach to improving the design procedure is to better optimize our energetic algorithm </w:t>
-      </w:r>
-      <w:proofErr w:type="gramStart"/>
-      <w:r>
-        <w:rPr>
-          <w:rFonts w:ascii="Calibri" w:hAnsi="Calibri" w:cs="Calibri"/>
-        </w:rPr>
-        <w:t>through the use of</w:t>
-      </w:r>
-      <w:proofErr w:type="gramEnd"/>
-      <w:r>
-        <w:rPr>
-          <w:rFonts w:ascii="Calibri" w:hAnsi="Calibri" w:cs="Calibri"/>
-        </w:rPr>
-        <w:t xml:space="preserve"> machine learning. Another student in the lab is using machine learning to optimize the weights for CATM, giving us a better understanding of what forces contribute more to stability. By taking his approach for sequences outside of the </w:t>
-      </w:r>
-      <w:proofErr w:type="spellStart"/>
-      <w:r>
-        <w:rPr>
-          <w:rFonts w:ascii="Calibri" w:hAnsi="Calibri" w:cs="Calibri"/>
-        </w:rPr>
-        <w:t>GASright</w:t>
-      </w:r>
-      <w:proofErr w:type="spellEnd"/>
-      <w:r>
-        <w:rPr>
-          <w:rFonts w:ascii="Calibri" w:hAnsi="Calibri" w:cs="Calibri"/>
-        </w:rPr>
-        <w:t xml:space="preserve"> region, we may also be able to identify the reason why our energetics do not correlate well outside of </w:t>
-      </w:r>
-      <w:proofErr w:type="spellStart"/>
-      <w:r>
-        <w:rPr>
-          <w:rFonts w:ascii="Calibri" w:hAnsi="Calibri" w:cs="Calibri"/>
-        </w:rPr>
-        <w:t>GASright</w:t>
-      </w:r>
-      <w:proofErr w:type="spellEnd"/>
-      <w:r>
-        <w:rPr>
-          <w:rFonts w:ascii="Calibri" w:hAnsi="Calibri" w:cs="Calibri"/>
-        </w:rPr>
-        <w:t>.</w:t>
-      </w:r>
-      <w:r>
-        <w:rPr>
-          <w:rFonts w:ascii="Calibri" w:hAnsi="Calibri" w:cs="Calibri"/>
-        </w:rPr>
-        <w:t xml:space="preserve"> Another graduate student in the lab is currently using regression training </w:t>
-      </w:r>
-      <w:r>
-        <w:rPr>
-          <w:rFonts w:ascii="Calibri" w:hAnsi="Calibri" w:cs="Calibri"/>
-        </w:rPr>
-        <w:t>to fit each of our energetic terms against the dimerization propensity (cite)</w:t>
-      </w:r>
-      <w:r>
-        <w:rPr>
-          <w:rFonts w:ascii="Calibri" w:hAnsi="Calibri" w:cs="Calibri"/>
-        </w:rPr>
-        <w:t>. This</w:t>
-      </w:r>
-      <w:r>
-        <w:rPr>
-          <w:rFonts w:ascii="Calibri" w:hAnsi="Calibri" w:cs="Calibri"/>
-        </w:rPr>
-        <w:t xml:space="preserve"> will provide </w:t>
-      </w:r>
-      <w:proofErr w:type="gramStart"/>
-      <w:r>
-        <w:rPr>
-          <w:rFonts w:ascii="Calibri" w:hAnsi="Calibri" w:cs="Calibri"/>
-        </w:rPr>
-        <w:t>us</w:t>
-      </w:r>
-      <w:proofErr w:type="gramEnd"/>
-      <w:r>
-        <w:rPr>
-          <w:rFonts w:ascii="Calibri" w:hAnsi="Calibri" w:cs="Calibri"/>
-        </w:rPr>
-        <w:t xml:space="preserve"> the ability to better predict the energetics of sequences designed outside of </w:t>
-      </w:r>
-      <w:proofErr w:type="spellStart"/>
-      <w:r>
-        <w:rPr>
-          <w:rFonts w:ascii="Calibri" w:hAnsi="Calibri" w:cs="Calibri"/>
-        </w:rPr>
-        <w:t>GASright</w:t>
-      </w:r>
-      <w:proofErr w:type="spellEnd"/>
-      <w:r>
-        <w:rPr>
-          <w:rFonts w:ascii="Calibri" w:hAnsi="Calibri" w:cs="Calibri"/>
-        </w:rPr>
-        <w:t>.</w:t>
-      </w:r>
-    </w:p>
-    <w:p>
-      <w:pPr>
-        <w:rPr>
-          <w:rFonts w:ascii="Calibri" w:hAnsi="Calibri" w:cs="Calibri"/>
-        </w:rPr>
-      </w:pPr>
-      <w:r>
-        <w:rPr>
-          <w:rFonts w:ascii="Calibri" w:hAnsi="Calibri" w:cs="Calibri"/>
-        </w:rPr>
-        <w:t>An alternative use of machine learning is to …</w:t>
-      </w:r>
-    </w:p>
-    <w:p>
-      <w:pPr>
-        <w:pStyle w:val="ThesisTOC"/>
-      </w:pPr>
-      <w:bookmarkStart w:id="7" w:name="_Toc173176998"/>
-      <w:r>
-        <w:t>4.</w:t>
-      </w:r>
-      <w:r>
-        <w:t>4</w:t>
-      </w:r>
-      <w:r>
-        <w:t xml:space="preserve"> Detecting protein concentration in </w:t>
-      </w:r>
-      <w:proofErr w:type="gramStart"/>
-      <w:r>
-        <w:t>high-throughput</w:t>
-      </w:r>
-      <w:bookmarkEnd w:id="7"/>
-      <w:proofErr w:type="gramEnd"/>
     </w:p>
     <w:p>
       <w:pPr>
@@ -3037,107 +3189,104 @@
         <w:rPr>
           <w:rFonts w:ascii="Calibri" w:hAnsi="Calibri" w:cs="Calibri"/>
         </w:rPr>
-        <w:t>One of the weaknesses of our TOXGREEN assay is the inability to accurately assess the expression levels of each our proteins in the membrane. Currently, much of the research</w:t>
-      </w:r>
-      <w:r>
-        <w:rPr>
-          <w:rFonts w:ascii="Calibri" w:hAnsi="Calibri" w:cs="Calibri"/>
-        </w:rPr>
-        <w:t xml:space="preserve"> holds the assumption</w:t>
-      </w:r>
-      <w:r>
-        <w:rPr>
-          <w:rFonts w:ascii="Calibri" w:hAnsi="Calibri" w:cs="Calibri"/>
-        </w:rPr>
-        <w:t xml:space="preserve"> that our proteins express at the same level.</w:t>
-      </w:r>
-      <w:r>
-        <w:rPr>
-          <w:rFonts w:ascii="Calibri" w:hAnsi="Calibri" w:cs="Calibri"/>
-        </w:rPr>
-        <w:t xml:space="preserve"> We designed experiments to control for this variable previously by studying the dimerization of interfaces on poly-Leu backbones (cites) and in my study by maintaining the sequence composition as found in natural MP sequences. Subsets of sequences are then extracted and analyzed for their ability to express using western blots. Although we found that sequences designed in each region had similar expression, the Right-handed designs displayed noticeably less expression</w:t>
-      </w:r>
-      <w:r>
-        <w:rPr>
-          <w:rFonts w:ascii="Calibri" w:hAnsi="Calibri" w:cs="Calibri"/>
-        </w:rPr>
-        <w:t xml:space="preserve"> both left and </w:t>
+        <w:t xml:space="preserve">One final approach to improving the design procedure is to better optimize our energetic algorithm through the use of machine learning. Another student in the lab is using machine learning to optimize the weights for CATM, giving us a better understanding of what forces contribute more to stability. By taking his approach for sequences outside of the </w:t>
       </w:r>
       <w:proofErr w:type="spellStart"/>
       <w:r>
         <w:rPr>
           <w:rFonts w:ascii="Calibri" w:hAnsi="Calibri" w:cs="Calibri"/>
         </w:rPr>
-        <w:t>GAS</w:t>
-      </w:r>
-      <w:r>
-        <w:rPr>
-          <w:rFonts w:ascii="Calibri" w:hAnsi="Calibri" w:cs="Calibri"/>
-          <w:vertAlign w:val="subscript"/>
-        </w:rPr>
-        <w:t>right</w:t>
+        <w:t>GASright</w:t>
       </w:r>
       <w:proofErr w:type="spellEnd"/>
       <w:r>
         <w:rPr>
           <w:rFonts w:ascii="Calibri" w:hAnsi="Calibri" w:cs="Calibri"/>
         </w:rPr>
-        <w:t xml:space="preserve"> (figure)</w:t>
-      </w:r>
-      <w:r>
-        <w:rPr>
-          <w:rFonts w:ascii="Calibri" w:hAnsi="Calibri" w:cs="Calibri"/>
-        </w:rPr>
-        <w:t xml:space="preserve">. Additionally, the western blot only assesses total protein concentration, not </w:t>
-      </w:r>
-      <w:r>
-        <w:rPr>
-          <w:rFonts w:ascii="Calibri" w:hAnsi="Calibri" w:cs="Calibri"/>
-        </w:rPr>
-        <w:t>considering</w:t>
-      </w:r>
-      <w:r>
-        <w:rPr>
-          <w:rFonts w:ascii="Calibri" w:hAnsi="Calibri" w:cs="Calibri"/>
-        </w:rPr>
-        <w:t xml:space="preserve"> just the proteins that are inserted into the membrane. Therefore, it is possible that our Right-handed designs express and insert the same in the membrane as other designed sequences. However, we currently do not have the tools to assess this. To improve our accuracy in assessing </w:t>
-      </w:r>
-      <w:r>
-        <w:rPr>
-          <w:rFonts w:ascii="Calibri" w:hAnsi="Calibri" w:cs="Calibri"/>
-        </w:rPr>
-        <w:t>MP</w:t>
-      </w:r>
-      <w:r>
-        <w:rPr>
-          <w:rFonts w:ascii="Calibri" w:hAnsi="Calibri" w:cs="Calibri"/>
-        </w:rPr>
-        <w:t xml:space="preserve"> association, developing a way to assess the concentration of our proteins in high</w:t>
-      </w:r>
-      <w:r>
-        <w:rPr>
-          <w:rFonts w:ascii="Calibri" w:hAnsi="Calibri" w:cs="Calibri"/>
-        </w:rPr>
-        <w:t xml:space="preserve"> </w:t>
-      </w:r>
-      <w:r>
-        <w:rPr>
-          <w:rFonts w:ascii="Calibri" w:hAnsi="Calibri" w:cs="Calibri"/>
-        </w:rPr>
-        <w:t>throughput would be beneficial,</w:t>
-      </w:r>
-      <w:r>
-        <w:rPr>
-          <w:rFonts w:ascii="Calibri" w:hAnsi="Calibri" w:cs="Calibri"/>
-        </w:rPr>
-        <w:t xml:space="preserve"> </w:t>
-      </w:r>
-      <w:r>
-        <w:rPr>
-          <w:rFonts w:ascii="Calibri" w:hAnsi="Calibri" w:cs="Calibri"/>
-        </w:rPr>
-        <w:t>allowing us to normalize the fluorescence yield of each sequence to the protein concentration.</w:t>
-      </w:r>
+        <w:t xml:space="preserve"> region, we may also be able to identify the reason why our energetics do not correlate well outside of </w:t>
+      </w:r>
+      <w:proofErr w:type="spellStart"/>
+      <w:r>
+        <w:rPr>
+          <w:rFonts w:ascii="Calibri" w:hAnsi="Calibri" w:cs="Calibri"/>
+        </w:rPr>
+        <w:t>GASright</w:t>
+      </w:r>
+      <w:proofErr w:type="spellEnd"/>
+      <w:r>
+        <w:rPr>
+          <w:rFonts w:ascii="Calibri" w:hAnsi="Calibri" w:cs="Calibri"/>
+        </w:rPr>
+        <w:t>.</w:t>
+      </w:r>
+      <w:r>
+        <w:rPr>
+          <w:rFonts w:ascii="Calibri" w:hAnsi="Calibri" w:cs="Calibri"/>
+        </w:rPr>
+        <w:t xml:space="preserve"> Another graduate student in the lab is currently using regression training </w:t>
+      </w:r>
+      <w:r>
+        <w:rPr>
+          <w:rFonts w:ascii="Calibri" w:hAnsi="Calibri" w:cs="Calibri"/>
+        </w:rPr>
+        <w:t>to fit each of our energetic terms against the dimerization propensity (</w:t>
+      </w:r>
+      <w:r>
+        <w:rPr>
+          <w:rFonts w:ascii="Calibri" w:hAnsi="Calibri" w:cs="Calibri"/>
+          <w:b/>
+          <w:bCs/>
+        </w:rPr>
+        <w:t>cite</w:t>
+      </w:r>
+      <w:r>
+        <w:rPr>
+          <w:rFonts w:ascii="Calibri" w:hAnsi="Calibri" w:cs="Calibri"/>
+        </w:rPr>
+        <w:t>)</w:t>
+      </w:r>
+      <w:r>
+        <w:rPr>
+          <w:rFonts w:ascii="Calibri" w:hAnsi="Calibri" w:cs="Calibri"/>
+        </w:rPr>
+        <w:t>. This</w:t>
+      </w:r>
+      <w:r>
+        <w:rPr>
+          <w:rFonts w:ascii="Calibri" w:hAnsi="Calibri" w:cs="Calibri"/>
+        </w:rPr>
+        <w:t xml:space="preserve"> will provide us the ability to better predict the energetics of sequences designed outside of </w:t>
+      </w:r>
+      <w:proofErr w:type="spellStart"/>
+      <w:r>
+        <w:rPr>
+          <w:rFonts w:ascii="Calibri" w:hAnsi="Calibri" w:cs="Calibri"/>
+        </w:rPr>
+        <w:t>GASright</w:t>
+      </w:r>
+      <w:proofErr w:type="spellEnd"/>
+      <w:r>
+        <w:rPr>
+          <w:rFonts w:ascii="Calibri" w:hAnsi="Calibri" w:cs="Calibri"/>
+        </w:rPr>
+        <w:t>.</w:t>
+      </w:r>
+    </w:p>
+    <w:p>
+      <w:pPr>
+        <w:pStyle w:val="ThesisTOC"/>
+      </w:pPr>
+      <w:bookmarkStart w:id="7" w:name="_Toc173409099"/>
+      <w:r>
+        <w:t>4.</w:t>
+      </w:r>
+      <w:r>
+        <w:t>4</w:t>
+      </w:r>
+      <w:r>
+        <w:t xml:space="preserve"> Detecting protein concentration in high-throughput</w:t>
+      </w:r>
+      <w:bookmarkEnd w:id="7"/>
     </w:p>
     <w:p>
       <w:pPr>
@@ -3152,7 +3301,157 @@
         <w:rPr>
           <w:rFonts w:ascii="Calibri" w:hAnsi="Calibri" w:cs="Calibri"/>
         </w:rPr>
-        <w:t>One way to measure the expression of our MPs is to use fluorescence. By labeling our proteins with fluorescent proteins that are viable in bacteria, we can measure the amount of expressed protein through fluorescence.</w:t>
+        <w:t>One of the weaknesses of our TOXGREEN assay is the inability to accurately assess the expression levels of each our proteins in the membrane. Currently, much of the research</w:t>
+      </w:r>
+      <w:r>
+        <w:rPr>
+          <w:rFonts w:ascii="Calibri" w:hAnsi="Calibri" w:cs="Calibri"/>
+        </w:rPr>
+        <w:t xml:space="preserve"> holds the assumption</w:t>
+      </w:r>
+      <w:r>
+        <w:rPr>
+          <w:rFonts w:ascii="Calibri" w:hAnsi="Calibri" w:cs="Calibri"/>
+        </w:rPr>
+        <w:t xml:space="preserve"> that our proteins express at the same level.</w:t>
+      </w:r>
+      <w:r>
+        <w:rPr>
+          <w:rFonts w:ascii="Calibri" w:hAnsi="Calibri" w:cs="Calibri"/>
+        </w:rPr>
+        <w:t xml:space="preserve"> We designed experiments to control for this variable previously by studying the dimerization of interfaces on poly-Leu backbones (</w:t>
+      </w:r>
+      <w:r>
+        <w:rPr>
+          <w:rFonts w:ascii="Calibri" w:hAnsi="Calibri" w:cs="Calibri"/>
+          <w:b/>
+          <w:bCs/>
+        </w:rPr>
+        <w:t>cites</w:t>
+      </w:r>
+      <w:r>
+        <w:rPr>
+          <w:rFonts w:ascii="Calibri" w:hAnsi="Calibri" w:cs="Calibri"/>
+        </w:rPr>
+        <w:t>) and in my study by maintaining the sequence composition as found in natural MP sequences. Subsets of sequences are then extracted and analyzed for their ability to express using western blots. Although we found that sequences designed in each region had similar expression, the Right-handed designs displayed noticeably less expression</w:t>
+      </w:r>
+      <w:r>
+        <w:rPr>
+          <w:rFonts w:ascii="Calibri" w:hAnsi="Calibri" w:cs="Calibri"/>
+        </w:rPr>
+        <w:t xml:space="preserve"> both left and </w:t>
+      </w:r>
+      <w:proofErr w:type="spellStart"/>
+      <w:r>
+        <w:rPr>
+          <w:rFonts w:ascii="Calibri" w:hAnsi="Calibri" w:cs="Calibri"/>
+        </w:rPr>
+        <w:t>GAS</w:t>
+      </w:r>
+      <w:r>
+        <w:rPr>
+          <w:rFonts w:ascii="Calibri" w:hAnsi="Calibri" w:cs="Calibri"/>
+          <w:vertAlign w:val="subscript"/>
+        </w:rPr>
+        <w:t>right</w:t>
+      </w:r>
+      <w:proofErr w:type="spellEnd"/>
+      <w:r>
+        <w:rPr>
+          <w:rFonts w:ascii="Calibri" w:hAnsi="Calibri" w:cs="Calibri"/>
+        </w:rPr>
+        <w:t xml:space="preserve"> (</w:t>
+      </w:r>
+      <w:r>
+        <w:rPr>
+          <w:rFonts w:ascii="Calibri" w:hAnsi="Calibri" w:cs="Calibri"/>
+          <w:b/>
+          <w:bCs/>
+        </w:rPr>
+        <w:t>figure</w:t>
+      </w:r>
+      <w:r>
+        <w:rPr>
+          <w:rFonts w:ascii="Calibri" w:hAnsi="Calibri" w:cs="Calibri"/>
+        </w:rPr>
+        <w:t>)</w:t>
+      </w:r>
+      <w:r>
+        <w:rPr>
+          <w:rFonts w:ascii="Calibri" w:hAnsi="Calibri" w:cs="Calibri"/>
+        </w:rPr>
+        <w:t xml:space="preserve">. Additionally, the western blot only assesses total protein concentration, not </w:t>
+      </w:r>
+      <w:r>
+        <w:rPr>
+          <w:rFonts w:ascii="Calibri" w:hAnsi="Calibri" w:cs="Calibri"/>
+        </w:rPr>
+        <w:t>considering</w:t>
+      </w:r>
+      <w:r>
+        <w:rPr>
+          <w:rFonts w:ascii="Calibri" w:hAnsi="Calibri" w:cs="Calibri"/>
+        </w:rPr>
+        <w:t xml:space="preserve"> just the proteins that are inserted into the membrane. Therefore, it is possible that our Right-handed designs express and insert the same in the membrane as other designed sequences. However, we currently do not have the tools to assess this. To improve our accuracy in assessing </w:t>
+      </w:r>
+      <w:r>
+        <w:rPr>
+          <w:rFonts w:ascii="Calibri" w:hAnsi="Calibri" w:cs="Calibri"/>
+        </w:rPr>
+        <w:t>MP</w:t>
+      </w:r>
+      <w:r>
+        <w:rPr>
+          <w:rFonts w:ascii="Calibri" w:hAnsi="Calibri" w:cs="Calibri"/>
+        </w:rPr>
+        <w:t xml:space="preserve"> association, developing a way to assess the concentration of our proteins in high</w:t>
+      </w:r>
+      <w:r>
+        <w:rPr>
+          <w:rFonts w:ascii="Calibri" w:hAnsi="Calibri" w:cs="Calibri"/>
+        </w:rPr>
+        <w:t xml:space="preserve"> </w:t>
+      </w:r>
+      <w:r>
+        <w:rPr>
+          <w:rFonts w:ascii="Calibri" w:hAnsi="Calibri" w:cs="Calibri"/>
+        </w:rPr>
+        <w:t>throughput would be beneficial,</w:t>
+      </w:r>
+      <w:r>
+        <w:rPr>
+          <w:rFonts w:ascii="Calibri" w:hAnsi="Calibri" w:cs="Calibri"/>
+        </w:rPr>
+        <w:t xml:space="preserve"> </w:t>
+      </w:r>
+      <w:r>
+        <w:rPr>
+          <w:rFonts w:ascii="Calibri" w:hAnsi="Calibri" w:cs="Calibri"/>
+        </w:rPr>
+        <w:t>allowing us to normalize the fluorescence yield of each sequence to the protein concentration.</w:t>
+      </w:r>
+    </w:p>
+    <w:p>
+      <w:pPr>
+        <w:spacing w:line="480" w:lineRule="auto"/>
+        <w:ind w:firstLine="360"/>
+        <w:jc w:val="both"/>
+        <w:rPr>
+          <w:rFonts w:ascii="Calibri" w:hAnsi="Calibri" w:cs="Calibri"/>
+        </w:rPr>
+      </w:pPr>
+      <w:r>
+        <w:rPr>
+          <w:rFonts w:ascii="Calibri" w:hAnsi="Calibri" w:cs="Calibri"/>
+        </w:rPr>
+        <w:t xml:space="preserve">One way to measure the expression of our MPs is to use fluorescence. By labeling our proteins with fluorescent proteins that are viable in bacteria, we can measure the amount of expressed protein through </w:t>
+      </w:r>
+      <w:r>
+        <w:rPr>
+          <w:rFonts w:ascii="Calibri" w:hAnsi="Calibri" w:cs="Calibri"/>
+        </w:rPr>
+        <w:lastRenderedPageBreak/>
+        <w:t>fluorescence.</w:t>
       </w:r>
       <w:r>
         <w:rPr>
@@ -3194,7 +3493,6 @@
         <w:rPr>
           <w:rFonts w:ascii="Calibri" w:hAnsi="Calibri" w:cs="Calibri"/>
         </w:rPr>
-        <w:lastRenderedPageBreak/>
         <w:t>with</w:t>
       </w:r>
       <w:r>
@@ -3776,10 +4074,13 @@
     </w:p>
     <w:p>
       <w:pPr>
-        <w:rPr>
-          <w:rFonts w:ascii="Calibri" w:hAnsi="Calibri" w:cs="Calibri"/>
-        </w:rPr>
-      </w:pPr>
+        <w:pStyle w:val="ThesisTOC"/>
+      </w:pPr>
+      <w:bookmarkStart w:id="8" w:name="_Toc173409100"/>
+      <w:r>
+        <w:t>4.5 References</w:t>
+      </w:r>
+      <w:bookmarkEnd w:id="8"/>
     </w:p>
     <w:p>
       <w:pPr>

</xml_diff>